<commit_message>
answered new questions, added uml stuff as jpg and created somewhat-final entwurf
</commit_message>
<xml_diff>
--- a/A1/design/Dokumentationskopf.docx
+++ b/A1/design/Dokumentationskopf.docx
@@ -8,31 +8,37 @@
         <w:rPr>
           <w:rFonts w:ascii="Tahoma" w:eastAsia="Times New Roman" w:hAnsi="Tahoma" w:cs="Tahoma"/>
           <w:color w:val="000000"/>
-          <w:sz w:val="20"/>
-          <w:szCs w:val="20"/>
-        </w:rPr>
-      </w:pPr>
-      <w:r>
-        <w:rPr>
+        </w:rPr>
+      </w:pPr>
+      <w:r>
+        <w:rPr>
+          <w:rFonts w:ascii="Tahoma" w:hAnsi="Tahoma" w:cs="Tahoma"/>
           <w:b/>
         </w:rPr>
         <w:t>Team</w:t>
       </w:r>
       <w:r>
+        <w:rPr>
+          <w:rFonts w:ascii="Tahoma" w:hAnsi="Tahoma" w:cs="Tahoma"/>
+        </w:rPr>
         <w:t xml:space="preserve">: </w:t>
       </w:r>
       <w:r>
+        <w:rPr>
+          <w:rFonts w:ascii="Tahoma" w:hAnsi="Tahoma" w:cs="Tahoma"/>
+        </w:rPr>
         <w:t>6</w:t>
       </w:r>
       <w:r>
+        <w:rPr>
+          <w:rFonts w:ascii="Tahoma" w:hAnsi="Tahoma" w:cs="Tahoma"/>
+        </w:rPr>
         <w:t xml:space="preserve">, </w:t>
       </w:r>
       <w:r>
         <w:rPr>
           <w:rFonts w:ascii="Tahoma" w:eastAsia="Times New Roman" w:hAnsi="Tahoma" w:cs="Tahoma"/>
           <w:color w:val="000000"/>
-          <w:sz w:val="20"/>
-          <w:szCs w:val="20"/>
         </w:rPr>
         <w:t>Mert Siginc, Michael Müller</w:t>
       </w:r>
@@ -40,14 +46,21 @@
     <w:p>
       <w:pPr>
         <w:spacing w:after="0" w:line="20" w:lineRule="atLeast"/>
-      </w:pPr>
-      <w:r>
-        <w:rPr>
+        <w:rPr>
+          <w:rFonts w:ascii="Tahoma" w:hAnsi="Tahoma" w:cs="Tahoma"/>
+        </w:rPr>
+      </w:pPr>
+      <w:r>
+        <w:rPr>
+          <w:rFonts w:ascii="Tahoma" w:hAnsi="Tahoma" w:cs="Tahoma"/>
           <w:b/>
         </w:rPr>
         <w:t>Aufgabenaufteilung</w:t>
       </w:r>
       <w:r>
+        <w:rPr>
+          <w:rFonts w:ascii="Tahoma" w:hAnsi="Tahoma" w:cs="Tahoma"/>
+        </w:rPr>
         <w:t xml:space="preserve">: </w:t>
       </w:r>
     </w:p>
@@ -59,15 +72,15 @@
           <w:numId w:val="1"/>
         </w:numPr>
         <w:spacing w:after="0" w:line="20" w:lineRule="atLeast"/>
-      </w:pPr>
-      <w:r>
-        <w:t xml:space="preserve">&lt;Aufgaben, für die Teammitglied 1 verantwortlich ist&gt;, </w:t>
-      </w:r>
-      <w:r>
-        <w:br/>
-      </w:r>
-      <w:r>
-        <w:t>&lt;Dateien, die komplett/zum Teil von Teammitglied 1 implementiert/bearbeitet wurden&gt;</w:t>
+        <w:rPr>
+          <w:rFonts w:ascii="Tahoma" w:hAnsi="Tahoma" w:cs="Tahoma"/>
+        </w:rPr>
+      </w:pPr>
+      <w:r>
+        <w:rPr>
+          <w:rFonts w:ascii="Tahoma" w:hAnsi="Tahoma" w:cs="Tahoma"/>
+        </w:rPr>
+        <w:t>Client.erl und Server.erl</w:t>
       </w:r>
     </w:p>
     <w:p>
@@ -78,28 +91,35 @@
           <w:numId w:val="1"/>
         </w:numPr>
         <w:spacing w:after="0" w:line="20" w:lineRule="atLeast"/>
-      </w:pPr>
-      <w:r>
-        <w:t xml:space="preserve">&lt;Aufgaben, für die Teammitglied 2 verantwortlich ist&gt;, </w:t>
-      </w:r>
-      <w:r>
-        <w:br/>
-      </w:r>
-      <w:r>
-        <w:t>&lt;Dateien, die komplett/zum Teil von Teammitglied 2 implementiert/bearbeitet wurden&gt;</w:t>
-      </w:r>
-    </w:p>
-    <w:p>
-      <w:pPr>
-        <w:spacing w:after="0" w:line="20" w:lineRule="atLeast"/>
-      </w:pPr>
-      <w:r>
-        <w:rPr>
+        <w:rPr>
+          <w:rFonts w:ascii="Tahoma" w:hAnsi="Tahoma" w:cs="Tahoma"/>
+        </w:rPr>
+      </w:pPr>
+      <w:r>
+        <w:rPr>
+          <w:rFonts w:ascii="Tahoma" w:hAnsi="Tahoma" w:cs="Tahoma"/>
+        </w:rPr>
+        <w:t>Hbq.erl, Dlq.erl und CMEM.elr</w:t>
+      </w:r>
+    </w:p>
+    <w:p>
+      <w:pPr>
+        <w:spacing w:after="0" w:line="20" w:lineRule="atLeast"/>
+        <w:rPr>
+          <w:rFonts w:ascii="Tahoma" w:hAnsi="Tahoma" w:cs="Tahoma"/>
+        </w:rPr>
+      </w:pPr>
+      <w:r>
+        <w:rPr>
+          <w:rFonts w:ascii="Tahoma" w:hAnsi="Tahoma" w:cs="Tahoma"/>
           <w:b/>
         </w:rPr>
         <w:t>Quellenangaben</w:t>
       </w:r>
       <w:r>
+        <w:rPr>
+          <w:rFonts w:ascii="Tahoma" w:hAnsi="Tahoma" w:cs="Tahoma"/>
+        </w:rPr>
         <w:t xml:space="preserve">: </w:t>
       </w:r>
     </w:p>
@@ -111,11 +131,15 @@
           <w:numId w:val="3"/>
         </w:numPr>
         <w:spacing w:after="0" w:line="20" w:lineRule="atLeast"/>
+        <w:rPr>
+          <w:rFonts w:ascii="Tahoma" w:hAnsi="Tahoma" w:cs="Tahoma"/>
+        </w:rPr>
       </w:pPr>
       <w:hyperlink r:id="rId5" w:history="1">
         <w:r>
           <w:rPr>
             <w:rStyle w:val="Hyperlink"/>
+            <w:rFonts w:ascii="Tahoma" w:hAnsi="Tahoma" w:cs="Tahoma"/>
           </w:rPr>
           <w:t>http://erlang.org/doc/apps/stdlib/index.html</w:t>
         </w:r>
@@ -129,11 +153,15 @@
           <w:numId w:val="3"/>
         </w:numPr>
         <w:spacing w:after="0" w:line="20" w:lineRule="atLeast"/>
+        <w:rPr>
+          <w:rFonts w:ascii="Tahoma" w:hAnsi="Tahoma" w:cs="Tahoma"/>
+        </w:rPr>
       </w:pPr>
       <w:hyperlink r:id="rId6" w:history="1">
         <w:r>
           <w:rPr>
             <w:rStyle w:val="Hyperlink"/>
+            <w:rFonts w:ascii="Tahoma" w:hAnsi="Tahoma" w:cs="Tahoma"/>
           </w:rPr>
           <w:t>http://users.informatik.haw-hamburg.de/~klauck/verteiltesysteme.html</w:t>
         </w:r>
@@ -142,273 +170,1928 @@
     <w:p>
       <w:pPr>
         <w:spacing w:after="0" w:line="20" w:lineRule="atLeast"/>
-      </w:pPr>
-    </w:p>
-    <w:p>
-      <w:pPr>
-        <w:spacing w:after="0" w:line="20" w:lineRule="atLeast"/>
-      </w:pPr>
-      <w:r>
-        <w:rPr>
+        <w:rPr>
+          <w:rFonts w:ascii="Tahoma" w:hAnsi="Tahoma" w:cs="Tahoma"/>
+        </w:rPr>
+      </w:pPr>
+    </w:p>
+    <w:p>
+      <w:pPr>
+        <w:spacing w:after="0" w:line="20" w:lineRule="atLeast"/>
+        <w:rPr>
+          <w:rFonts w:ascii="Tahoma" w:hAnsi="Tahoma" w:cs="Tahoma"/>
+        </w:rPr>
+      </w:pPr>
+      <w:r>
+        <w:rPr>
+          <w:rFonts w:ascii="Tahoma" w:hAnsi="Tahoma" w:cs="Tahoma"/>
           <w:b/>
         </w:rPr>
         <w:t>Bearbeitungszeitraum</w:t>
       </w:r>
       <w:r>
+        <w:rPr>
+          <w:rFonts w:ascii="Tahoma" w:hAnsi="Tahoma" w:cs="Tahoma"/>
+        </w:rPr>
         <w:t>: &lt;</w:t>
       </w:r>
       <w:r>
+        <w:rPr>
+          <w:rFonts w:ascii="Tahoma" w:hAnsi="Tahoma" w:cs="Tahoma"/>
+        </w:rPr>
         <w:t>Datum und Dauer der Bearbeitung an der Aufgabe von allen Teammitgliedern</w:t>
       </w:r>
       <w:r>
+        <w:rPr>
+          <w:rFonts w:ascii="Tahoma" w:hAnsi="Tahoma" w:cs="Tahoma"/>
+        </w:rPr>
         <w:t>&gt;</w:t>
       </w:r>
     </w:p>
     <w:p>
       <w:pPr>
         <w:spacing w:after="0" w:line="20" w:lineRule="atLeast"/>
-      </w:pPr>
-    </w:p>
-    <w:p>
-      <w:pPr>
-        <w:spacing w:after="0" w:line="20" w:lineRule="atLeast"/>
-      </w:pPr>
-      <w:r>
-        <w:rPr>
+        <w:rPr>
+          <w:rFonts w:ascii="Tahoma" w:hAnsi="Tahoma" w:cs="Tahoma"/>
+        </w:rPr>
+      </w:pPr>
+    </w:p>
+    <w:p>
+      <w:pPr>
+        <w:spacing w:after="0" w:line="20" w:lineRule="atLeast"/>
+        <w:rPr>
+          <w:rFonts w:ascii="Tahoma" w:hAnsi="Tahoma" w:cs="Tahoma"/>
+        </w:rPr>
+      </w:pPr>
+      <w:r>
+        <w:rPr>
+          <w:rFonts w:ascii="Tahoma" w:hAnsi="Tahoma" w:cs="Tahoma"/>
           <w:b/>
         </w:rPr>
         <w:t>Aktueller Stand</w:t>
       </w:r>
       <w:r>
-        <w:t>: &lt;Welche Teile der Software sind fertig inklusive Tests, welche sind fertig, aber noch nicht getestet, welche müssen noch implementiert werden&gt;</w:t>
-      </w:r>
-    </w:p>
-    <w:p>
-      <w:pPr>
-        <w:spacing w:after="0" w:line="20" w:lineRule="atLeast"/>
-      </w:pPr>
-    </w:p>
-    <w:p>
-      <w:pPr>
-        <w:spacing w:after="0" w:line="20" w:lineRule="atLeast"/>
-      </w:pPr>
-      <w:r>
-        <w:rPr>
+        <w:rPr>
+          <w:rFonts w:ascii="Tahoma" w:hAnsi="Tahoma" w:cs="Tahoma"/>
+        </w:rPr>
+        <w:t xml:space="preserve">: </w:t>
+      </w:r>
+    </w:p>
+    <w:p>
+      <w:pPr>
+        <w:spacing w:after="0" w:line="20" w:lineRule="atLeast"/>
+        <w:rPr>
+          <w:rFonts w:ascii="Tahoma" w:hAnsi="Tahoma" w:cs="Tahoma"/>
+        </w:rPr>
+      </w:pPr>
+      <w:r>
+        <w:rPr>
+          <w:rFonts w:ascii="Tahoma" w:hAnsi="Tahoma" w:cs="Tahoma"/>
+        </w:rPr>
+        <w:t>Entwurf fertig, einzelne Teile der Komponenten fertig, einzelne Tests erstellt und „laufen“.</w:t>
+      </w:r>
+    </w:p>
+    <w:p>
+      <w:pPr>
+        <w:spacing w:after="0" w:line="20" w:lineRule="atLeast"/>
+        <w:rPr>
+          <w:rFonts w:ascii="Tahoma" w:hAnsi="Tahoma" w:cs="Tahoma"/>
+        </w:rPr>
+      </w:pPr>
+    </w:p>
+    <w:p>
+      <w:pPr>
+        <w:spacing w:after="0" w:line="20" w:lineRule="atLeast"/>
+        <w:rPr>
+          <w:rFonts w:ascii="Tahoma" w:hAnsi="Tahoma" w:cs="Tahoma"/>
+        </w:rPr>
+      </w:pPr>
+      <w:r>
+        <w:rPr>
+          <w:rFonts w:ascii="Tahoma" w:hAnsi="Tahoma" w:cs="Tahoma"/>
           <w:b/>
         </w:rPr>
         <w:t xml:space="preserve">Änderungen </w:t>
       </w:r>
       <w:r>
         <w:rPr>
+          <w:rFonts w:ascii="Tahoma" w:hAnsi="Tahoma" w:cs="Tahoma"/>
           <w:b/>
         </w:rPr>
         <w:t>de</w:t>
       </w:r>
       <w:r>
         <w:rPr>
+          <w:rFonts w:ascii="Tahoma" w:hAnsi="Tahoma" w:cs="Tahoma"/>
           <w:b/>
         </w:rPr>
         <w:t>s</w:t>
       </w:r>
       <w:r>
         <w:rPr>
+          <w:rFonts w:ascii="Tahoma" w:hAnsi="Tahoma" w:cs="Tahoma"/>
           <w:b/>
         </w:rPr>
         <w:t xml:space="preserve"> </w:t>
       </w:r>
       <w:r>
         <w:rPr>
+          <w:rFonts w:ascii="Tahoma" w:hAnsi="Tahoma" w:cs="Tahoma"/>
           <w:b/>
         </w:rPr>
         <w:t>Entwurfs</w:t>
       </w:r>
       <w:r>
+        <w:rPr>
+          <w:rFonts w:ascii="Tahoma" w:hAnsi="Tahoma" w:cs="Tahoma"/>
+        </w:rPr>
         <w:t>: &lt;Vor dem Praktikum auszufüllen: Welche Änderungen sind bzgl. de</w:t>
       </w:r>
       <w:r>
+        <w:rPr>
+          <w:rFonts w:ascii="Tahoma" w:hAnsi="Tahoma" w:cs="Tahoma"/>
+        </w:rPr>
         <w:t>s</w:t>
       </w:r>
       <w:r>
+        <w:rPr>
+          <w:rFonts w:ascii="Tahoma" w:hAnsi="Tahoma" w:cs="Tahoma"/>
+        </w:rPr>
         <w:t xml:space="preserve"> Vor</w:t>
       </w:r>
       <w:r>
+        <w:rPr>
+          <w:rFonts w:ascii="Tahoma" w:hAnsi="Tahoma" w:cs="Tahoma"/>
+        </w:rPr>
         <w:t>entwurfs</w:t>
       </w:r>
       <w:r>
+        <w:rPr>
+          <w:rFonts w:ascii="Tahoma" w:hAnsi="Tahoma" w:cs="Tahoma"/>
+        </w:rPr>
         <w:t xml:space="preserve"> vorgenommen worden.&gt;</w:t>
       </w:r>
     </w:p>
     <w:p>
       <w:pPr>
         <w:spacing w:after="0" w:line="20" w:lineRule="atLeast"/>
-      </w:pPr>
-    </w:p>
-    <w:p>
-      <w:pPr>
-        <w:spacing w:after="0" w:line="20" w:lineRule="atLeast"/>
-      </w:pPr>
-      <w:r>
-        <w:rPr>
+        <w:rPr>
+          <w:rFonts w:ascii="Tahoma" w:hAnsi="Tahoma" w:cs="Tahoma"/>
+        </w:rPr>
+      </w:pPr>
+    </w:p>
+    <w:p>
+      <w:pPr>
+        <w:spacing w:after="0" w:line="20" w:lineRule="atLeast"/>
+        <w:rPr>
+          <w:rFonts w:ascii="Tahoma" w:hAnsi="Tahoma" w:cs="Tahoma"/>
+        </w:rPr>
+      </w:pPr>
+      <w:r>
+        <w:rPr>
+          <w:rFonts w:ascii="Tahoma" w:hAnsi="Tahoma" w:cs="Tahoma"/>
           <w:b/>
         </w:rPr>
         <w:t>Entwurf</w:t>
       </w:r>
       <w:r>
-        <w:t>: &lt;</w:t>
-      </w:r>
-      <w:r>
-        <w:t>Entwurf nach den bekannten SE-Richtlinien und den Vorgaben gemäß Aufgabenstellung</w:t>
-      </w:r>
-      <w:r>
-        <w:t>.</w:t>
-      </w:r>
-      <w:r>
-        <w:t>&gt;</w:t>
-      </w:r>
-    </w:p>
-    <w:p>
-      <w:pPr>
-        <w:spacing w:after="0" w:line="20" w:lineRule="atLeast"/>
-      </w:pPr>
+        <w:rPr>
+          <w:rFonts w:ascii="Tahoma" w:hAnsi="Tahoma" w:cs="Tahoma"/>
+        </w:rPr>
+        <w:t xml:space="preserve">: </w:t>
+      </w:r>
+    </w:p>
+    <w:p>
+      <w:pPr>
+        <w:spacing w:after="0" w:line="20" w:lineRule="atLeast"/>
+        <w:rPr>
+          <w:rFonts w:ascii="Tahoma" w:hAnsi="Tahoma" w:cs="Tahoma"/>
+        </w:rPr>
+      </w:pPr>
+    </w:p>
+    <w:p>
+      <w:pPr>
+        <w:spacing w:after="0" w:line="20" w:lineRule="atLeast"/>
+        <w:rPr>
+          <w:rFonts w:ascii="Tahoma" w:hAnsi="Tahoma" w:cs="Tahoma"/>
+          <w:b/>
+        </w:rPr>
+      </w:pPr>
+      <w:r>
+        <w:rPr>
+          <w:rFonts w:ascii="Tahoma" w:hAnsi="Tahoma" w:cs="Tahoma"/>
+          <w:b/>
+        </w:rPr>
+        <w:t xml:space="preserve">Client: </w:t>
+      </w:r>
+    </w:p>
+    <w:p>
+      <w:pPr>
+        <w:spacing w:after="0" w:line="20" w:lineRule="atLeast"/>
+        <w:ind w:left="708"/>
+        <w:rPr>
+          <w:rFonts w:ascii="Tahoma" w:hAnsi="Tahoma" w:cs="Tahoma"/>
+          <w:b/>
+        </w:rPr>
+      </w:pPr>
+      <w:r>
+        <w:rPr>
+          <w:rFonts w:ascii="Tahoma" w:hAnsi="Tahoma" w:cs="Tahoma"/>
+          <w:b/>
+        </w:rPr>
+        <w:t>Beschreibung:</w:t>
+      </w:r>
+    </w:p>
+    <w:p>
+      <w:pPr>
+        <w:spacing w:after="0" w:line="20" w:lineRule="atLeast"/>
+        <w:ind w:left="708"/>
+        <w:rPr>
+          <w:rFonts w:ascii="Tahoma" w:hAnsi="Tahoma" w:cs="Tahoma"/>
+        </w:rPr>
+      </w:pPr>
+      <w:r>
+        <w:rPr>
+          <w:rFonts w:ascii="Tahoma" w:hAnsi="Tahoma" w:cs="Tahoma"/>
+        </w:rPr>
+        <w:t>Der Client ist dafür da, die angegebene Anzahl an Clients zu starten und diese in den Rollen Redakteur und Leser hin und her zu wechseln bis dessen Lebenszeit verstreicht. In dieser Zeit tauscht der Client mit dem Server Nachrichten aus. Vor jeder Nachricht die der Client verschickt, fragt es vorher nach der nächsten Nachrichtenummer und wartet nach einer verschickten Nachricht eine gewisse Zeit. Hat der Client 5 Nachrichten verschickt, fragt er noch einmal nach einer Nachrichtenummer, vergisst aber diese Nachricht zu senden. Hiernach wechselt der Client zum Leser und fragt den Server, ob es Nachrichten zu lesen gibt. Dies macht er solange bis alle Nachrichten auf dem Server gelesen wurden und der Client wieder in die Redakteur Rolle übergeht.</w:t>
+      </w:r>
+    </w:p>
+    <w:p>
+      <w:pPr>
+        <w:spacing w:after="0" w:line="20" w:lineRule="atLeast"/>
+        <w:rPr>
+          <w:rFonts w:ascii="Tahoma" w:hAnsi="Tahoma" w:cs="Tahoma"/>
+          <w:b/>
+        </w:rPr>
+      </w:pPr>
+      <w:r>
+        <w:rPr>
+          <w:rFonts w:ascii="Tahoma" w:hAnsi="Tahoma" w:cs="Tahoma"/>
+          <w:b/>
+        </w:rPr>
+        <w:t>Server:</w:t>
+      </w:r>
+    </w:p>
+    <w:p>
+      <w:pPr>
+        <w:spacing w:after="0" w:line="20" w:lineRule="atLeast"/>
+        <w:ind w:left="708"/>
+        <w:rPr>
+          <w:rFonts w:ascii="Tahoma" w:hAnsi="Tahoma" w:cs="Tahoma"/>
+          <w:b/>
+        </w:rPr>
+      </w:pPr>
+      <w:r>
+        <w:rPr>
+          <w:rFonts w:ascii="Tahoma" w:hAnsi="Tahoma" w:cs="Tahoma"/>
+          <w:b/>
+        </w:rPr>
+        <w:t>Beschreibung:</w:t>
+      </w:r>
+    </w:p>
+    <w:p>
+      <w:pPr>
+        <w:spacing w:after="0" w:line="20" w:lineRule="atLeast"/>
+        <w:ind w:left="708"/>
+        <w:rPr>
+          <w:rFonts w:ascii="Tahoma" w:hAnsi="Tahoma" w:cs="Tahoma"/>
+        </w:rPr>
+      </w:pPr>
+      <w:r>
+        <w:rPr>
+          <w:rFonts w:ascii="Tahoma" w:hAnsi="Tahoma" w:cs="Tahoma"/>
+        </w:rPr>
+        <w:t>Der Server agiert als Schnittstelle für die Clients und verwaltet die eingehenden Nachrichten. Der Server arbeitet mit der HBQ und der CMEM zusammen, um die Anfragen vom Client zu bewerkstelligen. Der Server hat zudem die Aufgabe, eindeutige Nachrichtennummern zu verteilen. Der Server terminiert sobald der letzte Kontakt mit einem Client länger ist als die Wartezeit.</w:t>
+      </w:r>
+    </w:p>
+    <w:p>
+      <w:pPr>
+        <w:spacing w:after="0" w:line="20" w:lineRule="atLeast"/>
+        <w:ind w:left="708"/>
+        <w:rPr>
+          <w:rFonts w:ascii="Tahoma" w:hAnsi="Tahoma" w:cs="Tahoma"/>
+          <w:b/>
+        </w:rPr>
+      </w:pPr>
+    </w:p>
+    <w:p>
+      <w:pPr>
+        <w:spacing w:after="0" w:line="20" w:lineRule="atLeast"/>
+        <w:ind w:firstLine="708"/>
+        <w:rPr>
+          <w:rFonts w:ascii="Tahoma" w:hAnsi="Tahoma" w:cs="Tahoma"/>
+          <w:b/>
+          <w:u w:val="single"/>
+        </w:rPr>
+      </w:pPr>
+      <w:r>
+        <w:rPr>
+          <w:rFonts w:ascii="Tahoma" w:hAnsi="Tahoma" w:cs="Tahoma"/>
+          <w:b/>
+        </w:rPr>
+        <w:t>Schnittstellen:</w:t>
+      </w:r>
+      <w:r>
+        <w:rPr>
+          <w:rFonts w:ascii="Tahoma" w:hAnsi="Tahoma" w:cs="Tahoma"/>
+          <w:b/>
+          <w:u w:val="single"/>
+        </w:rPr>
+        <w:t xml:space="preserve"> </w:t>
+      </w:r>
+    </w:p>
+    <w:p>
+      <w:pPr>
+        <w:spacing w:after="0" w:line="20" w:lineRule="atLeast"/>
+        <w:ind w:left="708"/>
+        <w:rPr>
+          <w:rFonts w:ascii="Tahoma" w:hAnsi="Tahoma" w:cs="Tahoma"/>
+        </w:rPr>
+      </w:pPr>
+      <w:r>
+        <w:rPr>
+          <w:rFonts w:ascii="Tahoma" w:hAnsi="Tahoma" w:cs="Tahoma"/>
+          <w:b/>
+          <w:u w:val="single"/>
+        </w:rPr>
+        <w:t>Abfragen der eindeutigen Nachrichtennummer:</w:t>
+      </w:r>
+      <w:r>
+        <w:rPr>
+          <w:rFonts w:ascii="Tahoma" w:hAnsi="Tahoma" w:cs="Tahoma"/>
+        </w:rPr>
+        <w:t xml:space="preserve"> </w:t>
+      </w:r>
+      <w:r>
+        <w:rPr>
+          <w:rFonts w:ascii="Tahoma" w:hAnsi="Tahoma" w:cs="Tahoma"/>
+        </w:rPr>
+        <w:br/>
+      </w:r>
+      <w:r>
+        <w:rPr>
+          <w:rFonts w:ascii="Tahoma" w:hAnsi="Tahoma" w:cs="Tahoma"/>
+          <w:color w:val="000000"/>
+        </w:rPr>
+        <w:t>Server ! {self(),getmsgid}</w:t>
+      </w:r>
+      <w:r>
+        <w:rPr>
+          <w:rFonts w:ascii="Tahoma" w:hAnsi="Tahoma" w:cs="Tahoma"/>
+          <w:color w:val="000000"/>
+        </w:rPr>
+        <w:br/>
+        <w:t>receive {nid, Number}</w:t>
+      </w:r>
+      <w:r>
+        <w:rPr>
+          <w:rFonts w:ascii="Tahoma" w:hAnsi="Tahoma" w:cs="Tahoma"/>
+          <w:i/>
+          <w:iCs/>
+          <w:color w:val="000000"/>
+        </w:rPr>
+        <w:t> </w:t>
+      </w:r>
+      <w:r>
+        <w:rPr>
+          <w:rFonts w:ascii="Tahoma" w:hAnsi="Tahoma" w:cs="Tahoma"/>
+        </w:rPr>
+        <w:br/>
+        <w:t>Diese Schnittstelle gibt die nächste Nachrichtennummer zurück. Diese braucht der Server, um die Nachrichten in der richtigen Reihenfolge verwalten zu können.</w:t>
+      </w:r>
+    </w:p>
+    <w:p>
+      <w:pPr>
+        <w:spacing w:after="0" w:line="20" w:lineRule="atLeast"/>
+        <w:ind w:left="708"/>
+        <w:rPr>
+          <w:rFonts w:ascii="Tahoma" w:hAnsi="Tahoma" w:cs="Tahoma"/>
+        </w:rPr>
+      </w:pPr>
+      <w:r>
+        <w:rPr>
+          <w:rFonts w:ascii="Tahoma" w:hAnsi="Tahoma" w:cs="Tahoma"/>
+          <w:b/>
+          <w:u w:val="single"/>
+        </w:rPr>
+        <w:t>Senden einer Nachricht:</w:t>
+      </w:r>
+      <w:r>
+        <w:rPr>
+          <w:rFonts w:ascii="Tahoma" w:hAnsi="Tahoma" w:cs="Tahoma"/>
+          <w:b/>
+        </w:rPr>
+        <w:t xml:space="preserve"> </w:t>
+      </w:r>
+      <w:r>
+        <w:rPr>
+          <w:rFonts w:ascii="Tahoma" w:hAnsi="Tahoma" w:cs="Tahoma"/>
+          <w:b/>
+        </w:rPr>
+        <w:br/>
+      </w:r>
+      <w:r>
+        <w:rPr>
+          <w:rFonts w:ascii="Tahoma" w:hAnsi="Tahoma" w:cs="Tahoma"/>
+          <w:color w:val="000000"/>
+        </w:rPr>
+        <w:t>Server ! {dropmessage,[INNr,Msg,TSclientout]}</w:t>
+      </w:r>
+      <w:r>
+        <w:rPr>
+          <w:rFonts w:ascii="Tahoma" w:hAnsi="Tahoma" w:cs="Tahoma"/>
+          <w:b/>
+        </w:rPr>
+        <w:br/>
+      </w:r>
+      <w:r>
+        <w:rPr>
+          <w:rFonts w:ascii="Tahoma" w:hAnsi="Tahoma" w:cs="Tahoma"/>
+        </w:rPr>
+        <w:t>Sobald ein eine Nachricht beim Server ankommt, wird diese zur Speicherung an die HBQ weitergeleitet.</w:t>
+      </w:r>
+    </w:p>
+    <w:p>
+      <w:pPr>
+        <w:spacing w:after="0" w:line="20" w:lineRule="atLeast"/>
+        <w:ind w:left="708"/>
+        <w:rPr>
+          <w:rFonts w:ascii="Tahoma" w:hAnsi="Tahoma" w:cs="Tahoma"/>
+        </w:rPr>
+      </w:pPr>
+      <w:r>
+        <w:rPr>
+          <w:rFonts w:ascii="Tahoma" w:hAnsi="Tahoma" w:cs="Tahoma"/>
+          <w:b/>
+          <w:u w:val="single"/>
+        </w:rPr>
+        <w:t>Abfragen einer Nachricht:</w:t>
+      </w:r>
+      <w:r>
+        <w:rPr>
+          <w:rFonts w:ascii="Tahoma" w:hAnsi="Tahoma" w:cs="Tahoma"/>
+          <w:b/>
+        </w:rPr>
+        <w:t xml:space="preserve"> </w:t>
+      </w:r>
+      <w:r>
+        <w:rPr>
+          <w:rFonts w:ascii="Tahoma" w:hAnsi="Tahoma" w:cs="Tahoma"/>
+          <w:b/>
+        </w:rPr>
+        <w:br/>
+      </w:r>
+      <w:r>
+        <w:rPr>
+          <w:rFonts w:ascii="Tahoma" w:hAnsi="Tahoma" w:cs="Tahoma"/>
+          <w:color w:val="000000"/>
+        </w:rPr>
+        <w:t>Server ! {self(), getmessages}</w:t>
+      </w:r>
+      <w:r>
+        <w:rPr>
+          <w:rFonts w:ascii="Tahoma" w:hAnsi="Tahoma" w:cs="Tahoma"/>
+          <w:color w:val="000000"/>
+        </w:rPr>
+        <w:br/>
+      </w:r>
+      <w:r>
+        <w:rPr>
+          <w:rFonts w:ascii="Tahoma" w:hAnsi="Tahoma" w:cs="Tahoma"/>
+          <w:i/>
+          <w:iCs/>
+          <w:color w:val="000000"/>
+        </w:rPr>
+        <w:t>receive {reply,[NNr,Msg,TSclientout,TShbqin,TSdlqin,TSdlqout],Terminated}</w:t>
+      </w:r>
+      <w:r>
+        <w:rPr>
+          <w:rFonts w:ascii="Tahoma" w:hAnsi="Tahoma" w:cs="Tahoma"/>
+          <w:color w:val="000000"/>
+        </w:rPr>
+        <w:t> }</w:t>
+      </w:r>
+      <w:r>
+        <w:rPr>
+          <w:rFonts w:ascii="Tahoma" w:hAnsi="Tahoma" w:cs="Tahoma"/>
+          <w:i/>
+          <w:iCs/>
+          <w:color w:val="000000"/>
+        </w:rPr>
+        <w:t> </w:t>
+      </w:r>
+      <w:r>
+        <w:rPr>
+          <w:rFonts w:ascii="Tahoma" w:hAnsi="Tahoma" w:cs="Tahoma"/>
+          <w:b/>
+        </w:rPr>
+        <w:br/>
+      </w:r>
+      <w:r>
+        <w:rPr>
+          <w:rFonts w:ascii="Tahoma" w:hAnsi="Tahoma" w:cs="Tahoma"/>
+        </w:rPr>
+        <w:t xml:space="preserve">Sobald der Client Lesen möchte, ruft der Server aus der CMEM die nächste </w:t>
+      </w:r>
+      <w:r>
+        <w:rPr>
+          <w:rFonts w:ascii="Tahoma" w:hAnsi="Tahoma" w:cs="Tahoma"/>
+        </w:rPr>
+        <w:lastRenderedPageBreak/>
+        <w:t>Nachrichtennummer für diesen Client ab und beauftragt die HBQ, diese Nachricht an den Client zu verschicken. Ist keine neue Nachricht vorhanden, wird eine leere Dummy-Nachricht an den Client geschickt. Hiernach wird die CMEM aktualisiert, so dass bei der nächsten Abfrage auf die nächste Nachricht verwiesen wird.</w:t>
+      </w:r>
+    </w:p>
+    <w:p>
+      <w:pPr>
+        <w:spacing w:after="0" w:line="20" w:lineRule="atLeast"/>
+        <w:rPr>
+          <w:rFonts w:ascii="Tahoma" w:hAnsi="Tahoma" w:cs="Tahoma"/>
+          <w:b/>
+        </w:rPr>
+      </w:pPr>
+      <w:r>
+        <w:rPr>
+          <w:rFonts w:ascii="Tahoma" w:hAnsi="Tahoma" w:cs="Tahoma"/>
+          <w:b/>
+        </w:rPr>
+        <w:t>HBQ:</w:t>
+      </w:r>
+    </w:p>
+    <w:p>
+      <w:pPr>
+        <w:spacing w:after="0" w:line="20" w:lineRule="atLeast"/>
+        <w:ind w:left="708"/>
+        <w:rPr>
+          <w:rFonts w:ascii="Tahoma" w:hAnsi="Tahoma" w:cs="Tahoma"/>
+          <w:b/>
+        </w:rPr>
+      </w:pPr>
+      <w:r>
+        <w:rPr>
+          <w:rFonts w:ascii="Tahoma" w:hAnsi="Tahoma" w:cs="Tahoma"/>
+          <w:b/>
+        </w:rPr>
+        <w:t>Beschreibung:</w:t>
+      </w:r>
+    </w:p>
+    <w:p>
+      <w:pPr>
+        <w:spacing w:after="0" w:line="20" w:lineRule="atLeast"/>
+        <w:ind w:left="708"/>
+        <w:rPr>
+          <w:rFonts w:ascii="Tahoma" w:hAnsi="Tahoma" w:cs="Tahoma"/>
+        </w:rPr>
+      </w:pPr>
+      <w:r>
+        <w:rPr>
+          <w:rFonts w:ascii="Tahoma" w:hAnsi="Tahoma" w:cs="Tahoma"/>
+        </w:rPr>
+        <w:t>Die HBQ wird zur Verwaltung der einkommenden Nachrichten der Clients genutzt.</w:t>
+      </w:r>
+      <w:r>
+        <w:rPr>
+          <w:rFonts w:ascii="Tahoma" w:hAnsi="Tahoma" w:cs="Tahoma"/>
+        </w:rPr>
+        <w:br/>
+        <w:t>Nachrichten werden entweder in der HBQ oder der DLQ gespeichert. Will der Client lesen, so wird die DLQ von der HBQ beauftragt eine Nachricht an den Client zu schicken.</w:t>
+      </w:r>
+      <w:r>
+        <w:rPr>
+          <w:rFonts w:ascii="Tahoma" w:hAnsi="Tahoma" w:cs="Tahoma"/>
+        </w:rPr>
+        <w:br/>
+        <w:t>Nur der HBQ greift auf die HBQ zu.</w:t>
+      </w:r>
+    </w:p>
+    <w:p>
+      <w:pPr>
+        <w:spacing w:after="0" w:line="20" w:lineRule="atLeast"/>
+        <w:ind w:left="708"/>
+        <w:rPr>
+          <w:rFonts w:ascii="Tahoma" w:hAnsi="Tahoma" w:cs="Tahoma"/>
+        </w:rPr>
+      </w:pPr>
+    </w:p>
+    <w:p>
+      <w:pPr>
+        <w:spacing w:after="0" w:line="20" w:lineRule="atLeast"/>
+        <w:ind w:left="708"/>
+        <w:rPr>
+          <w:rFonts w:ascii="Tahoma" w:hAnsi="Tahoma" w:cs="Tahoma"/>
+          <w:b/>
+        </w:rPr>
+      </w:pPr>
+      <w:r>
+        <w:rPr>
+          <w:rFonts w:ascii="Tahoma" w:hAnsi="Tahoma" w:cs="Tahoma"/>
+          <w:b/>
+        </w:rPr>
+        <w:t>Schnittstellen:</w:t>
+      </w:r>
+    </w:p>
+    <w:p>
+      <w:pPr>
+        <w:spacing w:after="0" w:line="20" w:lineRule="atLeast"/>
+        <w:ind w:left="708"/>
+        <w:rPr>
+          <w:rFonts w:ascii="Tahoma" w:hAnsi="Tahoma" w:cs="Tahoma"/>
+        </w:rPr>
+      </w:pPr>
+      <w:r>
+        <w:rPr>
+          <w:rFonts w:ascii="Tahoma" w:hAnsi="Tahoma" w:cs="Tahoma"/>
+          <w:b/>
+          <w:u w:val="single"/>
+        </w:rPr>
+        <w:t>Initialisieren der HBQ:</w:t>
+      </w:r>
+      <w:r>
+        <w:rPr>
+          <w:rFonts w:ascii="Tahoma" w:hAnsi="Tahoma" w:cs="Tahoma"/>
+        </w:rPr>
+        <w:t xml:space="preserve"> </w:t>
+      </w:r>
+      <w:r>
+        <w:rPr>
+          <w:rFonts w:ascii="Tahoma" w:hAnsi="Tahoma" w:cs="Tahoma"/>
+        </w:rPr>
+        <w:br/>
+      </w:r>
+      <w:r>
+        <w:rPr>
+          <w:rFonts w:ascii="Tahoma" w:hAnsi="Tahoma" w:cs="Tahoma"/>
+          <w:color w:val="000000"/>
+        </w:rPr>
+        <w:t>HBQ ! {self(), {request,initHBQ}}</w:t>
+      </w:r>
+      <w:r>
+        <w:rPr>
+          <w:rFonts w:ascii="Tahoma" w:hAnsi="Tahoma" w:cs="Tahoma"/>
+          <w:color w:val="000000"/>
+        </w:rPr>
+        <w:br/>
+        <w:t>receive {reply, ok}</w:t>
+      </w:r>
+      <w:r>
+        <w:rPr>
+          <w:rFonts w:ascii="Tahoma" w:hAnsi="Tahoma" w:cs="Tahoma"/>
+        </w:rPr>
+        <w:t> </w:t>
+      </w:r>
+      <w:r>
+        <w:rPr>
+          <w:rFonts w:ascii="Tahoma" w:hAnsi="Tahoma" w:cs="Tahoma"/>
+        </w:rPr>
+        <w:br/>
+        <w:t>Beim Starten des Servers wird die HBQ über diese Schnittstelle initialisiert und steht dem Server hiernach zu Verfügung.</w:t>
+      </w:r>
+    </w:p>
+    <w:p>
+      <w:pPr>
+        <w:spacing w:after="0" w:line="20" w:lineRule="atLeast"/>
+        <w:ind w:left="708"/>
+        <w:rPr>
+          <w:rFonts w:ascii="Tahoma" w:hAnsi="Tahoma" w:cs="Tahoma"/>
+        </w:rPr>
+      </w:pPr>
+      <w:r>
+        <w:rPr>
+          <w:rFonts w:ascii="Tahoma" w:hAnsi="Tahoma" w:cs="Tahoma"/>
+          <w:b/>
+          <w:u w:val="single"/>
+        </w:rPr>
+        <w:t>Terminierung der HBQ:</w:t>
+      </w:r>
+      <w:r>
+        <w:rPr>
+          <w:rFonts w:ascii="Tahoma" w:hAnsi="Tahoma" w:cs="Tahoma"/>
+          <w:b/>
+        </w:rPr>
+        <w:t xml:space="preserve"> </w:t>
+      </w:r>
+      <w:r>
+        <w:rPr>
+          <w:rFonts w:ascii="Tahoma" w:hAnsi="Tahoma" w:cs="Tahoma"/>
+          <w:b/>
+        </w:rPr>
+        <w:br/>
+      </w:r>
+      <w:r>
+        <w:rPr>
+          <w:rFonts w:ascii="Tahoma" w:hAnsi="Tahoma" w:cs="Tahoma"/>
+          <w:color w:val="000000"/>
+        </w:rPr>
+        <w:t>HBQ ! {self(), {request,dellHBQ}}</w:t>
+      </w:r>
+      <w:r>
+        <w:rPr>
+          <w:rFonts w:ascii="Tahoma" w:hAnsi="Tahoma" w:cs="Tahoma"/>
+          <w:color w:val="000000"/>
+        </w:rPr>
+        <w:br/>
+        <w:t>receive {reply, ok}</w:t>
+      </w:r>
+      <w:r>
+        <w:rPr>
+          <w:rFonts w:ascii="Tahoma" w:hAnsi="Tahoma" w:cs="Tahoma"/>
+        </w:rPr>
+        <w:t> </w:t>
+      </w:r>
+      <w:r>
+        <w:rPr>
+          <w:rFonts w:ascii="Tahoma" w:hAnsi="Tahoma" w:cs="Tahoma"/>
+          <w:b/>
+        </w:rPr>
+        <w:br/>
+      </w:r>
+      <w:r>
+        <w:rPr>
+          <w:rFonts w:ascii="Tahoma" w:hAnsi="Tahoma" w:cs="Tahoma"/>
+        </w:rPr>
+        <w:t>Sobald der Server terminiert, wird diese Schnittstelle vom Server angesprochen um die HBQ gleichen falls zu terminieren.</w:t>
+      </w:r>
+    </w:p>
+    <w:p>
+      <w:pPr>
+        <w:spacing w:after="0" w:line="20" w:lineRule="atLeast"/>
+        <w:ind w:left="708"/>
+        <w:rPr>
+          <w:rFonts w:ascii="Tahoma" w:hAnsi="Tahoma" w:cs="Tahoma"/>
+        </w:rPr>
+      </w:pPr>
+      <w:r>
+        <w:rPr>
+          <w:rFonts w:ascii="Tahoma" w:hAnsi="Tahoma" w:cs="Tahoma"/>
+          <w:b/>
+          <w:u w:val="single"/>
+        </w:rPr>
+        <w:t>Speichern einer Nachricht:</w:t>
+      </w:r>
+      <w:r>
+        <w:rPr>
+          <w:rFonts w:ascii="Tahoma" w:hAnsi="Tahoma" w:cs="Tahoma"/>
+          <w:b/>
+        </w:rPr>
+        <w:t xml:space="preserve"> </w:t>
+      </w:r>
+      <w:r>
+        <w:rPr>
+          <w:rFonts w:ascii="Tahoma" w:hAnsi="Tahoma" w:cs="Tahoma"/>
+          <w:b/>
+        </w:rPr>
+        <w:br/>
+      </w:r>
+      <w:r>
+        <w:rPr>
+          <w:rFonts w:ascii="Tahoma" w:hAnsi="Tahoma" w:cs="Tahoma"/>
+          <w:color w:val="000000"/>
+        </w:rPr>
+        <w:t>HBQ ! {self(), {request,pushHBQ,[NNr,Msg,TSclientout]}}</w:t>
+      </w:r>
+      <w:r>
+        <w:rPr>
+          <w:rFonts w:ascii="Tahoma" w:hAnsi="Tahoma" w:cs="Tahoma"/>
+          <w:color w:val="000000"/>
+        </w:rPr>
+        <w:br/>
+        <w:t>receive {reply, ok}</w:t>
+      </w:r>
+      <w:r>
+        <w:rPr>
+          <w:rFonts w:ascii="Tahoma" w:hAnsi="Tahoma" w:cs="Tahoma"/>
+        </w:rPr>
+        <w:t> </w:t>
+      </w:r>
+      <w:r>
+        <w:rPr>
+          <w:rFonts w:ascii="Tahoma" w:hAnsi="Tahoma" w:cs="Tahoma"/>
+          <w:b/>
+        </w:rPr>
+        <w:br/>
+      </w:r>
+      <w:r>
+        <w:rPr>
+          <w:rFonts w:ascii="Tahoma" w:hAnsi="Tahoma" w:cs="Tahoma"/>
+        </w:rPr>
+        <w:t>Sobald eine Nachricht vom Client über den Server erhalten wurde, wird geprüft, ob die Nachrichtennummer  der eingegangenen Nachricht, mit der erwarteten Nummer der DLQ übereinstimmt. Ist dies der Fall, wird die Nachricht in der DLQ gespeichert, falls nicht wird die Nachricht in der HBQ gespeichert. Sind in der HBQ mehr Nachrichten gespeichert als 2/3 der maximalen Anzahl der DLQ, so wird die Lücke geschlossen und eine Fehlernachricht in der DLQ eingetragen, welche die größte fehlende Nachrichtennummer beinhaltet.</w:t>
+      </w:r>
+    </w:p>
+    <w:p>
+      <w:pPr>
+        <w:spacing w:after="0" w:line="20" w:lineRule="atLeast"/>
+        <w:ind w:left="708"/>
+        <w:rPr>
+          <w:rFonts w:ascii="Tahoma" w:hAnsi="Tahoma" w:cs="Tahoma"/>
+        </w:rPr>
+      </w:pPr>
+      <w:r>
+        <w:rPr>
+          <w:rFonts w:ascii="Tahoma" w:hAnsi="Tahoma" w:cs="Tahoma"/>
+          <w:b/>
+          <w:u w:val="single"/>
+        </w:rPr>
+        <w:t>Abfrage einer Nachricht:</w:t>
+      </w:r>
+      <w:r>
+        <w:rPr>
+          <w:rFonts w:ascii="Tahoma" w:hAnsi="Tahoma" w:cs="Tahoma"/>
+          <w:b/>
+        </w:rPr>
+        <w:t xml:space="preserve"> </w:t>
+      </w:r>
+      <w:r>
+        <w:rPr>
+          <w:rFonts w:ascii="Tahoma" w:hAnsi="Tahoma" w:cs="Tahoma"/>
+          <w:b/>
+        </w:rPr>
+        <w:br/>
+      </w:r>
+      <w:r>
+        <w:rPr>
+          <w:rFonts w:ascii="Tahoma" w:hAnsi="Tahoma" w:cs="Tahoma"/>
+          <w:color w:val="000000"/>
+        </w:rPr>
+        <w:t>HBQ ! {self(), {request,deliverMSG,NNr,ToClient}}</w:t>
+      </w:r>
+      <w:r>
+        <w:rPr>
+          <w:rFonts w:ascii="Tahoma" w:hAnsi="Tahoma" w:cs="Tahoma"/>
+          <w:color w:val="000000"/>
+        </w:rPr>
+        <w:br/>
+        <w:t>receive {reply, SendNNr}</w:t>
+      </w:r>
+      <w:r>
+        <w:rPr>
+          <w:rFonts w:ascii="Tahoma" w:hAnsi="Tahoma" w:cs="Tahoma"/>
+          <w:b/>
+        </w:rPr>
+        <w:br/>
+      </w:r>
+      <w:r>
+        <w:rPr>
+          <w:rFonts w:ascii="Tahoma" w:hAnsi="Tahoma" w:cs="Tahoma"/>
+        </w:rPr>
+        <w:t>Die HBQ leitet die Anfrage an die DLQ weiter, wo diese behandelt und beantwortet wird. Als Rückmeldung erhält die HBQ die gesendete Nachrichtennummer, die die HBQ wiederum an den Server weitergeleitet wird.</w:t>
+      </w:r>
+    </w:p>
+    <w:p>
+      <w:pPr>
+        <w:spacing w:after="0" w:line="20" w:lineRule="atLeast"/>
+        <w:ind w:left="708"/>
+        <w:rPr>
+          <w:rFonts w:ascii="Tahoma" w:hAnsi="Tahoma" w:cs="Tahoma"/>
+          <w:b/>
+        </w:rPr>
+      </w:pPr>
+    </w:p>
+    <w:p>
+      <w:pPr>
+        <w:spacing w:after="0" w:line="20" w:lineRule="atLeast"/>
+        <w:ind w:left="708"/>
+        <w:rPr>
+          <w:rFonts w:ascii="Tahoma" w:hAnsi="Tahoma" w:cs="Tahoma"/>
+        </w:rPr>
+      </w:pPr>
+    </w:p>
+    <w:p>
+      <w:pPr>
+        <w:spacing w:after="0" w:line="20" w:lineRule="atLeast"/>
+        <w:ind w:left="708"/>
+        <w:rPr>
+          <w:rFonts w:ascii="Tahoma" w:hAnsi="Tahoma" w:cs="Tahoma"/>
+        </w:rPr>
+      </w:pPr>
+    </w:p>
+    <w:p>
+      <w:pPr>
+        <w:spacing w:after="0" w:line="20" w:lineRule="atLeast"/>
+        <w:ind w:left="708"/>
+        <w:rPr>
+          <w:rFonts w:ascii="Tahoma" w:hAnsi="Tahoma" w:cs="Tahoma"/>
+        </w:rPr>
+      </w:pPr>
+    </w:p>
+    <w:p>
+      <w:pPr>
+        <w:spacing w:after="0" w:line="20" w:lineRule="atLeast"/>
+        <w:ind w:left="708"/>
+        <w:rPr>
+          <w:rFonts w:ascii="Tahoma" w:hAnsi="Tahoma" w:cs="Tahoma"/>
+        </w:rPr>
+      </w:pPr>
+    </w:p>
+    <w:p>
+      <w:pPr>
+        <w:spacing w:after="0" w:line="20" w:lineRule="atLeast"/>
+        <w:rPr>
+          <w:rFonts w:ascii="Tahoma" w:hAnsi="Tahoma" w:cs="Tahoma"/>
+          <w:b/>
+        </w:rPr>
+      </w:pPr>
+      <w:r>
+        <w:rPr>
+          <w:rFonts w:ascii="Tahoma" w:hAnsi="Tahoma" w:cs="Tahoma"/>
+          <w:b/>
+        </w:rPr>
+        <w:t>CMEM:</w:t>
+      </w:r>
+    </w:p>
+    <w:p>
+      <w:pPr>
+        <w:spacing w:after="0" w:line="20" w:lineRule="atLeast"/>
+        <w:ind w:left="708"/>
+        <w:rPr>
+          <w:rFonts w:ascii="Tahoma" w:hAnsi="Tahoma" w:cs="Tahoma"/>
+          <w:b/>
+        </w:rPr>
+      </w:pPr>
+      <w:r>
+        <w:rPr>
+          <w:rFonts w:ascii="Tahoma" w:hAnsi="Tahoma" w:cs="Tahoma"/>
+          <w:b/>
+        </w:rPr>
+        <w:t>Beschreibung:</w:t>
+      </w:r>
+    </w:p>
+    <w:p>
+      <w:pPr>
+        <w:spacing w:after="0" w:line="20" w:lineRule="atLeast"/>
+        <w:ind w:left="708"/>
+        <w:rPr>
+          <w:rFonts w:ascii="Tahoma" w:hAnsi="Tahoma" w:cs="Tahoma"/>
+        </w:rPr>
+      </w:pPr>
+      <w:r>
+        <w:rPr>
+          <w:rFonts w:ascii="Tahoma" w:hAnsi="Tahoma" w:cs="Tahoma"/>
+        </w:rPr>
+        <w:t>Die CMEM wird als Speicher genutzt, um die Clients zu verwalten.</w:t>
+      </w:r>
+      <w:r>
+        <w:rPr>
+          <w:rFonts w:ascii="Tahoma" w:hAnsi="Tahoma" w:cs="Tahoma"/>
+        </w:rPr>
+        <w:br/>
+        <w:t>Es merkt sich für jeden Client, welche Nachricht bereits an welchen Client geschickt wurde. Nur der Server greift auf die CMEM zu.</w:t>
+      </w:r>
+    </w:p>
+    <w:p>
+      <w:pPr>
+        <w:spacing w:after="0" w:line="20" w:lineRule="atLeast"/>
+        <w:ind w:left="708"/>
+        <w:rPr>
+          <w:rFonts w:ascii="Tahoma" w:hAnsi="Tahoma" w:cs="Tahoma"/>
+        </w:rPr>
+      </w:pPr>
+    </w:p>
+    <w:p>
+      <w:pPr>
+        <w:spacing w:after="0" w:line="20" w:lineRule="atLeast"/>
+        <w:ind w:left="708"/>
+        <w:rPr>
+          <w:rFonts w:ascii="Tahoma" w:hAnsi="Tahoma" w:cs="Tahoma"/>
+        </w:rPr>
+      </w:pPr>
+      <w:r>
+        <w:rPr>
+          <w:rFonts w:ascii="Tahoma" w:hAnsi="Tahoma" w:cs="Tahoma"/>
+          <w:b/>
+        </w:rPr>
+        <w:t>Funktionen:</w:t>
+      </w:r>
+      <w:r>
+        <w:rPr>
+          <w:rFonts w:ascii="Tahoma" w:hAnsi="Tahoma" w:cs="Tahoma"/>
+        </w:rPr>
+        <w:t xml:space="preserve"> </w:t>
+      </w:r>
+    </w:p>
+    <w:p>
+      <w:pPr>
+        <w:spacing w:after="0" w:line="20" w:lineRule="atLeast"/>
+        <w:ind w:left="708"/>
+        <w:rPr>
+          <w:rFonts w:ascii="Tahoma" w:hAnsi="Tahoma" w:cs="Tahoma"/>
+          <w:b/>
+          <w:u w:val="single"/>
+        </w:rPr>
+      </w:pPr>
+      <w:r>
+        <w:rPr>
+          <w:rFonts w:ascii="Tahoma" w:hAnsi="Tahoma" w:cs="Tahoma"/>
+          <w:b/>
+          <w:u w:val="single"/>
+        </w:rPr>
+        <w:t xml:space="preserve">delCMEM(CMEM): </w:t>
+      </w:r>
+      <w:r>
+        <w:rPr>
+          <w:rFonts w:ascii="Tahoma" w:hAnsi="Tahoma" w:cs="Tahoma"/>
+        </w:rPr>
+        <w:t>Sobald der Server terminiert, wird diese Funktion vom Server aufgerufen um die CMEM gleichen falls zu terminieren.</w:t>
+      </w:r>
+      <w:r>
+        <w:rPr>
+          <w:rFonts w:ascii="Tahoma" w:hAnsi="Tahoma" w:cs="Tahoma"/>
+          <w:b/>
+          <w:u w:val="single"/>
+        </w:rPr>
+        <w:t xml:space="preserve"> </w:t>
+      </w:r>
+    </w:p>
+    <w:p>
+      <w:pPr>
+        <w:spacing w:after="0" w:line="20" w:lineRule="atLeast"/>
+        <w:ind w:left="708"/>
+        <w:rPr>
+          <w:rFonts w:ascii="Tahoma" w:hAnsi="Tahoma" w:cs="Tahoma"/>
+        </w:rPr>
+      </w:pPr>
+      <w:r>
+        <w:rPr>
+          <w:rFonts w:ascii="Tahoma" w:hAnsi="Tahoma" w:cs="Tahoma"/>
+          <w:b/>
+          <w:u w:val="single"/>
+        </w:rPr>
+        <w:lastRenderedPageBreak/>
+        <w:t>initCMEM(RemTime,Datei):</w:t>
+      </w:r>
+      <w:r>
+        <w:rPr>
+          <w:rFonts w:ascii="Tahoma" w:hAnsi="Tahoma" w:cs="Tahoma"/>
+        </w:rPr>
+        <w:t>Beim Starten des Servers wird die CMEM initialisiert und steht dem Server hiernach zu Verfügung.</w:t>
+      </w:r>
+    </w:p>
+    <w:p>
+      <w:pPr>
+        <w:spacing w:after="0" w:line="20" w:lineRule="atLeast"/>
+        <w:ind w:left="708"/>
+        <w:rPr>
+          <w:rFonts w:ascii="Tahoma" w:hAnsi="Tahoma" w:cs="Tahoma"/>
+        </w:rPr>
+      </w:pPr>
+      <w:r>
+        <w:rPr>
+          <w:rFonts w:ascii="Tahoma" w:hAnsi="Tahoma" w:cs="Tahoma"/>
+          <w:b/>
+          <w:u w:val="single"/>
+        </w:rPr>
+        <w:t>updateClient(CMEM,ClientID,NNr,Datei):</w:t>
+      </w:r>
+      <w:r>
+        <w:rPr>
+          <w:rFonts w:ascii="Tahoma" w:hAnsi="Tahoma" w:cs="Tahoma"/>
+        </w:rPr>
+        <w:t xml:space="preserve"> Sobald ein Client aus dem Server liest, wird die CMEM für diesen Client, zur letzten empfangenen Nachrichtennummer aktualisiert, so dass der Client bei der nächsten Abfrage die nächste Nachricht erhält.</w:t>
+      </w:r>
+    </w:p>
+    <w:p>
+      <w:pPr>
+        <w:spacing w:after="0" w:line="20" w:lineRule="atLeast"/>
+        <w:ind w:left="708"/>
+        <w:rPr>
+          <w:rFonts w:ascii="Tahoma" w:hAnsi="Tahoma" w:cs="Tahoma"/>
+        </w:rPr>
+      </w:pPr>
+      <w:r>
+        <w:rPr>
+          <w:rFonts w:ascii="Tahoma" w:hAnsi="Tahoma" w:cs="Tahoma"/>
+          <w:b/>
+          <w:u w:val="single"/>
+        </w:rPr>
+        <w:t>getClientNNr(CMEM,ClientID):</w:t>
+      </w:r>
+      <w:r>
+        <w:rPr>
+          <w:rFonts w:ascii="Tahoma" w:hAnsi="Tahoma" w:cs="Tahoma"/>
+          <w:color w:val="000000"/>
+        </w:rPr>
+        <w:t xml:space="preserve"> </w:t>
+      </w:r>
+      <w:r>
+        <w:rPr>
+          <w:rFonts w:ascii="Tahoma" w:hAnsi="Tahoma" w:cs="Tahoma"/>
+        </w:rPr>
+        <w:t xml:space="preserve">Sobald der Client vom Server lesen möchte, benötigt der Server Informationen darüber, welche Nachrichten der Client bisher erhalten hat. Durch das Abfragen der Nachrichtennummer aus der CMEM, erhält er diese Information. Ist der Client unbekannt wird eine 1 zurückgegeben. Die CMEM erinnert sich nur für eine gewisse Zeit an Clients, hiernach wird der Client vergessen und ist für die CMEM wieder unbekannt. </w:t>
+      </w:r>
+    </w:p>
+    <w:p>
+      <w:pPr>
+        <w:spacing w:after="0" w:line="20" w:lineRule="atLeast"/>
+        <w:ind w:left="708"/>
+        <w:rPr>
+          <w:rFonts w:ascii="Tahoma" w:hAnsi="Tahoma" w:cs="Tahoma"/>
+        </w:rPr>
+      </w:pPr>
+    </w:p>
+    <w:p>
+      <w:pPr>
+        <w:spacing w:after="0" w:line="20" w:lineRule="atLeast"/>
+        <w:ind w:left="708"/>
+        <w:rPr>
+          <w:rFonts w:ascii="Tahoma" w:hAnsi="Tahoma" w:cs="Tahoma"/>
+          <w:b/>
+        </w:rPr>
+      </w:pPr>
+    </w:p>
+    <w:p>
+      <w:pPr>
+        <w:spacing w:after="0" w:line="20" w:lineRule="atLeast"/>
+        <w:rPr>
+          <w:rFonts w:ascii="Tahoma" w:hAnsi="Tahoma" w:cs="Tahoma"/>
+        </w:rPr>
+      </w:pPr>
+    </w:p>
+    <w:p>
+      <w:pPr>
+        <w:spacing w:after="0" w:line="20" w:lineRule="atLeast"/>
+        <w:rPr>
+          <w:rFonts w:ascii="Tahoma" w:hAnsi="Tahoma" w:cs="Tahoma"/>
+          <w:b/>
+        </w:rPr>
+      </w:pPr>
+    </w:p>
+    <w:p>
+      <w:pPr>
+        <w:spacing w:after="0" w:line="20" w:lineRule="atLeast"/>
+        <w:rPr>
+          <w:rFonts w:ascii="Tahoma" w:hAnsi="Tahoma" w:cs="Tahoma"/>
+          <w:b/>
+        </w:rPr>
+      </w:pPr>
+    </w:p>
+    <w:p>
+      <w:pPr>
+        <w:spacing w:after="0" w:line="20" w:lineRule="atLeast"/>
+        <w:rPr>
+          <w:rFonts w:ascii="Tahoma" w:hAnsi="Tahoma" w:cs="Tahoma"/>
+          <w:b/>
+        </w:rPr>
+      </w:pPr>
+    </w:p>
+    <w:p>
+      <w:pPr>
+        <w:spacing w:after="0" w:line="20" w:lineRule="atLeast"/>
+        <w:rPr>
+          <w:rFonts w:ascii="Tahoma" w:hAnsi="Tahoma" w:cs="Tahoma"/>
+          <w:b/>
+        </w:rPr>
+      </w:pPr>
+    </w:p>
+    <w:p>
+      <w:pPr>
+        <w:spacing w:after="0" w:line="20" w:lineRule="atLeast"/>
+        <w:rPr>
+          <w:rFonts w:ascii="Tahoma" w:hAnsi="Tahoma" w:cs="Tahoma"/>
+          <w:b/>
+        </w:rPr>
+      </w:pPr>
+    </w:p>
+    <w:p>
+      <w:pPr>
+        <w:spacing w:after="0" w:line="20" w:lineRule="atLeast"/>
+        <w:rPr>
+          <w:rFonts w:ascii="Tahoma" w:hAnsi="Tahoma" w:cs="Tahoma"/>
+          <w:b/>
+        </w:rPr>
+      </w:pPr>
+    </w:p>
+    <w:p>
+      <w:pPr>
+        <w:spacing w:after="0" w:line="20" w:lineRule="atLeast"/>
+        <w:rPr>
+          <w:rFonts w:ascii="Tahoma" w:hAnsi="Tahoma" w:cs="Tahoma"/>
+          <w:b/>
+        </w:rPr>
+      </w:pPr>
+    </w:p>
+    <w:p>
+      <w:pPr>
+        <w:spacing w:after="0" w:line="20" w:lineRule="atLeast"/>
+        <w:rPr>
+          <w:rFonts w:ascii="Tahoma" w:hAnsi="Tahoma" w:cs="Tahoma"/>
+          <w:b/>
+        </w:rPr>
+      </w:pPr>
+    </w:p>
+    <w:p>
+      <w:pPr>
+        <w:spacing w:after="0" w:line="20" w:lineRule="atLeast"/>
+        <w:rPr>
+          <w:rFonts w:ascii="Tahoma" w:hAnsi="Tahoma" w:cs="Tahoma"/>
+          <w:b/>
+        </w:rPr>
+      </w:pPr>
+      <w:r>
+        <w:rPr>
+          <w:rFonts w:ascii="Tahoma" w:hAnsi="Tahoma" w:cs="Tahoma"/>
+          <w:b/>
+        </w:rPr>
+        <w:t>DLQ:</w:t>
+      </w:r>
+    </w:p>
+    <w:p>
+      <w:pPr>
+        <w:spacing w:after="0" w:line="20" w:lineRule="atLeast"/>
+        <w:ind w:left="708"/>
+        <w:rPr>
+          <w:rFonts w:ascii="Tahoma" w:hAnsi="Tahoma" w:cs="Tahoma"/>
+          <w:b/>
+        </w:rPr>
+      </w:pPr>
+      <w:r>
+        <w:rPr>
+          <w:rFonts w:ascii="Tahoma" w:hAnsi="Tahoma" w:cs="Tahoma"/>
+          <w:b/>
+        </w:rPr>
+        <w:t>Beschreibung:</w:t>
+      </w:r>
+    </w:p>
+    <w:p>
+      <w:pPr>
+        <w:spacing w:after="0" w:line="20" w:lineRule="atLeast"/>
+        <w:ind w:left="708"/>
+        <w:rPr>
+          <w:rFonts w:ascii="Tahoma" w:hAnsi="Tahoma" w:cs="Tahoma"/>
+        </w:rPr>
+      </w:pPr>
+      <w:r>
+        <w:rPr>
+          <w:rFonts w:ascii="Tahoma" w:hAnsi="Tahoma" w:cs="Tahoma"/>
+        </w:rPr>
+        <w:t>Die DLQ wird zur Speicherung der Nachrichten genutzt, die von den Clients gelesen werden können. Sobald ein Client vom Server lesen möchte, wird die DLQ vom Server über die HBQ beauftragt, die nächste Nachricht an den Client zu übermitteln. Die DLQ darf nur von der HBQ angesprochen werden.</w:t>
+      </w:r>
+    </w:p>
+    <w:p>
+      <w:pPr>
+        <w:spacing w:after="0" w:line="20" w:lineRule="atLeast"/>
+        <w:ind w:left="708"/>
+        <w:rPr>
+          <w:rFonts w:ascii="Tahoma" w:hAnsi="Tahoma" w:cs="Tahoma"/>
+        </w:rPr>
+      </w:pPr>
+    </w:p>
+    <w:p>
+      <w:pPr>
+        <w:spacing w:after="0" w:line="20" w:lineRule="atLeast"/>
+        <w:ind w:left="708"/>
+        <w:rPr>
+          <w:rFonts w:ascii="Tahoma" w:hAnsi="Tahoma" w:cs="Tahoma"/>
+        </w:rPr>
+      </w:pPr>
+      <w:r>
+        <w:rPr>
+          <w:rFonts w:ascii="Tahoma" w:hAnsi="Tahoma" w:cs="Tahoma"/>
+          <w:b/>
+        </w:rPr>
+        <w:t>Funktionen:</w:t>
+      </w:r>
+      <w:r>
+        <w:rPr>
+          <w:rFonts w:ascii="Tahoma" w:hAnsi="Tahoma" w:cs="Tahoma"/>
+        </w:rPr>
+        <w:t xml:space="preserve"> </w:t>
+      </w:r>
+    </w:p>
+    <w:p>
+      <w:pPr>
+        <w:spacing w:after="0" w:line="20" w:lineRule="atLeast"/>
+        <w:ind w:left="708"/>
+        <w:rPr>
+          <w:rFonts w:ascii="Tahoma" w:hAnsi="Tahoma" w:cs="Tahoma"/>
+        </w:rPr>
+      </w:pPr>
+      <w:r>
+        <w:rPr>
+          <w:rFonts w:ascii="Tahoma" w:hAnsi="Tahoma" w:cs="Tahoma"/>
+          <w:b/>
+          <w:u w:val="single"/>
+        </w:rPr>
+        <w:t>delDLQ(Queue):</w:t>
+      </w:r>
+      <w:r>
+        <w:rPr>
+          <w:rFonts w:ascii="Tahoma" w:hAnsi="Tahoma" w:cs="Tahoma"/>
+        </w:rPr>
+        <w:t xml:space="preserve"> Sobald die HBQ terminiert, wird diese Funktion von der HBQ aufgerufen um die DLQ gleichen falls zu terminieren.</w:t>
+      </w:r>
+    </w:p>
+    <w:p>
+      <w:pPr>
+        <w:spacing w:after="0" w:line="20" w:lineRule="atLeast"/>
+        <w:ind w:left="708"/>
+        <w:rPr>
+          <w:rFonts w:ascii="Tahoma" w:hAnsi="Tahoma" w:cs="Tahoma"/>
+        </w:rPr>
+      </w:pPr>
+      <w:r>
+        <w:rPr>
+          <w:rFonts w:ascii="Tahoma" w:hAnsi="Tahoma" w:cs="Tahoma"/>
+          <w:b/>
+          <w:u w:val="single"/>
+        </w:rPr>
+        <w:t>initDLQ(Size,Datei):</w:t>
+      </w:r>
+      <w:r>
+        <w:rPr>
+          <w:rFonts w:ascii="Tahoma" w:hAnsi="Tahoma" w:cs="Tahoma"/>
+        </w:rPr>
+        <w:t xml:space="preserve"> Beim initialisieren der HBQ wird die DLQ initialisiert und steht der HBQ hiernach zu Verfügung.</w:t>
+      </w:r>
+    </w:p>
+    <w:p>
+      <w:pPr>
+        <w:spacing w:after="0" w:line="20" w:lineRule="atLeast"/>
+        <w:ind w:left="708"/>
+        <w:rPr>
+          <w:rFonts w:ascii="Tahoma" w:hAnsi="Tahoma" w:cs="Tahoma"/>
+          <w:b/>
+          <w:u w:val="single"/>
+        </w:rPr>
+      </w:pPr>
+      <w:r>
+        <w:rPr>
+          <w:rFonts w:ascii="Tahoma" w:hAnsi="Tahoma" w:cs="Tahoma"/>
+          <w:b/>
+          <w:u w:val="single"/>
+        </w:rPr>
+        <w:t>push2DLQ([NNr,Msg,TSclientout,TShbqin],Queue,Datei):</w:t>
+      </w:r>
+      <w:r>
+        <w:rPr>
+          <w:rFonts w:ascii="Tahoma" w:hAnsi="Tahoma" w:cs="Tahoma"/>
+          <w:b/>
+          <w:u w:val="single"/>
+        </w:rPr>
+        <w:br/>
+      </w:r>
+      <w:r>
+        <w:rPr>
+          <w:rFonts w:ascii="Tahoma" w:hAnsi="Tahoma" w:cs="Tahoma"/>
+        </w:rPr>
+        <w:t>Die von der HBQ übergebene Nachricht wird in die DLQ gespeichert. Wenn die DLQ voll ist, wird die letzte Nachricht verworfen.</w:t>
+      </w:r>
+    </w:p>
+    <w:p>
+      <w:pPr>
+        <w:spacing w:after="0" w:line="20" w:lineRule="atLeast"/>
+        <w:ind w:left="708"/>
+        <w:rPr>
+          <w:rFonts w:ascii="Tahoma" w:hAnsi="Tahoma" w:cs="Tahoma"/>
+        </w:rPr>
+      </w:pPr>
+      <w:r>
+        <w:rPr>
+          <w:rFonts w:ascii="Tahoma" w:hAnsi="Tahoma" w:cs="Tahoma"/>
+          <w:b/>
+          <w:u w:val="single"/>
+        </w:rPr>
+        <w:t>deliverMSG(MSGNr,ClientPID,Queue,Datei):</w:t>
+      </w:r>
+      <w:r>
+        <w:rPr>
+          <w:rFonts w:ascii="Tahoma" w:hAnsi="Tahoma" w:cs="Tahoma"/>
+          <w:b/>
+          <w:u w:val="single"/>
+        </w:rPr>
+        <w:br/>
+      </w:r>
+      <w:r>
+        <w:rPr>
+          <w:rFonts w:ascii="Tahoma" w:hAnsi="Tahoma" w:cs="Tahoma"/>
+        </w:rPr>
+        <w:t>Diese Funktion übermittelt eine Nachricht an den Client. Ist die Nachricht mit der übergebenen Nachrichtennummer vorhanden, wird diese vom DLQ an den Client verschickt. Falls die Nummer nicht vorhanden ist, wird die nächst größere in der DLQ vorhandene Nachricht gesendet.</w:t>
+      </w:r>
+    </w:p>
+    <w:p>
+      <w:pPr>
+        <w:spacing w:after="0" w:line="20" w:lineRule="atLeast"/>
+        <w:ind w:left="708"/>
+        <w:rPr>
+          <w:rFonts w:ascii="Tahoma" w:hAnsi="Tahoma" w:cs="Tahoma"/>
+        </w:rPr>
+      </w:pPr>
+      <w:r>
+        <w:rPr>
+          <w:rFonts w:ascii="Tahoma" w:hAnsi="Tahoma" w:cs="Tahoma"/>
+          <w:b/>
+          <w:u w:val="single"/>
+        </w:rPr>
+        <w:t>expectedNr(Queue):</w:t>
+      </w:r>
+      <w:r>
+        <w:rPr>
+          <w:rFonts w:ascii="Tahoma" w:hAnsi="Tahoma" w:cs="Tahoma"/>
+        </w:rPr>
+        <w:t xml:space="preserve"> Fragt die DLQ welche Nachricht als nächstes in der DLQ gespeichert werden kann. Ist die DLQ leer gibt dies 1 zurück.</w:t>
+      </w:r>
+    </w:p>
+    <w:p>
+      <w:pPr>
+        <w:spacing w:after="0" w:line="20" w:lineRule="atLeast"/>
+        <w:ind w:left="708"/>
+        <w:rPr>
+          <w:rFonts w:ascii="Tahoma" w:hAnsi="Tahoma" w:cs="Tahoma"/>
+          <w:noProof/>
+        </w:rPr>
+      </w:pPr>
+    </w:p>
+    <w:p>
+      <w:pPr>
+        <w:spacing w:after="0" w:line="20" w:lineRule="atLeast"/>
+        <w:ind w:left="708"/>
+        <w:rPr>
+          <w:rFonts w:ascii="Tahoma" w:hAnsi="Tahoma" w:cs="Tahoma"/>
+          <w:noProof/>
+        </w:rPr>
+      </w:pPr>
+    </w:p>
+    <w:p>
+      <w:pPr>
+        <w:spacing w:after="0" w:line="20" w:lineRule="atLeast"/>
+        <w:rPr>
+          <w:rFonts w:ascii="Tahoma" w:hAnsi="Tahoma" w:cs="Tahoma"/>
+          <w:noProof/>
+        </w:rPr>
+      </w:pPr>
+    </w:p>
+    <w:p>
+      <w:pPr>
+        <w:spacing w:after="0" w:line="20" w:lineRule="atLeast"/>
+        <w:rPr>
+          <w:rFonts w:ascii="Tahoma" w:hAnsi="Tahoma" w:cs="Tahoma"/>
+          <w:noProof/>
+        </w:rPr>
+      </w:pPr>
+    </w:p>
+    <w:p>
+      <w:pPr>
+        <w:spacing w:after="0" w:line="20" w:lineRule="atLeast"/>
+        <w:rPr>
+          <w:rFonts w:ascii="Tahoma" w:hAnsi="Tahoma" w:cs="Tahoma"/>
+          <w:noProof/>
+        </w:rPr>
+      </w:pPr>
+    </w:p>
+    <w:p>
+      <w:pPr>
+        <w:spacing w:after="0" w:line="20" w:lineRule="atLeast"/>
+        <w:rPr>
+          <w:rFonts w:ascii="Tahoma" w:hAnsi="Tahoma" w:cs="Tahoma"/>
+          <w:noProof/>
+        </w:rPr>
+      </w:pPr>
+    </w:p>
+    <w:p>
+      <w:pPr>
+        <w:spacing w:after="0" w:line="20" w:lineRule="atLeast"/>
+        <w:rPr>
+          <w:rFonts w:ascii="Tahoma" w:hAnsi="Tahoma" w:cs="Tahoma"/>
+          <w:noProof/>
+        </w:rPr>
+      </w:pPr>
+    </w:p>
+    <w:p>
+      <w:pPr>
+        <w:spacing w:after="0" w:line="20" w:lineRule="atLeast"/>
+        <w:rPr>
+          <w:rFonts w:ascii="Tahoma" w:hAnsi="Tahoma" w:cs="Tahoma"/>
+          <w:noProof/>
+        </w:rPr>
+      </w:pPr>
+    </w:p>
+    <w:p>
+      <w:pPr>
+        <w:spacing w:after="0" w:line="20" w:lineRule="atLeast"/>
+        <w:rPr>
+          <w:rFonts w:ascii="Tahoma" w:hAnsi="Tahoma" w:cs="Tahoma"/>
+          <w:noProof/>
+        </w:rPr>
+      </w:pPr>
+    </w:p>
+    <w:p>
+      <w:pPr>
+        <w:spacing w:after="0" w:line="20" w:lineRule="atLeast"/>
+        <w:rPr>
+          <w:rFonts w:ascii="Tahoma" w:hAnsi="Tahoma" w:cs="Tahoma"/>
+          <w:b/>
+          <w:noProof/>
+        </w:rPr>
+      </w:pPr>
+      <w:r>
+        <w:rPr>
+          <w:rFonts w:ascii="Tahoma" w:hAnsi="Tahoma" w:cs="Tahoma"/>
+          <w:b/>
+          <w:noProof/>
+        </w:rPr>
+        <w:lastRenderedPageBreak/>
+        <w:t>UML Sequenzdiagramme</w:t>
+      </w:r>
+    </w:p>
+    <w:p>
+      <w:pPr>
+        <w:spacing w:after="0" w:line="20" w:lineRule="atLeast"/>
+        <w:rPr>
+          <w:rFonts w:ascii="Tahoma" w:hAnsi="Tahoma" w:cs="Tahoma"/>
+          <w:noProof/>
+        </w:rPr>
+      </w:pPr>
+    </w:p>
+    <w:p>
+      <w:pPr>
+        <w:spacing w:after="0" w:line="20" w:lineRule="atLeast"/>
+        <w:rPr>
+          <w:rFonts w:ascii="Tahoma" w:hAnsi="Tahoma" w:cs="Tahoma"/>
+        </w:rPr>
+      </w:pPr>
+      <w:r>
+        <w:rPr>
+          <w:rFonts w:ascii="Tahoma" w:hAnsi="Tahoma" w:cs="Tahoma"/>
+          <w:noProof/>
+        </w:rPr>
+        <w:drawing>
+          <wp:inline distT="0" distB="0" distL="0" distR="0" wp14:anchorId="31D5BBCC" wp14:editId="6F9258C6">
+            <wp:extent cx="5756910" cy="1960245"/>
+            <wp:effectExtent l="0" t="0" r="0" b="1905"/>
+            <wp:docPr id="1" name="Grafik 1" descr="C:\Users\Michael\Desktop\InitSequenz.jpg"/>
+            <wp:cNvGraphicFramePr>
+              <a:graphicFrameLocks xmlns:a="http://schemas.openxmlformats.org/drawingml/2006/main" noChangeAspect="1"/>
+            </wp:cNvGraphicFramePr>
+            <a:graphic xmlns:a="http://schemas.openxmlformats.org/drawingml/2006/main">
+              <a:graphicData uri="http://schemas.openxmlformats.org/drawingml/2006/picture">
+                <pic:pic xmlns:pic="http://schemas.openxmlformats.org/drawingml/2006/picture">
+                  <pic:nvPicPr>
+                    <pic:cNvPr id="0" name="Picture 1" descr="C:\Users\Michael\Desktop\InitSequenz.jpg"/>
+                    <pic:cNvPicPr>
+                      <a:picLocks noChangeAspect="1" noChangeArrowheads="1"/>
+                    </pic:cNvPicPr>
+                  </pic:nvPicPr>
+                  <pic:blipFill>
+                    <a:blip r:embed="rId7" cstate="print">
+                      <a:extLst>
+                        <a:ext uri="{28A0092B-C50C-407E-A947-70E740481C1C}">
+                          <a14:useLocalDpi xmlns:a14="http://schemas.microsoft.com/office/drawing/2010/main" val="0"/>
+                        </a:ext>
+                      </a:extLst>
+                    </a:blip>
+                    <a:srcRect/>
+                    <a:stretch>
+                      <a:fillRect/>
+                    </a:stretch>
+                  </pic:blipFill>
+                  <pic:spPr bwMode="auto">
+                    <a:xfrm>
+                      <a:off x="0" y="0"/>
+                      <a:ext cx="5756910" cy="1960245"/>
+                    </a:xfrm>
+                    <a:prstGeom prst="rect">
+                      <a:avLst/>
+                    </a:prstGeom>
+                    <a:noFill/>
+                    <a:ln>
+                      <a:noFill/>
+                    </a:ln>
+                  </pic:spPr>
+                </pic:pic>
+              </a:graphicData>
+            </a:graphic>
+          </wp:inline>
+        </w:drawing>
+      </w:r>
+    </w:p>
+    <w:p>
+      <w:pPr>
+        <w:pStyle w:val="Beschriftung"/>
+        <w:rPr>
+          <w:rFonts w:ascii="Tahoma" w:hAnsi="Tahoma" w:cs="Tahoma"/>
+          <w:b w:val="0"/>
+        </w:rPr>
+      </w:pPr>
+      <w:r>
+        <w:rPr>
+          <w:rFonts w:ascii="Tahoma" w:hAnsi="Tahoma" w:cs="Tahoma"/>
+          <w:b w:val="0"/>
+        </w:rPr>
+        <w:t>Sequenzdiagramm zur Initierungphase</w:t>
+      </w:r>
+    </w:p>
+    <w:p>
+      <w:pPr>
+        <w:spacing w:after="0" w:line="20" w:lineRule="atLeast"/>
+        <w:rPr>
+          <w:rFonts w:ascii="Tahoma" w:hAnsi="Tahoma" w:cs="Tahoma"/>
+        </w:rPr>
+      </w:pPr>
+    </w:p>
+    <w:p>
+      <w:pPr>
+        <w:spacing w:after="0" w:line="20" w:lineRule="atLeast"/>
+        <w:rPr>
+          <w:rFonts w:ascii="Tahoma" w:hAnsi="Tahoma" w:cs="Tahoma"/>
+        </w:rPr>
+      </w:pPr>
+    </w:p>
+    <w:p>
+      <w:pPr>
+        <w:spacing w:after="0" w:line="20" w:lineRule="atLeast"/>
+        <w:rPr>
+          <w:rFonts w:ascii="Tahoma" w:hAnsi="Tahoma" w:cs="Tahoma"/>
+        </w:rPr>
+      </w:pPr>
+      <w:r>
+        <w:rPr>
+          <w:rFonts w:ascii="Tahoma" w:hAnsi="Tahoma" w:cs="Tahoma"/>
+          <w:noProof/>
+        </w:rPr>
+        <w:drawing>
+          <wp:inline distT="0" distB="0" distL="0" distR="0" wp14:anchorId="58BC2235" wp14:editId="44792086">
+            <wp:extent cx="5756910" cy="2458085"/>
+            <wp:effectExtent l="0" t="0" r="0" b="0"/>
+            <wp:docPr id="2" name="Grafik 2" descr="C:\Users\Michael\Desktop\RedakteurSequenz.jpg"/>
+            <wp:cNvGraphicFramePr>
+              <a:graphicFrameLocks xmlns:a="http://schemas.openxmlformats.org/drawingml/2006/main" noChangeAspect="1"/>
+            </wp:cNvGraphicFramePr>
+            <a:graphic xmlns:a="http://schemas.openxmlformats.org/drawingml/2006/main">
+              <a:graphicData uri="http://schemas.openxmlformats.org/drawingml/2006/picture">
+                <pic:pic xmlns:pic="http://schemas.openxmlformats.org/drawingml/2006/picture">
+                  <pic:nvPicPr>
+                    <pic:cNvPr id="0" name="Picture 2" descr="C:\Users\Michael\Desktop\RedakteurSequenz.jpg"/>
+                    <pic:cNvPicPr>
+                      <a:picLocks noChangeAspect="1" noChangeArrowheads="1"/>
+                    </pic:cNvPicPr>
+                  </pic:nvPicPr>
+                  <pic:blipFill>
+                    <a:blip r:embed="rId8" cstate="print">
+                      <a:extLst>
+                        <a:ext uri="{28A0092B-C50C-407E-A947-70E740481C1C}">
+                          <a14:useLocalDpi xmlns:a14="http://schemas.microsoft.com/office/drawing/2010/main" val="0"/>
+                        </a:ext>
+                      </a:extLst>
+                    </a:blip>
+                    <a:srcRect/>
+                    <a:stretch>
+                      <a:fillRect/>
+                    </a:stretch>
+                  </pic:blipFill>
+                  <pic:spPr bwMode="auto">
+                    <a:xfrm>
+                      <a:off x="0" y="0"/>
+                      <a:ext cx="5756910" cy="2458085"/>
+                    </a:xfrm>
+                    <a:prstGeom prst="rect">
+                      <a:avLst/>
+                    </a:prstGeom>
+                    <a:noFill/>
+                    <a:ln>
+                      <a:noFill/>
+                    </a:ln>
+                  </pic:spPr>
+                </pic:pic>
+              </a:graphicData>
+            </a:graphic>
+          </wp:inline>
+        </w:drawing>
+      </w:r>
+    </w:p>
+    <w:p>
+      <w:pPr>
+        <w:pStyle w:val="Beschriftung"/>
+        <w:rPr>
+          <w:rFonts w:ascii="Tahoma" w:hAnsi="Tahoma" w:cs="Tahoma"/>
+          <w:b w:val="0"/>
+        </w:rPr>
+      </w:pPr>
+      <w:r>
+        <w:rPr>
+          <w:rFonts w:ascii="Tahoma" w:hAnsi="Tahoma" w:cs="Tahoma"/>
+          <w:b w:val="0"/>
+        </w:rPr>
+        <w:t>Sequenzdiagramm zum Redakteur / für das erstellen und erfas</w:t>
+      </w:r>
+      <w:r>
+        <w:rPr>
+          <w:rFonts w:ascii="Tahoma" w:hAnsi="Tahoma" w:cs="Tahoma"/>
+          <w:b w:val="0"/>
+        </w:rPr>
+        <w:t>sen neuer Nachrichten im System</w:t>
+      </w:r>
+    </w:p>
+    <w:p>
+      <w:pPr>
+        <w:spacing w:after="0" w:line="20" w:lineRule="atLeast"/>
+        <w:rPr>
+          <w:rFonts w:ascii="Tahoma" w:hAnsi="Tahoma" w:cs="Tahoma"/>
+        </w:rPr>
+      </w:pPr>
+    </w:p>
+    <w:p>
+      <w:pPr>
+        <w:spacing w:after="0" w:line="20" w:lineRule="atLeast"/>
+        <w:rPr>
+          <w:rFonts w:ascii="Tahoma" w:hAnsi="Tahoma" w:cs="Tahoma"/>
+        </w:rPr>
+      </w:pPr>
+    </w:p>
+    <w:p>
+      <w:pPr>
+        <w:spacing w:after="0" w:line="20" w:lineRule="atLeast"/>
+        <w:rPr>
+          <w:rFonts w:ascii="Tahoma" w:hAnsi="Tahoma" w:cs="Tahoma"/>
+        </w:rPr>
+      </w:pPr>
+      <w:r>
+        <w:rPr>
+          <w:rFonts w:ascii="Tahoma" w:hAnsi="Tahoma" w:cs="Tahoma"/>
+          <w:noProof/>
+        </w:rPr>
+        <w:drawing>
+          <wp:inline distT="0" distB="0" distL="0" distR="0">
+            <wp:extent cx="5760720" cy="2128399"/>
+            <wp:effectExtent l="0" t="0" r="0" b="5715"/>
+            <wp:docPr id="3" name="Grafik 3" descr="C:\Users\Michael\Desktop\LeserSequenz.jpg"/>
+            <wp:cNvGraphicFramePr>
+              <a:graphicFrameLocks xmlns:a="http://schemas.openxmlformats.org/drawingml/2006/main" noChangeAspect="1"/>
+            </wp:cNvGraphicFramePr>
+            <a:graphic xmlns:a="http://schemas.openxmlformats.org/drawingml/2006/main">
+              <a:graphicData uri="http://schemas.openxmlformats.org/drawingml/2006/picture">
+                <pic:pic xmlns:pic="http://schemas.openxmlformats.org/drawingml/2006/picture">
+                  <pic:nvPicPr>
+                    <pic:cNvPr id="0" name="Picture 3" descr="C:\Users\Michael\Desktop\LeserSequenz.jpg"/>
+                    <pic:cNvPicPr>
+                      <a:picLocks noChangeAspect="1" noChangeArrowheads="1"/>
+                    </pic:cNvPicPr>
+                  </pic:nvPicPr>
+                  <pic:blipFill>
+                    <a:blip r:embed="rId9" cstate="print">
+                      <a:extLst>
+                        <a:ext uri="{28A0092B-C50C-407E-A947-70E740481C1C}">
+                          <a14:useLocalDpi xmlns:a14="http://schemas.microsoft.com/office/drawing/2010/main" val="0"/>
+                        </a:ext>
+                      </a:extLst>
+                    </a:blip>
+                    <a:srcRect/>
+                    <a:stretch>
+                      <a:fillRect/>
+                    </a:stretch>
+                  </pic:blipFill>
+                  <pic:spPr bwMode="auto">
+                    <a:xfrm>
+                      <a:off x="0" y="0"/>
+                      <a:ext cx="5760720" cy="2128399"/>
+                    </a:xfrm>
+                    <a:prstGeom prst="rect">
+                      <a:avLst/>
+                    </a:prstGeom>
+                    <a:noFill/>
+                    <a:ln>
+                      <a:noFill/>
+                    </a:ln>
+                  </pic:spPr>
+                </pic:pic>
+              </a:graphicData>
+            </a:graphic>
+          </wp:inline>
+        </w:drawing>
+      </w:r>
+    </w:p>
+    <w:p>
+      <w:pPr>
+        <w:spacing w:after="0" w:line="20" w:lineRule="atLeast"/>
+        <w:rPr>
+          <w:rFonts w:ascii="Tahoma" w:hAnsi="Tahoma" w:cs="Tahoma"/>
+        </w:rPr>
+      </w:pPr>
+      <w:r>
+        <w:rPr>
+          <w:rFonts w:ascii="Tahoma" w:hAnsi="Tahoma" w:cs="Tahoma"/>
+          <w:bCs/>
+          <w:color w:val="4F81BD" w:themeColor="accent1"/>
+          <w:sz w:val="18"/>
+          <w:szCs w:val="18"/>
+        </w:rPr>
+        <w:t>Sequenzdiagramm</w:t>
+      </w:r>
+      <w:r>
+        <w:rPr>
+          <w:rFonts w:ascii="Tahoma" w:hAnsi="Tahoma" w:cs="Tahoma"/>
+          <w:bCs/>
+          <w:color w:val="4F81BD" w:themeColor="accent1"/>
+          <w:sz w:val="18"/>
+          <w:szCs w:val="18"/>
+        </w:rPr>
+        <w:t xml:space="preserve"> zum Leser / für das Lesen der vom System erfassten Nachrichten</w:t>
+      </w:r>
+    </w:p>
+    <w:p>
+      <w:pPr>
+        <w:spacing w:after="0" w:line="20" w:lineRule="atLeast"/>
+        <w:rPr>
+          <w:rFonts w:ascii="Tahoma" w:hAnsi="Tahoma" w:cs="Tahoma"/>
+        </w:rPr>
+      </w:pPr>
+    </w:p>
+    <w:p>
+      <w:pPr>
+        <w:spacing w:after="0" w:line="20" w:lineRule="atLeast"/>
+        <w:rPr>
+          <w:rFonts w:ascii="Tahoma" w:hAnsi="Tahoma" w:cs="Tahoma"/>
+        </w:rPr>
+      </w:pPr>
+      <w:r>
+        <w:rPr>
+          <w:rFonts w:ascii="Tahoma" w:hAnsi="Tahoma" w:cs="Tahoma"/>
+          <w:noProof/>
+        </w:rPr>
+        <w:lastRenderedPageBreak/>
+        <w:drawing>
+          <wp:inline distT="0" distB="0" distL="0" distR="0">
+            <wp:extent cx="5760720" cy="2081919"/>
+            <wp:effectExtent l="0" t="0" r="0" b="0"/>
+            <wp:docPr id="4" name="Grafik 4" descr="C:\Users\Michael\Desktop\TerminationSequenz.jpg"/>
+            <wp:cNvGraphicFramePr>
+              <a:graphicFrameLocks xmlns:a="http://schemas.openxmlformats.org/drawingml/2006/main" noChangeAspect="1"/>
+            </wp:cNvGraphicFramePr>
+            <a:graphic xmlns:a="http://schemas.openxmlformats.org/drawingml/2006/main">
+              <a:graphicData uri="http://schemas.openxmlformats.org/drawingml/2006/picture">
+                <pic:pic xmlns:pic="http://schemas.openxmlformats.org/drawingml/2006/picture">
+                  <pic:nvPicPr>
+                    <pic:cNvPr id="0" name="Picture 4" descr="C:\Users\Michael\Desktop\TerminationSequenz.jpg"/>
+                    <pic:cNvPicPr>
+                      <a:picLocks noChangeAspect="1" noChangeArrowheads="1"/>
+                    </pic:cNvPicPr>
+                  </pic:nvPicPr>
+                  <pic:blipFill>
+                    <a:blip r:embed="rId10" cstate="print">
+                      <a:extLst>
+                        <a:ext uri="{28A0092B-C50C-407E-A947-70E740481C1C}">
+                          <a14:useLocalDpi xmlns:a14="http://schemas.microsoft.com/office/drawing/2010/main" val="0"/>
+                        </a:ext>
+                      </a:extLst>
+                    </a:blip>
+                    <a:srcRect/>
+                    <a:stretch>
+                      <a:fillRect/>
+                    </a:stretch>
+                  </pic:blipFill>
+                  <pic:spPr bwMode="auto">
+                    <a:xfrm>
+                      <a:off x="0" y="0"/>
+                      <a:ext cx="5760720" cy="2081919"/>
+                    </a:xfrm>
+                    <a:prstGeom prst="rect">
+                      <a:avLst/>
+                    </a:prstGeom>
+                    <a:noFill/>
+                    <a:ln>
+                      <a:noFill/>
+                    </a:ln>
+                  </pic:spPr>
+                </pic:pic>
+              </a:graphicData>
+            </a:graphic>
+          </wp:inline>
+        </w:drawing>
+      </w:r>
+    </w:p>
+    <w:p>
+      <w:pPr>
+        <w:spacing w:after="0" w:line="20" w:lineRule="atLeast"/>
+        <w:rPr>
+          <w:rFonts w:ascii="Tahoma" w:hAnsi="Tahoma" w:cs="Tahoma"/>
+        </w:rPr>
+      </w:pPr>
+      <w:r>
+        <w:rPr>
+          <w:rFonts w:ascii="Tahoma" w:hAnsi="Tahoma" w:cs="Tahoma"/>
+          <w:bCs/>
+          <w:color w:val="4F81BD" w:themeColor="accent1"/>
+          <w:sz w:val="18"/>
+          <w:szCs w:val="18"/>
+        </w:rPr>
+        <w:t>Sequenzdiagramm</w:t>
+      </w:r>
+      <w:r>
+        <w:rPr>
+          <w:rFonts w:ascii="Tahoma" w:hAnsi="Tahoma" w:cs="Tahoma"/>
+          <w:bCs/>
+          <w:color w:val="4F81BD" w:themeColor="accent1"/>
+          <w:sz w:val="18"/>
+          <w:szCs w:val="18"/>
+        </w:rPr>
+        <w:t xml:space="preserve"> zur Termination des Systems</w:t>
+      </w:r>
       <w:bookmarkStart w:id="0" w:name="_GoBack"/>
       <w:bookmarkEnd w:id="0"/>
     </w:p>
     <w:p>
       <w:pPr>
         <w:spacing w:after="0" w:line="20" w:lineRule="atLeast"/>
-      </w:pPr>
-      <w:r>
-        <w:t xml:space="preserve">Ergebnis des Prozesses des Definierens von Architektur, Komponenten, Schnittstellen, Abstrakten Datentypen und anderen Charakteristika eines Systems oder einer Komponente. Dient als einziges </w:t>
-      </w:r>
-      <w:r>
-        <w:t>D</w:t>
-      </w:r>
-      <w:r>
-        <w:t>okument bei der Implementierung!</w:t>
-      </w:r>
-    </w:p>
-    <w:p>
-      <w:pPr>
-        <w:spacing w:after="0" w:line="20" w:lineRule="atLeast"/>
-      </w:pPr>
-    </w:p>
-    <w:p>
-      <w:pPr>
-        <w:spacing w:after="0" w:line="20" w:lineRule="atLeast"/>
-      </w:pPr>
-      <w:r>
-        <w:t>Anforderungsermittlung:</w:t>
-      </w:r>
-    </w:p>
-    <w:p>
-      <w:pPr>
-        <w:pStyle w:val="Listenabsatz"/>
-        <w:numPr>
-          <w:ilvl w:val="0"/>
-          <w:numId w:val="2"/>
-        </w:numPr>
-        <w:spacing w:after="0" w:line="20" w:lineRule="atLeast"/>
-      </w:pPr>
-      <w:r>
-        <w:t>(Nicht) Funktionale Anforderungen</w:t>
-      </w:r>
-    </w:p>
-    <w:p>
-      <w:pPr>
-        <w:pStyle w:val="Listenabsatz"/>
-        <w:numPr>
-          <w:ilvl w:val="0"/>
-          <w:numId w:val="2"/>
-        </w:numPr>
-        <w:spacing w:after="0" w:line="20" w:lineRule="atLeast"/>
-      </w:pPr>
-      <w:r>
-        <w:t>Anwendungsfälle</w:t>
-      </w:r>
-    </w:p>
-    <w:p>
-      <w:pPr>
-        <w:pStyle w:val="Listenabsatz"/>
-        <w:numPr>
-          <w:ilvl w:val="0"/>
-          <w:numId w:val="2"/>
-        </w:numPr>
-        <w:spacing w:after="0" w:line="20" w:lineRule="atLeast"/>
-      </w:pPr>
-      <w:proofErr w:type="spellStart"/>
-      <w:r>
-        <w:t>Userstories</w:t>
-      </w:r>
-      <w:proofErr w:type="spellEnd"/>
-    </w:p>
-    <w:p>
-      <w:pPr>
-        <w:spacing w:after="0" w:line="20" w:lineRule="atLeast"/>
-      </w:pPr>
-    </w:p>
-    <w:p>
-      <w:pPr>
-        <w:spacing w:after="0" w:line="20" w:lineRule="atLeast"/>
-      </w:pPr>
-      <w:r>
-        <w:t>Modellierung:</w:t>
-      </w:r>
-    </w:p>
-    <w:p>
-      <w:pPr>
-        <w:pStyle w:val="Listenabsatz"/>
-        <w:numPr>
-          <w:ilvl w:val="0"/>
-          <w:numId w:val="2"/>
-        </w:numPr>
-        <w:spacing w:after="0" w:line="20" w:lineRule="atLeast"/>
-      </w:pPr>
-      <w:r>
-        <w:t>UML</w:t>
-      </w:r>
-    </w:p>
-    <w:p>
-      <w:pPr>
-        <w:pStyle w:val="Listenabsatz"/>
-        <w:numPr>
-          <w:ilvl w:val="0"/>
-          <w:numId w:val="2"/>
-        </w:numPr>
-        <w:spacing w:after="0" w:line="20" w:lineRule="atLeast"/>
-      </w:pPr>
-      <w:r>
-        <w:t>OO/funktionales Design</w:t>
-      </w:r>
-    </w:p>
-    <w:p>
-      <w:pPr>
-        <w:pStyle w:val="Listenabsatz"/>
-        <w:numPr>
-          <w:ilvl w:val="0"/>
-          <w:numId w:val="2"/>
-        </w:numPr>
-        <w:spacing w:after="0" w:line="20" w:lineRule="atLeast"/>
-      </w:pPr>
-      <w:r>
-        <w:t>Design &amp; Architektur Pattern</w:t>
-      </w:r>
-    </w:p>
-    <w:p>
-      <w:pPr>
-        <w:pStyle w:val="Listenabsatz"/>
-        <w:numPr>
-          <w:ilvl w:val="0"/>
-          <w:numId w:val="2"/>
-        </w:numPr>
-        <w:spacing w:after="0" w:line="20" w:lineRule="atLeast"/>
-      </w:pPr>
-      <w:r>
-        <w:t>GRASP</w:t>
-      </w:r>
-    </w:p>
-    <w:p>
-      <w:pPr>
-        <w:spacing w:after="0" w:line="20" w:lineRule="atLeast"/>
+        <w:rPr>
+          <w:rFonts w:ascii="Tahoma" w:hAnsi="Tahoma" w:cs="Tahoma"/>
+        </w:rPr>
       </w:pPr>
     </w:p>
     <w:sectPr>
@@ -1205,6 +2888,25 @@
       <w:shd w:val="clear" w:color="auto" w:fill="E6E6E6"/>
     </w:rPr>
   </w:style>
+  <w:style w:type="paragraph" w:styleId="Beschriftung">
+    <w:name w:val="caption"/>
+    <w:basedOn w:val="Standard"/>
+    <w:next w:val="Standard"/>
+    <w:uiPriority w:val="35"/>
+    <w:unhideWhenUsed/>
+    <w:qFormat/>
+    <w:rsid w:val="00AD4CC7"/>
+    <w:pPr>
+      <w:spacing w:line="240" w:lineRule="auto"/>
+    </w:pPr>
+    <w:rPr>
+      <w:b/>
+      <w:bCs/>
+      <w:color w:val="4F81BD" w:themeColor="accent1"/>
+      <w:sz w:val="18"/>
+      <w:szCs w:val="18"/>
+    </w:rPr>
+  </w:style>
 </w:styles>
 </file>
 

</xml_diff>

<commit_message>
somewhat-final Entwurf, actualized README config values
</commit_message>
<xml_diff>
--- a/A1/design/Dokumentationskopf.docx
+++ b/A1/design/Dokumentationskopf.docx
@@ -76,12 +76,28 @@
           <w:rFonts w:ascii="Tahoma" w:hAnsi="Tahoma" w:cs="Tahoma"/>
         </w:rPr>
       </w:pPr>
-      <w:r>
-        <w:rPr>
-          <w:rFonts w:ascii="Tahoma" w:hAnsi="Tahoma" w:cs="Tahoma"/>
-        </w:rPr>
-        <w:t>Client.erl und Server.erl</w:t>
-      </w:r>
+      <w:proofErr w:type="spellStart"/>
+      <w:r>
+        <w:rPr>
+          <w:rFonts w:ascii="Tahoma" w:hAnsi="Tahoma" w:cs="Tahoma"/>
+        </w:rPr>
+        <w:t>Client.erl</w:t>
+      </w:r>
+      <w:proofErr w:type="spellEnd"/>
+      <w:r>
+        <w:rPr>
+          <w:rFonts w:ascii="Tahoma" w:hAnsi="Tahoma" w:cs="Tahoma"/>
+        </w:rPr>
+        <w:t xml:space="preserve"> und </w:t>
+      </w:r>
+      <w:proofErr w:type="spellStart"/>
+      <w:r>
+        <w:rPr>
+          <w:rFonts w:ascii="Tahoma" w:hAnsi="Tahoma" w:cs="Tahoma"/>
+        </w:rPr>
+        <w:t>Server.erl</w:t>
+      </w:r>
+      <w:proofErr w:type="spellEnd"/>
     </w:p>
     <w:p>
       <w:pPr>
@@ -95,12 +111,42 @@
           <w:rFonts w:ascii="Tahoma" w:hAnsi="Tahoma" w:cs="Tahoma"/>
         </w:rPr>
       </w:pPr>
-      <w:r>
-        <w:rPr>
-          <w:rFonts w:ascii="Tahoma" w:hAnsi="Tahoma" w:cs="Tahoma"/>
-        </w:rPr>
-        <w:t>Hbq.erl, Dlq.erl und CMEM.elr</w:t>
-      </w:r>
+      <w:proofErr w:type="spellStart"/>
+      <w:r>
+        <w:rPr>
+          <w:rFonts w:ascii="Tahoma" w:hAnsi="Tahoma" w:cs="Tahoma"/>
+        </w:rPr>
+        <w:t>Hbq.erl</w:t>
+      </w:r>
+      <w:proofErr w:type="spellEnd"/>
+      <w:r>
+        <w:rPr>
+          <w:rFonts w:ascii="Tahoma" w:hAnsi="Tahoma" w:cs="Tahoma"/>
+        </w:rPr>
+        <w:t xml:space="preserve">, </w:t>
+      </w:r>
+      <w:proofErr w:type="spellStart"/>
+      <w:r>
+        <w:rPr>
+          <w:rFonts w:ascii="Tahoma" w:hAnsi="Tahoma" w:cs="Tahoma"/>
+        </w:rPr>
+        <w:t>Dlq.erl</w:t>
+      </w:r>
+      <w:proofErr w:type="spellEnd"/>
+      <w:r>
+        <w:rPr>
+          <w:rFonts w:ascii="Tahoma" w:hAnsi="Tahoma" w:cs="Tahoma"/>
+        </w:rPr>
+        <w:t xml:space="preserve"> und </w:t>
+      </w:r>
+      <w:proofErr w:type="spellStart"/>
+      <w:r>
+        <w:rPr>
+          <w:rFonts w:ascii="Tahoma" w:hAnsi="Tahoma" w:cs="Tahoma"/>
+        </w:rPr>
+        <w:t>CMEM.elr</w:t>
+      </w:r>
+      <w:proofErr w:type="spellEnd"/>
     </w:p>
     <w:p>
       <w:pPr>
@@ -414,7 +460,93 @@
         <w:rPr>
           <w:rFonts w:ascii="Tahoma" w:hAnsi="Tahoma" w:cs="Tahoma"/>
         </w:rPr>
-        <w:t>Der Client ist dafür da, die angegebene Anzahl an Clients zu starten und diese in den Rollen Redakteur und Leser hin und her zu wechseln bis dessen Lebenszeit verstreicht. In dieser Zeit tauscht der Client mit dem Server Nachrichten aus. Vor jeder Nachricht die der Client verschickt, fragt es vorher nach der nächsten Nachrichtenummer und wartet nach einer verschickten Nachricht eine gewisse Zeit. Hat der Client 5 Nachrichten verschickt, fragt er noch einmal nach einer Nachrichtenummer, vergisst aber diese Nachricht zu senden. Hiernach wechselt der Client zum Leser und fragt den Server, ob es Nachrichten zu lesen gibt. Dies macht er solange bis alle Nachrichten auf dem Server gelesen wurden und der Client wieder in die Redakteur Rolle übergeht.</w:t>
+        <w:t xml:space="preserve">Der Client ist dafür da, die angegebene Anzahl an Clients zu starten und diese in den Rollen Redakteur und Leser hin und her zu wechseln bis dessen Lebenszeit verstreicht. In dieser Zeit tauscht der Client mit dem Server Nachrichten aus. Vor jeder Nachricht die der Client verschickt, fragt es vorher nach der nächsten Nachrichtenummer und wartet nach einer verschickten Nachricht eine gewisse Zeit. </w:t>
+      </w:r>
+    </w:p>
+    <w:p>
+      <w:pPr>
+        <w:spacing w:after="0" w:line="20" w:lineRule="atLeast"/>
+        <w:ind w:left="708"/>
+        <w:rPr>
+          <w:rFonts w:ascii="Tahoma" w:hAnsi="Tahoma" w:cs="Tahoma"/>
+        </w:rPr>
+      </w:pPr>
+      <w:r>
+        <w:rPr>
+          <w:rFonts w:ascii="Tahoma" w:hAnsi="Tahoma" w:cs="Tahoma"/>
+          <w:highlight w:val="yellow"/>
+        </w:rPr>
+        <w:t xml:space="preserve">Diese Wartezeit </w:t>
+      </w:r>
+      <w:r>
+        <w:rPr>
+          <w:rFonts w:ascii="Tahoma" w:hAnsi="Tahoma" w:cs="Tahoma"/>
+          <w:highlight w:val="yellow"/>
+        </w:rPr>
+        <w:t xml:space="preserve">wird nach dem Senden von 5 Textzeilen jeweils um ca. 50% per Zufall vergrößert oder verkleinert. Die </w:t>
+      </w:r>
+      <w:r>
+        <w:rPr>
+          <w:rFonts w:ascii="Tahoma" w:hAnsi="Tahoma" w:cs="Tahoma"/>
+          <w:highlight w:val="yellow"/>
+        </w:rPr>
+        <w:t>Wartezeit</w:t>
+      </w:r>
+      <w:r>
+        <w:rPr>
+          <w:rFonts w:ascii="Tahoma" w:hAnsi="Tahoma" w:cs="Tahoma"/>
+          <w:highlight w:val="yellow"/>
+        </w:rPr>
+        <w:t> darf nicht unter 2 Sekunde rutschen</w:t>
+      </w:r>
+      <w:r>
+        <w:rPr>
+          <w:rFonts w:ascii="Tahoma" w:hAnsi="Tahoma" w:cs="Tahoma"/>
+          <w:highlight w:val="yellow"/>
+        </w:rPr>
+        <w:t>.</w:t>
+      </w:r>
+    </w:p>
+    <w:p>
+      <w:pPr>
+        <w:spacing w:after="0" w:line="20" w:lineRule="atLeast"/>
+        <w:ind w:left="708"/>
+        <w:rPr>
+          <w:rFonts w:ascii="Tahoma" w:hAnsi="Tahoma" w:cs="Tahoma"/>
+        </w:rPr>
+      </w:pPr>
+      <w:r>
+        <w:rPr>
+          <w:rFonts w:ascii="Tahoma" w:hAnsi="Tahoma" w:cs="Tahoma"/>
+        </w:rPr>
+        <w:t xml:space="preserve">Hat der Client </w:t>
+      </w:r>
+      <w:r>
+        <w:rPr>
+          <w:rFonts w:ascii="Tahoma" w:hAnsi="Tahoma" w:cs="Tahoma"/>
+          <w:highlight w:val="yellow"/>
+        </w:rPr>
+        <w:t>4</w:t>
+      </w:r>
+      <w:r>
+        <w:rPr>
+          <w:rFonts w:ascii="Tahoma" w:hAnsi="Tahoma" w:cs="Tahoma"/>
+        </w:rPr>
+        <w:t xml:space="preserve"> Nachrichten verschickt, fragt er noch einmal nach einer Nachrichtenummer, vergisst aber diese Nachricht zu senden. Hiernach wechselt der Client zum Leser und fragt den Server, ob es Nachrichten zu lesen gibt. Dies macht er solange bis alle Nachrichten auf dem Server gelesen wurden und der Client wieder in </w:t>
+      </w:r>
+      <w:proofErr w:type="gramStart"/>
+      <w:r>
+        <w:rPr>
+          <w:rFonts w:ascii="Tahoma" w:hAnsi="Tahoma" w:cs="Tahoma"/>
+        </w:rPr>
+        <w:t>die Redakteur</w:t>
+      </w:r>
+      <w:proofErr w:type="gramEnd"/>
+      <w:r>
+        <w:rPr>
+          <w:rFonts w:ascii="Tahoma" w:hAnsi="Tahoma" w:cs="Tahoma"/>
+        </w:rPr>
+        <w:t xml:space="preserve"> Rolle übergeht.</w:t>
       </w:r>
     </w:p>
     <w:p>
@@ -529,12 +661,62 @@
         </w:rPr>
         <w:br/>
       </w:r>
-      <w:r>
-        <w:rPr>
-          <w:rFonts w:ascii="Tahoma" w:hAnsi="Tahoma" w:cs="Tahoma"/>
-          <w:color w:val="000000"/>
-        </w:rPr>
-        <w:t>Server ! {self(),getmsgid}</w:t>
+      <w:proofErr w:type="gramStart"/>
+      <w:r>
+        <w:rPr>
+          <w:rFonts w:ascii="Tahoma" w:hAnsi="Tahoma" w:cs="Tahoma"/>
+          <w:color w:val="000000"/>
+        </w:rPr>
+        <w:t>Server !</w:t>
+      </w:r>
+      <w:proofErr w:type="gramEnd"/>
+      <w:r>
+        <w:rPr>
+          <w:rFonts w:ascii="Tahoma" w:hAnsi="Tahoma" w:cs="Tahoma"/>
+          <w:color w:val="000000"/>
+        </w:rPr>
+        <w:t xml:space="preserve"> {</w:t>
+      </w:r>
+      <w:proofErr w:type="spellStart"/>
+      <w:r>
+        <w:rPr>
+          <w:rFonts w:ascii="Tahoma" w:hAnsi="Tahoma" w:cs="Tahoma"/>
+          <w:color w:val="000000"/>
+        </w:rPr>
+        <w:t>self</w:t>
+      </w:r>
+      <w:proofErr w:type="spellEnd"/>
+      <w:r>
+        <w:rPr>
+          <w:rFonts w:ascii="Tahoma" w:hAnsi="Tahoma" w:cs="Tahoma"/>
+          <w:color w:val="000000"/>
+        </w:rPr>
+        <w:t>(</w:t>
+      </w:r>
+      <w:proofErr w:type="gramStart"/>
+      <w:r>
+        <w:rPr>
+          <w:rFonts w:ascii="Tahoma" w:hAnsi="Tahoma" w:cs="Tahoma"/>
+          <w:color w:val="000000"/>
+        </w:rPr>
+        <w:t>),</w:t>
+      </w:r>
+      <w:proofErr w:type="spellStart"/>
+      <w:r>
+        <w:rPr>
+          <w:rFonts w:ascii="Tahoma" w:hAnsi="Tahoma" w:cs="Tahoma"/>
+          <w:color w:val="000000"/>
+        </w:rPr>
+        <w:t>getmsgid</w:t>
+      </w:r>
+      <w:proofErr w:type="spellEnd"/>
+      <w:proofErr w:type="gramEnd"/>
+      <w:r>
+        <w:rPr>
+          <w:rFonts w:ascii="Tahoma" w:hAnsi="Tahoma" w:cs="Tahoma"/>
+          <w:color w:val="000000"/>
+        </w:rPr>
+        <w:t>}</w:t>
       </w:r>
       <w:r>
         <w:rPr>
@@ -542,12 +724,58 @@
           <w:color w:val="000000"/>
         </w:rPr>
         <w:br/>
-        <w:t>receive {nid, Number}</w:t>
-      </w:r>
-      <w:r>
-        <w:rPr>
-          <w:rFonts w:ascii="Tahoma" w:hAnsi="Tahoma" w:cs="Tahoma"/>
-          <w:i/>
+      </w:r>
+      <w:proofErr w:type="spellStart"/>
+      <w:r>
+        <w:rPr>
+          <w:rFonts w:ascii="Tahoma" w:hAnsi="Tahoma" w:cs="Tahoma"/>
+          <w:color w:val="000000"/>
+        </w:rPr>
+        <w:t>receive</w:t>
+      </w:r>
+      <w:proofErr w:type="spellEnd"/>
+      <w:r>
+        <w:rPr>
+          <w:rFonts w:ascii="Tahoma" w:hAnsi="Tahoma" w:cs="Tahoma"/>
+          <w:color w:val="000000"/>
+        </w:rPr>
+        <w:t xml:space="preserve"> {</w:t>
+      </w:r>
+      <w:proofErr w:type="spellStart"/>
+      <w:r>
+        <w:rPr>
+          <w:rFonts w:ascii="Tahoma" w:hAnsi="Tahoma" w:cs="Tahoma"/>
+          <w:color w:val="000000"/>
+        </w:rPr>
+        <w:t>nid</w:t>
+      </w:r>
+      <w:proofErr w:type="spellEnd"/>
+      <w:r>
+        <w:rPr>
+          <w:rFonts w:ascii="Tahoma" w:hAnsi="Tahoma" w:cs="Tahoma"/>
+          <w:color w:val="000000"/>
+        </w:rPr>
+        <w:t xml:space="preserve">, </w:t>
+      </w:r>
+      <w:proofErr w:type="spellStart"/>
+      <w:r>
+        <w:rPr>
+          <w:rFonts w:ascii="Tahoma" w:hAnsi="Tahoma" w:cs="Tahoma"/>
+          <w:color w:val="000000"/>
+        </w:rPr>
+        <w:t>Number</w:t>
+      </w:r>
+      <w:proofErr w:type="spellEnd"/>
+      <w:r>
+        <w:rPr>
+          <w:rFonts w:ascii="Tahoma" w:hAnsi="Tahoma" w:cs="Tahoma"/>
+          <w:color w:val="000000"/>
+        </w:rPr>
+        <w:t>}</w:t>
+      </w:r>
+      <w:r>
+        <w:rPr>
+          <w:rFonts w:ascii="Tahoma" w:hAnsi="Tahoma" w:cs="Tahoma"/>
           <w:iCs/>
           <w:color w:val="000000"/>
         </w:rPr>
@@ -558,7 +786,13 @@
           <w:rFonts w:ascii="Tahoma" w:hAnsi="Tahoma" w:cs="Tahoma"/>
         </w:rPr>
         <w:br/>
-        <w:t>Diese Schnittstelle gibt die nächste Nachrichtennummer zurück. Diese braucht der Server, um die Nachrichten in der richtigen Reihenfolge verwalten zu können.</w:t>
+      </w:r>
+      <w:r>
+        <w:rPr>
+          <w:rFonts w:ascii="Tahoma" w:hAnsi="Tahoma" w:cs="Tahoma"/>
+          <w:highlight w:val="yellow"/>
+        </w:rPr>
+        <w:t>Hierüber wird eine neue (im System einmalige) Nachrichtennummer an den Client gesendet.</w:t>
       </w:r>
     </w:p>
     <w:p>
@@ -569,6 +803,15 @@
           <w:rFonts w:ascii="Tahoma" w:hAnsi="Tahoma" w:cs="Tahoma"/>
         </w:rPr>
       </w:pPr>
+    </w:p>
+    <w:p>
+      <w:pPr>
+        <w:spacing w:after="0" w:line="20" w:lineRule="atLeast"/>
+        <w:ind w:left="708"/>
+        <w:rPr>
+          <w:rFonts w:ascii="Tahoma" w:hAnsi="Tahoma" w:cs="Tahoma"/>
+        </w:rPr>
+      </w:pPr>
       <w:r>
         <w:rPr>
           <w:rFonts w:ascii="Tahoma" w:hAnsi="Tahoma" w:cs="Tahoma"/>
@@ -591,12 +834,55 @@
         </w:rPr>
         <w:br/>
       </w:r>
-      <w:r>
-        <w:rPr>
-          <w:rFonts w:ascii="Tahoma" w:hAnsi="Tahoma" w:cs="Tahoma"/>
-          <w:color w:val="000000"/>
-        </w:rPr>
-        <w:t>Server ! {dropmessage,[INNr,Msg,TSclientout]}</w:t>
+      <w:proofErr w:type="gramStart"/>
+      <w:r>
+        <w:rPr>
+          <w:rFonts w:ascii="Tahoma" w:hAnsi="Tahoma" w:cs="Tahoma"/>
+          <w:color w:val="000000"/>
+        </w:rPr>
+        <w:t>Server !</w:t>
+      </w:r>
+      <w:proofErr w:type="gramEnd"/>
+      <w:r>
+        <w:rPr>
+          <w:rFonts w:ascii="Tahoma" w:hAnsi="Tahoma" w:cs="Tahoma"/>
+          <w:color w:val="000000"/>
+        </w:rPr>
+        <w:t xml:space="preserve"> {</w:t>
+      </w:r>
+      <w:proofErr w:type="spellStart"/>
+      <w:proofErr w:type="gramStart"/>
+      <w:r>
+        <w:rPr>
+          <w:rFonts w:ascii="Tahoma" w:hAnsi="Tahoma" w:cs="Tahoma"/>
+          <w:color w:val="000000"/>
+        </w:rPr>
+        <w:t>dropmessage</w:t>
+      </w:r>
+      <w:proofErr w:type="spellEnd"/>
+      <w:r>
+        <w:rPr>
+          <w:rFonts w:ascii="Tahoma" w:hAnsi="Tahoma" w:cs="Tahoma"/>
+          <w:color w:val="000000"/>
+        </w:rPr>
+        <w:t>,[</w:t>
+      </w:r>
+      <w:proofErr w:type="spellStart"/>
+      <w:proofErr w:type="gramEnd"/>
+      <w:r>
+        <w:rPr>
+          <w:rFonts w:ascii="Tahoma" w:hAnsi="Tahoma" w:cs="Tahoma"/>
+          <w:color w:val="000000"/>
+        </w:rPr>
+        <w:t>INNr,Msg,TSclientout</w:t>
+      </w:r>
+      <w:proofErr w:type="spellEnd"/>
+      <w:r>
+        <w:rPr>
+          <w:rFonts w:ascii="Tahoma" w:hAnsi="Tahoma" w:cs="Tahoma"/>
+          <w:color w:val="000000"/>
+        </w:rPr>
+        <w:t>]}</w:t>
       </w:r>
       <w:r>
         <w:rPr>
@@ -620,12 +906,22 @@
           <w:rFonts w:ascii="Tahoma" w:hAnsi="Tahoma" w:cs="Tahoma"/>
         </w:rPr>
       </w:pPr>
+    </w:p>
+    <w:p>
+      <w:pPr>
+        <w:spacing w:after="0" w:line="20" w:lineRule="atLeast"/>
+        <w:ind w:left="708"/>
+        <w:rPr>
+          <w:rFonts w:ascii="Tahoma" w:hAnsi="Tahoma" w:cs="Tahoma"/>
+        </w:rPr>
+      </w:pPr>
       <w:r>
         <w:rPr>
           <w:rFonts w:ascii="Tahoma" w:hAnsi="Tahoma" w:cs="Tahoma"/>
           <w:b/>
           <w:u w:val="single"/>
         </w:rPr>
+        <w:lastRenderedPageBreak/>
         <w:t>Abfragen einer Nachricht:</w:t>
       </w:r>
       <w:r>
@@ -642,12 +938,62 @@
         </w:rPr>
         <w:br/>
       </w:r>
-      <w:r>
-        <w:rPr>
-          <w:rFonts w:ascii="Tahoma" w:hAnsi="Tahoma" w:cs="Tahoma"/>
-          <w:color w:val="000000"/>
-        </w:rPr>
-        <w:t>Server ! {self(), getmessages}</w:t>
+      <w:proofErr w:type="gramStart"/>
+      <w:r>
+        <w:rPr>
+          <w:rFonts w:ascii="Tahoma" w:hAnsi="Tahoma" w:cs="Tahoma"/>
+          <w:color w:val="000000"/>
+        </w:rPr>
+        <w:t>Server !</w:t>
+      </w:r>
+      <w:proofErr w:type="gramEnd"/>
+      <w:r>
+        <w:rPr>
+          <w:rFonts w:ascii="Tahoma" w:hAnsi="Tahoma" w:cs="Tahoma"/>
+          <w:color w:val="000000"/>
+        </w:rPr>
+        <w:t xml:space="preserve"> {</w:t>
+      </w:r>
+      <w:proofErr w:type="spellStart"/>
+      <w:proofErr w:type="gramStart"/>
+      <w:r>
+        <w:rPr>
+          <w:rFonts w:ascii="Tahoma" w:hAnsi="Tahoma" w:cs="Tahoma"/>
+          <w:color w:val="000000"/>
+        </w:rPr>
+        <w:t>self</w:t>
+      </w:r>
+      <w:proofErr w:type="spellEnd"/>
+      <w:r>
+        <w:rPr>
+          <w:rFonts w:ascii="Tahoma" w:hAnsi="Tahoma" w:cs="Tahoma"/>
+          <w:color w:val="000000"/>
+        </w:rPr>
+        <w:t>(</w:t>
+      </w:r>
+      <w:proofErr w:type="gramEnd"/>
+      <w:r>
+        <w:rPr>
+          <w:rFonts w:ascii="Tahoma" w:hAnsi="Tahoma" w:cs="Tahoma"/>
+          <w:color w:val="000000"/>
+        </w:rPr>
+        <w:t>), </w:t>
+      </w:r>
+      <w:proofErr w:type="spellStart"/>
+      <w:r>
+        <w:rPr>
+          <w:rFonts w:ascii="Tahoma" w:hAnsi="Tahoma" w:cs="Tahoma"/>
+          <w:color w:val="000000"/>
+        </w:rPr>
+        <w:t>getmessages</w:t>
+      </w:r>
+      <w:proofErr w:type="spellEnd"/>
+      <w:r>
+        <w:rPr>
+          <w:rFonts w:ascii="Tahoma" w:hAnsi="Tahoma" w:cs="Tahoma"/>
+          <w:color w:val="000000"/>
+        </w:rPr>
+        <w:t>}</w:t>
       </w:r>
       <w:r>
         <w:rPr>
@@ -659,7 +1005,6 @@
       <w:r>
         <w:rPr>
           <w:rFonts w:ascii="Tahoma" w:hAnsi="Tahoma" w:cs="Tahoma"/>
-          <w:i/>
           <w:iCs/>
           <w:color w:val="000000"/>
         </w:rPr>
@@ -675,7 +1020,6 @@
       <w:r>
         <w:rPr>
           <w:rFonts w:ascii="Tahoma" w:hAnsi="Tahoma" w:cs="Tahoma"/>
-          <w:i/>
           <w:iCs/>
           <w:color w:val="000000"/>
         </w:rPr>
@@ -692,14 +1036,7 @@
         <w:rPr>
           <w:rFonts w:ascii="Tahoma" w:hAnsi="Tahoma" w:cs="Tahoma"/>
         </w:rPr>
-        <w:t xml:space="preserve">Sobald der Client Lesen möchte, ruft der Server aus der CMEM die nächste </w:t>
-      </w:r>
-      <w:r>
-        <w:rPr>
-          <w:rFonts w:ascii="Tahoma" w:hAnsi="Tahoma" w:cs="Tahoma"/>
-        </w:rPr>
-        <w:lastRenderedPageBreak/>
-        <w:t>Nachrichtennummer für diesen Client ab und beauftragt die HBQ, diese Nachricht an den Client zu verschicken. Ist keine neue Nachricht vorhanden, wird eine leere Dummy-Nachricht an den Client geschickt. Hiernach wird die CMEM aktualisiert, so dass bei der nächsten Abfrage auf die nächste Nachricht verwiesen wird.</w:t>
+        <w:t>Sobald der Client Lesen möchte, ruft der Server aus der CMEM die nächste Nachrichtennummer für diesen Client ab und beauftragt die HBQ, diese Nachricht an den Client zu verschicken. Ist keine neue Nachricht vorhanden, wird eine leere Dummy-Nachricht an den Client geschickt. Hiernach wird die CMEM aktualisiert, so dass bei der nächsten Abfrage auf die nächste Nachricht verwiesen wird.</w:t>
       </w:r>
     </w:p>
     <w:p>
@@ -754,84 +1091,196 @@
           <w:rFonts w:ascii="Tahoma" w:hAnsi="Tahoma" w:cs="Tahoma"/>
         </w:rPr>
         <w:br/>
-        <w:t>Nachrichten werden entweder in der HBQ oder der DLQ gespeichert. Will der Client lesen, so wird die DLQ von der HBQ beauftragt eine Nachricht an den Client zu schicken.</w:t>
+        <w:t>Nachrichten werden entweder in der HBQ oder der DLQ gespeichert. Will der Client lesen, so wird die DLQ von der HBQ beauftragt eine Nachr</w:t>
+      </w:r>
+      <w:r>
+        <w:rPr>
+          <w:rFonts w:ascii="Tahoma" w:hAnsi="Tahoma" w:cs="Tahoma"/>
+        </w:rPr>
+        <w:t xml:space="preserve">icht an den Client zu schicken. </w:t>
+      </w:r>
+      <w:r>
+        <w:rPr>
+          <w:rFonts w:ascii="Tahoma" w:hAnsi="Tahoma" w:cs="Tahoma"/>
+        </w:rPr>
+        <w:t xml:space="preserve">Nur </w:t>
+      </w:r>
+      <w:r>
+        <w:rPr>
+          <w:rFonts w:ascii="Tahoma" w:hAnsi="Tahoma" w:cs="Tahoma"/>
+          <w:highlight w:val="yellow"/>
+        </w:rPr>
+        <w:t>die</w:t>
+      </w:r>
+      <w:r>
+        <w:rPr>
+          <w:rFonts w:ascii="Tahoma" w:hAnsi="Tahoma" w:cs="Tahoma"/>
+        </w:rPr>
+        <w:t xml:space="preserve"> HBQ greift auf die </w:t>
+      </w:r>
+      <w:r>
+        <w:rPr>
+          <w:rFonts w:ascii="Tahoma" w:hAnsi="Tahoma" w:cs="Tahoma"/>
+          <w:highlight w:val="yellow"/>
+        </w:rPr>
+        <w:t>DLQ</w:t>
+      </w:r>
+      <w:r>
+        <w:rPr>
+          <w:rFonts w:ascii="Tahoma" w:hAnsi="Tahoma" w:cs="Tahoma"/>
+        </w:rPr>
+        <w:t xml:space="preserve"> zu.</w:t>
+      </w:r>
+    </w:p>
+    <w:p>
+      <w:pPr>
+        <w:spacing w:after="0" w:line="20" w:lineRule="atLeast"/>
+        <w:ind w:left="708"/>
+        <w:rPr>
+          <w:rFonts w:ascii="Tahoma" w:hAnsi="Tahoma" w:cs="Tahoma"/>
+        </w:rPr>
+      </w:pPr>
+    </w:p>
+    <w:p>
+      <w:pPr>
+        <w:spacing w:after="0" w:line="20" w:lineRule="atLeast"/>
+        <w:ind w:left="708"/>
+        <w:rPr>
+          <w:rFonts w:ascii="Tahoma" w:hAnsi="Tahoma" w:cs="Tahoma"/>
+          <w:b/>
+        </w:rPr>
+      </w:pPr>
+      <w:r>
+        <w:rPr>
+          <w:rFonts w:ascii="Tahoma" w:hAnsi="Tahoma" w:cs="Tahoma"/>
+          <w:b/>
+        </w:rPr>
+        <w:t>Schnittstellen:</w:t>
+      </w:r>
+    </w:p>
+    <w:p>
+      <w:pPr>
+        <w:spacing w:after="0" w:line="20" w:lineRule="atLeast"/>
+        <w:ind w:left="708"/>
+        <w:rPr>
+          <w:rFonts w:ascii="Tahoma" w:hAnsi="Tahoma" w:cs="Tahoma"/>
+        </w:rPr>
+      </w:pPr>
+      <w:r>
+        <w:rPr>
+          <w:rFonts w:ascii="Tahoma" w:hAnsi="Tahoma" w:cs="Tahoma"/>
+          <w:b/>
+          <w:u w:val="single"/>
+        </w:rPr>
+        <w:t>Initialisieren der HBQ:</w:t>
+      </w:r>
+      <w:r>
+        <w:rPr>
+          <w:rFonts w:ascii="Tahoma" w:hAnsi="Tahoma" w:cs="Tahoma"/>
+        </w:rPr>
+        <w:t xml:space="preserve"> </w:t>
       </w:r>
       <w:r>
         <w:rPr>
           <w:rFonts w:ascii="Tahoma" w:hAnsi="Tahoma" w:cs="Tahoma"/>
         </w:rPr>
         <w:br/>
-        <w:t>Nur der HBQ greift auf die HBQ zu.</w:t>
-      </w:r>
-    </w:p>
-    <w:p>
-      <w:pPr>
-        <w:spacing w:after="0" w:line="20" w:lineRule="atLeast"/>
-        <w:ind w:left="708"/>
-        <w:rPr>
-          <w:rFonts w:ascii="Tahoma" w:hAnsi="Tahoma" w:cs="Tahoma"/>
-        </w:rPr>
-      </w:pPr>
-    </w:p>
-    <w:p>
-      <w:pPr>
-        <w:spacing w:after="0" w:line="20" w:lineRule="atLeast"/>
-        <w:ind w:left="708"/>
-        <w:rPr>
-          <w:rFonts w:ascii="Tahoma" w:hAnsi="Tahoma" w:cs="Tahoma"/>
-          <w:b/>
-        </w:rPr>
-      </w:pPr>
-      <w:r>
-        <w:rPr>
-          <w:rFonts w:ascii="Tahoma" w:hAnsi="Tahoma" w:cs="Tahoma"/>
-          <w:b/>
-        </w:rPr>
-        <w:t>Schnittstellen:</w:t>
-      </w:r>
-    </w:p>
-    <w:p>
-      <w:pPr>
-        <w:spacing w:after="0" w:line="20" w:lineRule="atLeast"/>
-        <w:ind w:left="708"/>
-        <w:rPr>
-          <w:rFonts w:ascii="Tahoma" w:hAnsi="Tahoma" w:cs="Tahoma"/>
-        </w:rPr>
-      </w:pPr>
-      <w:r>
-        <w:rPr>
-          <w:rFonts w:ascii="Tahoma" w:hAnsi="Tahoma" w:cs="Tahoma"/>
-          <w:b/>
-          <w:u w:val="single"/>
-        </w:rPr>
-        <w:t>Initialisieren der HBQ:</w:t>
-      </w:r>
-      <w:r>
-        <w:rPr>
-          <w:rFonts w:ascii="Tahoma" w:hAnsi="Tahoma" w:cs="Tahoma"/>
-        </w:rPr>
-        <w:t xml:space="preserve"> </w:t>
-      </w:r>
-      <w:r>
-        <w:rPr>
-          <w:rFonts w:ascii="Tahoma" w:hAnsi="Tahoma" w:cs="Tahoma"/>
+      </w:r>
+      <w:proofErr w:type="gramStart"/>
+      <w:r>
+        <w:rPr>
+          <w:rFonts w:ascii="Tahoma" w:hAnsi="Tahoma" w:cs="Tahoma"/>
+          <w:color w:val="000000"/>
+        </w:rPr>
+        <w:t>HBQ !</w:t>
+      </w:r>
+      <w:proofErr w:type="gramEnd"/>
+      <w:r>
+        <w:rPr>
+          <w:rFonts w:ascii="Tahoma" w:hAnsi="Tahoma" w:cs="Tahoma"/>
+          <w:color w:val="000000"/>
+        </w:rPr>
+        <w:t xml:space="preserve"> {</w:t>
+      </w:r>
+      <w:proofErr w:type="spellStart"/>
+      <w:proofErr w:type="gramStart"/>
+      <w:r>
+        <w:rPr>
+          <w:rFonts w:ascii="Tahoma" w:hAnsi="Tahoma" w:cs="Tahoma"/>
+          <w:color w:val="000000"/>
+        </w:rPr>
+        <w:t>self</w:t>
+      </w:r>
+      <w:proofErr w:type="spellEnd"/>
+      <w:r>
+        <w:rPr>
+          <w:rFonts w:ascii="Tahoma" w:hAnsi="Tahoma" w:cs="Tahoma"/>
+          <w:color w:val="000000"/>
+        </w:rPr>
+        <w:t>(</w:t>
+      </w:r>
+      <w:proofErr w:type="gramEnd"/>
+      <w:r>
+        <w:rPr>
+          <w:rFonts w:ascii="Tahoma" w:hAnsi="Tahoma" w:cs="Tahoma"/>
+          <w:color w:val="000000"/>
+        </w:rPr>
+        <w:t>), {</w:t>
+      </w:r>
+      <w:proofErr w:type="spellStart"/>
+      <w:r>
+        <w:rPr>
+          <w:rFonts w:ascii="Tahoma" w:hAnsi="Tahoma" w:cs="Tahoma"/>
+          <w:color w:val="000000"/>
+        </w:rPr>
+        <w:t>request,initHBQ</w:t>
+      </w:r>
+      <w:proofErr w:type="spellEnd"/>
+      <w:r>
+        <w:rPr>
+          <w:rFonts w:ascii="Tahoma" w:hAnsi="Tahoma" w:cs="Tahoma"/>
+          <w:color w:val="000000"/>
+        </w:rPr>
+        <w:t>}}</w:t>
+      </w:r>
+      <w:r>
+        <w:rPr>
+          <w:rFonts w:ascii="Tahoma" w:hAnsi="Tahoma" w:cs="Tahoma"/>
+          <w:color w:val="000000"/>
         </w:rPr>
         <w:br/>
       </w:r>
-      <w:r>
-        <w:rPr>
-          <w:rFonts w:ascii="Tahoma" w:hAnsi="Tahoma" w:cs="Tahoma"/>
-          <w:color w:val="000000"/>
-        </w:rPr>
-        <w:t>HBQ ! {self(), {request,initHBQ}}</w:t>
-      </w:r>
-      <w:r>
-        <w:rPr>
-          <w:rFonts w:ascii="Tahoma" w:hAnsi="Tahoma" w:cs="Tahoma"/>
-          <w:color w:val="000000"/>
-        </w:rPr>
-        <w:br/>
-        <w:t>receive {reply, ok}</w:t>
+      <w:proofErr w:type="spellStart"/>
+      <w:r>
+        <w:rPr>
+          <w:rFonts w:ascii="Tahoma" w:hAnsi="Tahoma" w:cs="Tahoma"/>
+          <w:color w:val="000000"/>
+        </w:rPr>
+        <w:t>receive</w:t>
+      </w:r>
+      <w:proofErr w:type="spellEnd"/>
+      <w:r>
+        <w:rPr>
+          <w:rFonts w:ascii="Tahoma" w:hAnsi="Tahoma" w:cs="Tahoma"/>
+          <w:color w:val="000000"/>
+        </w:rPr>
+        <w:t> {</w:t>
+      </w:r>
+      <w:proofErr w:type="spellStart"/>
+      <w:r>
+        <w:rPr>
+          <w:rFonts w:ascii="Tahoma" w:hAnsi="Tahoma" w:cs="Tahoma"/>
+          <w:color w:val="000000"/>
+        </w:rPr>
+        <w:t>reply</w:t>
+      </w:r>
+      <w:proofErr w:type="spellEnd"/>
+      <w:r>
+        <w:rPr>
+          <w:rFonts w:ascii="Tahoma" w:hAnsi="Tahoma" w:cs="Tahoma"/>
+          <w:color w:val="000000"/>
+        </w:rPr>
+        <w:t>, ok}</w:t>
       </w:r>
       <w:r>
         <w:rPr>
@@ -855,6 +1304,15 @@
           <w:rFonts w:ascii="Tahoma" w:hAnsi="Tahoma" w:cs="Tahoma"/>
         </w:rPr>
       </w:pPr>
+    </w:p>
+    <w:p>
+      <w:pPr>
+        <w:spacing w:after="0" w:line="20" w:lineRule="atLeast"/>
+        <w:ind w:left="708"/>
+        <w:rPr>
+          <w:rFonts w:ascii="Tahoma" w:hAnsi="Tahoma" w:cs="Tahoma"/>
+        </w:rPr>
+      </w:pPr>
       <w:r>
         <w:rPr>
           <w:rFonts w:ascii="Tahoma" w:hAnsi="Tahoma" w:cs="Tahoma"/>
@@ -877,12 +1335,62 @@
         </w:rPr>
         <w:br/>
       </w:r>
-      <w:r>
-        <w:rPr>
-          <w:rFonts w:ascii="Tahoma" w:hAnsi="Tahoma" w:cs="Tahoma"/>
-          <w:color w:val="000000"/>
-        </w:rPr>
-        <w:t>HBQ ! {self(), {request,dellHBQ}}</w:t>
+      <w:proofErr w:type="gramStart"/>
+      <w:r>
+        <w:rPr>
+          <w:rFonts w:ascii="Tahoma" w:hAnsi="Tahoma" w:cs="Tahoma"/>
+          <w:color w:val="000000"/>
+        </w:rPr>
+        <w:t>HBQ !</w:t>
+      </w:r>
+      <w:proofErr w:type="gramEnd"/>
+      <w:r>
+        <w:rPr>
+          <w:rFonts w:ascii="Tahoma" w:hAnsi="Tahoma" w:cs="Tahoma"/>
+          <w:color w:val="000000"/>
+        </w:rPr>
+        <w:t xml:space="preserve"> {</w:t>
+      </w:r>
+      <w:proofErr w:type="spellStart"/>
+      <w:proofErr w:type="gramStart"/>
+      <w:r>
+        <w:rPr>
+          <w:rFonts w:ascii="Tahoma" w:hAnsi="Tahoma" w:cs="Tahoma"/>
+          <w:color w:val="000000"/>
+        </w:rPr>
+        <w:t>self</w:t>
+      </w:r>
+      <w:proofErr w:type="spellEnd"/>
+      <w:r>
+        <w:rPr>
+          <w:rFonts w:ascii="Tahoma" w:hAnsi="Tahoma" w:cs="Tahoma"/>
+          <w:color w:val="000000"/>
+        </w:rPr>
+        <w:t>(</w:t>
+      </w:r>
+      <w:proofErr w:type="gramEnd"/>
+      <w:r>
+        <w:rPr>
+          <w:rFonts w:ascii="Tahoma" w:hAnsi="Tahoma" w:cs="Tahoma"/>
+          <w:color w:val="000000"/>
+        </w:rPr>
+        <w:t>), {</w:t>
+      </w:r>
+      <w:proofErr w:type="spellStart"/>
+      <w:r>
+        <w:rPr>
+          <w:rFonts w:ascii="Tahoma" w:hAnsi="Tahoma" w:cs="Tahoma"/>
+          <w:color w:val="000000"/>
+        </w:rPr>
+        <w:t>request,dellHBQ</w:t>
+      </w:r>
+      <w:proofErr w:type="spellEnd"/>
+      <w:r>
+        <w:rPr>
+          <w:rFonts w:ascii="Tahoma" w:hAnsi="Tahoma" w:cs="Tahoma"/>
+          <w:color w:val="000000"/>
+        </w:rPr>
+        <w:t>}}</w:t>
       </w:r>
       <w:r>
         <w:rPr>
@@ -890,7 +1398,38 @@
           <w:color w:val="000000"/>
         </w:rPr>
         <w:br/>
-        <w:t>receive {reply, ok}</w:t>
+      </w:r>
+      <w:proofErr w:type="spellStart"/>
+      <w:r>
+        <w:rPr>
+          <w:rFonts w:ascii="Tahoma" w:hAnsi="Tahoma" w:cs="Tahoma"/>
+          <w:color w:val="000000"/>
+        </w:rPr>
+        <w:t>receive</w:t>
+      </w:r>
+      <w:proofErr w:type="spellEnd"/>
+      <w:r>
+        <w:rPr>
+          <w:rFonts w:ascii="Tahoma" w:hAnsi="Tahoma" w:cs="Tahoma"/>
+          <w:color w:val="000000"/>
+        </w:rPr>
+        <w:t> {</w:t>
+      </w:r>
+      <w:proofErr w:type="spellStart"/>
+      <w:r>
+        <w:rPr>
+          <w:rFonts w:ascii="Tahoma" w:hAnsi="Tahoma" w:cs="Tahoma"/>
+          <w:color w:val="000000"/>
+        </w:rPr>
+        <w:t>reply</w:t>
+      </w:r>
+      <w:proofErr w:type="spellEnd"/>
+      <w:r>
+        <w:rPr>
+          <w:rFonts w:ascii="Tahoma" w:hAnsi="Tahoma" w:cs="Tahoma"/>
+          <w:color w:val="000000"/>
+        </w:rPr>
+        <w:t>, ok}</w:t>
       </w:r>
       <w:r>
         <w:rPr>
@@ -920,6 +1459,15 @@
           <w:rFonts w:ascii="Tahoma" w:hAnsi="Tahoma" w:cs="Tahoma"/>
         </w:rPr>
       </w:pPr>
+    </w:p>
+    <w:p>
+      <w:pPr>
+        <w:spacing w:after="0" w:line="20" w:lineRule="atLeast"/>
+        <w:ind w:left="708"/>
+        <w:rPr>
+          <w:rFonts w:ascii="Tahoma" w:hAnsi="Tahoma" w:cs="Tahoma"/>
+        </w:rPr>
+      </w:pPr>
       <w:r>
         <w:rPr>
           <w:rFonts w:ascii="Tahoma" w:hAnsi="Tahoma" w:cs="Tahoma"/>
@@ -942,12 +1490,78 @@
         </w:rPr>
         <w:br/>
       </w:r>
-      <w:r>
-        <w:rPr>
-          <w:rFonts w:ascii="Tahoma" w:hAnsi="Tahoma" w:cs="Tahoma"/>
-          <w:color w:val="000000"/>
-        </w:rPr>
-        <w:t>HBQ ! {self(), {request,pushHBQ,[NNr,Msg,TSclientout]}}</w:t>
+      <w:proofErr w:type="gramStart"/>
+      <w:r>
+        <w:rPr>
+          <w:rFonts w:ascii="Tahoma" w:hAnsi="Tahoma" w:cs="Tahoma"/>
+          <w:color w:val="000000"/>
+        </w:rPr>
+        <w:t>HBQ !</w:t>
+      </w:r>
+      <w:proofErr w:type="gramEnd"/>
+      <w:r>
+        <w:rPr>
+          <w:rFonts w:ascii="Tahoma" w:hAnsi="Tahoma" w:cs="Tahoma"/>
+          <w:color w:val="000000"/>
+        </w:rPr>
+        <w:t xml:space="preserve"> {</w:t>
+      </w:r>
+      <w:proofErr w:type="spellStart"/>
+      <w:proofErr w:type="gramStart"/>
+      <w:r>
+        <w:rPr>
+          <w:rFonts w:ascii="Tahoma" w:hAnsi="Tahoma" w:cs="Tahoma"/>
+          <w:color w:val="000000"/>
+        </w:rPr>
+        <w:t>self</w:t>
+      </w:r>
+      <w:proofErr w:type="spellEnd"/>
+      <w:r>
+        <w:rPr>
+          <w:rFonts w:ascii="Tahoma" w:hAnsi="Tahoma" w:cs="Tahoma"/>
+          <w:color w:val="000000"/>
+        </w:rPr>
+        <w:t>(</w:t>
+      </w:r>
+      <w:proofErr w:type="gramEnd"/>
+      <w:r>
+        <w:rPr>
+          <w:rFonts w:ascii="Tahoma" w:hAnsi="Tahoma" w:cs="Tahoma"/>
+          <w:color w:val="000000"/>
+        </w:rPr>
+        <w:t>), {</w:t>
+      </w:r>
+      <w:proofErr w:type="spellStart"/>
+      <w:r>
+        <w:rPr>
+          <w:rFonts w:ascii="Tahoma" w:hAnsi="Tahoma" w:cs="Tahoma"/>
+          <w:color w:val="000000"/>
+        </w:rPr>
+        <w:t>request,pushHBQ</w:t>
+      </w:r>
+      <w:proofErr w:type="spellEnd"/>
+      <w:r>
+        <w:rPr>
+          <w:rFonts w:ascii="Tahoma" w:hAnsi="Tahoma" w:cs="Tahoma"/>
+          <w:color w:val="000000"/>
+        </w:rPr>
+        <w:t>,[</w:t>
+      </w:r>
+      <w:proofErr w:type="spellStart"/>
+      <w:r>
+        <w:rPr>
+          <w:rFonts w:ascii="Tahoma" w:hAnsi="Tahoma" w:cs="Tahoma"/>
+          <w:color w:val="000000"/>
+        </w:rPr>
+        <w:t>NNr,Msg,TSclientout</w:t>
+      </w:r>
+      <w:proofErr w:type="spellEnd"/>
+      <w:r>
+        <w:rPr>
+          <w:rFonts w:ascii="Tahoma" w:hAnsi="Tahoma" w:cs="Tahoma"/>
+          <w:color w:val="000000"/>
+        </w:rPr>
+        <w:t>]}}</w:t>
       </w:r>
       <w:r>
         <w:rPr>
@@ -955,7 +1569,38 @@
           <w:color w:val="000000"/>
         </w:rPr>
         <w:br/>
-        <w:t>receive {reply, ok}</w:t>
+      </w:r>
+      <w:proofErr w:type="spellStart"/>
+      <w:r>
+        <w:rPr>
+          <w:rFonts w:ascii="Tahoma" w:hAnsi="Tahoma" w:cs="Tahoma"/>
+          <w:color w:val="000000"/>
+        </w:rPr>
+        <w:t>receive</w:t>
+      </w:r>
+      <w:proofErr w:type="spellEnd"/>
+      <w:r>
+        <w:rPr>
+          <w:rFonts w:ascii="Tahoma" w:hAnsi="Tahoma" w:cs="Tahoma"/>
+          <w:color w:val="000000"/>
+        </w:rPr>
+        <w:t> {</w:t>
+      </w:r>
+      <w:proofErr w:type="spellStart"/>
+      <w:r>
+        <w:rPr>
+          <w:rFonts w:ascii="Tahoma" w:hAnsi="Tahoma" w:cs="Tahoma"/>
+          <w:color w:val="000000"/>
+        </w:rPr>
+        <w:t>reply</w:t>
+      </w:r>
+      <w:proofErr w:type="spellEnd"/>
+      <w:r>
+        <w:rPr>
+          <w:rFonts w:ascii="Tahoma" w:hAnsi="Tahoma" w:cs="Tahoma"/>
+          <w:color w:val="000000"/>
+        </w:rPr>
+        <w:t>, ok}</w:t>
       </w:r>
       <w:r>
         <w:rPr>
@@ -974,7 +1619,145 @@
         <w:rPr>
           <w:rFonts w:ascii="Tahoma" w:hAnsi="Tahoma" w:cs="Tahoma"/>
         </w:rPr>
-        <w:t>Sobald eine Nachricht vom Client über den Server erhalten wurde, wird geprüft, ob die Nachrichtennummer  der eingegangenen Nachricht, mit der erwarteten Nummer der DLQ übereinstimmt. Ist dies der Fall, wird die Nachricht in der DLQ gespeichert, falls nicht wird die Nachricht in der HBQ gespeichert. Sind in der HBQ mehr Nachrichten gespeichert als 2/3 der maximalen Anzahl der DLQ, so wird die Lücke geschlossen und eine Fehlernachricht in der DLQ eingetragen, welche die größte fehlende Nachrichtennummer beinhaltet.</w:t>
+        <w:t xml:space="preserve">Sobald eine Nachricht vom Client über den Server erhalten wurde, wird geprüft, ob die Nachrichtennummer  der eingegangenen Nachricht, mit der erwarteten Nummer der DLQ </w:t>
+      </w:r>
+      <w:r>
+        <w:rPr>
+          <w:rFonts w:ascii="Tahoma" w:hAnsi="Tahoma" w:cs="Tahoma"/>
+        </w:rPr>
+        <w:t>übereinstimmt. Ist dies der Fall, wird die Nachricht in der DLQ gespeichert, falls nicht wird die Nachricht in der HBQ gespeichert. Sind in der HBQ mehr Nachrichten gespeichert als 2/3 der maximalen Anzahl der DLQ, so wird die Lücke geschlossen</w:t>
+      </w:r>
+      <w:r>
+        <w:rPr>
+          <w:rFonts w:ascii="Tahoma" w:hAnsi="Tahoma" w:cs="Tahoma"/>
+        </w:rPr>
+        <w:t xml:space="preserve">. </w:t>
+      </w:r>
+      <w:r>
+        <w:rPr>
+          <w:rFonts w:ascii="Tahoma" w:hAnsi="Tahoma" w:cs="Tahoma"/>
+          <w:color w:val="000000"/>
+          <w:highlight w:val="yellow"/>
+          <w:shd w:val="clear" w:color="auto" w:fill="FFFFFF"/>
+        </w:rPr>
+        <w:t>D</w:t>
+      </w:r>
+      <w:r>
+        <w:rPr>
+          <w:rFonts w:ascii="Tahoma" w:hAnsi="Tahoma" w:cs="Tahoma"/>
+          <w:color w:val="000000"/>
+          <w:highlight w:val="yellow"/>
+          <w:shd w:val="clear" w:color="auto" w:fill="FFFFFF"/>
+        </w:rPr>
+        <w:t xml:space="preserve">iese Lücke zwischen DLQ und HBQ </w:t>
+      </w:r>
+      <w:r>
+        <w:rPr>
+          <w:rFonts w:ascii="Tahoma" w:hAnsi="Tahoma" w:cs="Tahoma"/>
+          <w:color w:val="000000"/>
+          <w:highlight w:val="yellow"/>
+          <w:shd w:val="clear" w:color="auto" w:fill="FFFFFF"/>
+        </w:rPr>
+        <w:t xml:space="preserve">wird </w:t>
+      </w:r>
+      <w:r>
+        <w:rPr>
+          <w:rFonts w:ascii="Tahoma" w:hAnsi="Tahoma" w:cs="Tahoma"/>
+          <w:color w:val="000000"/>
+          <w:highlight w:val="yellow"/>
+          <w:shd w:val="clear" w:color="auto" w:fill="FFFFFF"/>
+        </w:rPr>
+        <w:t>mit </w:t>
+      </w:r>
+      <w:r>
+        <w:rPr>
+          <w:rFonts w:ascii="Tahoma" w:hAnsi="Tahoma" w:cs="Tahoma"/>
+          <w:bCs/>
+          <w:color w:val="000000"/>
+          <w:highlight w:val="yellow"/>
+          <w:shd w:val="clear" w:color="auto" w:fill="FFFFFF"/>
+        </w:rPr>
+        <w:t>genau einer Fehlernachricht </w:t>
+      </w:r>
+      <w:r>
+        <w:rPr>
+          <w:rFonts w:ascii="Tahoma" w:hAnsi="Tahoma" w:cs="Tahoma"/>
+          <w:color w:val="000000"/>
+          <w:highlight w:val="yellow"/>
+          <w:shd w:val="clear" w:color="auto" w:fill="FFFFFF"/>
+        </w:rPr>
+        <w:t>geschlossen, etwa: </w:t>
+      </w:r>
+      <w:r>
+        <w:rPr>
+          <w:rFonts w:ascii="Tahoma" w:hAnsi="Tahoma" w:cs="Tahoma"/>
+          <w:iCs/>
+          <w:color w:val="000000"/>
+          <w:highlight w:val="yellow"/>
+          <w:shd w:val="clear" w:color="auto" w:fill="FFFFFF"/>
+        </w:rPr>
+        <w:t xml:space="preserve">"***Fehlernachricht </w:t>
+      </w:r>
+      <w:proofErr w:type="spellStart"/>
+      <w:r>
+        <w:rPr>
+          <w:rFonts w:ascii="Tahoma" w:hAnsi="Tahoma" w:cs="Tahoma"/>
+          <w:iCs/>
+          <w:color w:val="000000"/>
+          <w:highlight w:val="yellow"/>
+          <w:shd w:val="clear" w:color="auto" w:fill="FFFFFF"/>
+        </w:rPr>
+        <w:t>fuer</w:t>
+      </w:r>
+      <w:proofErr w:type="spellEnd"/>
+      <w:r>
+        <w:rPr>
+          <w:rFonts w:ascii="Tahoma" w:hAnsi="Tahoma" w:cs="Tahoma"/>
+          <w:iCs/>
+          <w:color w:val="000000"/>
+          <w:highlight w:val="yellow"/>
+          <w:shd w:val="clear" w:color="auto" w:fill="FFFFFF"/>
+        </w:rPr>
+        <w:t xml:space="preserve"> Nachrichtennummern 11 bis 17 um 16.05 18:</w:t>
+      </w:r>
+      <w:proofErr w:type="gramStart"/>
+      <w:r>
+        <w:rPr>
+          <w:rFonts w:ascii="Tahoma" w:hAnsi="Tahoma" w:cs="Tahoma"/>
+          <w:iCs/>
+          <w:color w:val="000000"/>
+          <w:highlight w:val="yellow"/>
+          <w:shd w:val="clear" w:color="auto" w:fill="FFFFFF"/>
+        </w:rPr>
+        <w:t>01:30,580</w:t>
+      </w:r>
+      <w:proofErr w:type="gramEnd"/>
+      <w:r>
+        <w:rPr>
+          <w:rFonts w:ascii="Tahoma" w:hAnsi="Tahoma" w:cs="Tahoma"/>
+          <w:color w:val="000000"/>
+          <w:highlight w:val="yellow"/>
+          <w:shd w:val="clear" w:color="auto" w:fill="FFFFFF"/>
+        </w:rPr>
+        <w:t xml:space="preserve">", indem diese Fehlernachricht in die DLQ eingetragen wird und als Nachrichten-ID die größte fehlende ID der Lücke erhält (im Beispiel also 17). Es werden zunächst keine weiteren Lücken innerhalb der HBQ behandelt, da das System nach Generierung der Fehlernachricht zunächst in den normalen Zustand </w:t>
+      </w:r>
+      <w:r>
+        <w:rPr>
+          <w:rFonts w:ascii="Tahoma" w:hAnsi="Tahoma" w:cs="Tahoma"/>
+          <w:color w:val="000000"/>
+          <w:highlight w:val="yellow"/>
+          <w:shd w:val="clear" w:color="auto" w:fill="FFFFFF"/>
+        </w:rPr>
+        <w:t>zurückkehrt</w:t>
+      </w:r>
+      <w:r>
+        <w:rPr>
+          <w:rFonts w:ascii="Tahoma" w:hAnsi="Tahoma" w:cs="Tahoma"/>
+          <w:color w:val="000000"/>
+          <w:highlight w:val="yellow"/>
+          <w:shd w:val="clear" w:color="auto" w:fill="FFFFFF"/>
+        </w:rPr>
+        <w:t>!</w:t>
       </w:r>
     </w:p>
     <w:p>
@@ -988,6 +1771,21 @@
       <w:r>
         <w:rPr>
           <w:rFonts w:ascii="Tahoma" w:hAnsi="Tahoma" w:cs="Tahoma"/>
+        </w:rPr>
+        <w:t xml:space="preserve"> </w:t>
+      </w:r>
+    </w:p>
+    <w:p>
+      <w:pPr>
+        <w:spacing w:after="0" w:line="20" w:lineRule="atLeast"/>
+        <w:ind w:left="708"/>
+        <w:rPr>
+          <w:rFonts w:ascii="Tahoma" w:hAnsi="Tahoma" w:cs="Tahoma"/>
+        </w:rPr>
+      </w:pPr>
+      <w:r>
+        <w:rPr>
+          <w:rFonts w:ascii="Tahoma" w:hAnsi="Tahoma" w:cs="Tahoma"/>
           <w:b/>
           <w:u w:val="single"/>
         </w:rPr>
@@ -1007,12 +1805,62 @@
         </w:rPr>
         <w:br/>
       </w:r>
-      <w:r>
-        <w:rPr>
-          <w:rFonts w:ascii="Tahoma" w:hAnsi="Tahoma" w:cs="Tahoma"/>
-          <w:color w:val="000000"/>
-        </w:rPr>
-        <w:t>HBQ ! {self(), {request,deliverMSG,NNr,ToClient}}</w:t>
+      <w:proofErr w:type="gramStart"/>
+      <w:r>
+        <w:rPr>
+          <w:rFonts w:ascii="Tahoma" w:hAnsi="Tahoma" w:cs="Tahoma"/>
+          <w:color w:val="000000"/>
+        </w:rPr>
+        <w:t>HBQ !</w:t>
+      </w:r>
+      <w:proofErr w:type="gramEnd"/>
+      <w:r>
+        <w:rPr>
+          <w:rFonts w:ascii="Tahoma" w:hAnsi="Tahoma" w:cs="Tahoma"/>
+          <w:color w:val="000000"/>
+        </w:rPr>
+        <w:t xml:space="preserve"> {</w:t>
+      </w:r>
+      <w:proofErr w:type="spellStart"/>
+      <w:proofErr w:type="gramStart"/>
+      <w:r>
+        <w:rPr>
+          <w:rFonts w:ascii="Tahoma" w:hAnsi="Tahoma" w:cs="Tahoma"/>
+          <w:color w:val="000000"/>
+        </w:rPr>
+        <w:t>self</w:t>
+      </w:r>
+      <w:proofErr w:type="spellEnd"/>
+      <w:r>
+        <w:rPr>
+          <w:rFonts w:ascii="Tahoma" w:hAnsi="Tahoma" w:cs="Tahoma"/>
+          <w:color w:val="000000"/>
+        </w:rPr>
+        <w:t>(</w:t>
+      </w:r>
+      <w:proofErr w:type="gramEnd"/>
+      <w:r>
+        <w:rPr>
+          <w:rFonts w:ascii="Tahoma" w:hAnsi="Tahoma" w:cs="Tahoma"/>
+          <w:color w:val="000000"/>
+        </w:rPr>
+        <w:t>), {</w:t>
+      </w:r>
+      <w:proofErr w:type="spellStart"/>
+      <w:r>
+        <w:rPr>
+          <w:rFonts w:ascii="Tahoma" w:hAnsi="Tahoma" w:cs="Tahoma"/>
+          <w:color w:val="000000"/>
+        </w:rPr>
+        <w:t>request,deliverMSG,NNr,ToClient</w:t>
+      </w:r>
+      <w:proofErr w:type="spellEnd"/>
+      <w:r>
+        <w:rPr>
+          <w:rFonts w:ascii="Tahoma" w:hAnsi="Tahoma" w:cs="Tahoma"/>
+          <w:color w:val="000000"/>
+        </w:rPr>
+        <w:t>}}</w:t>
       </w:r>
       <w:r>
         <w:rPr>
@@ -1020,7 +1868,54 @@
           <w:color w:val="000000"/>
         </w:rPr>
         <w:br/>
-        <w:t>receive {reply, SendNNr}</w:t>
+      </w:r>
+      <w:proofErr w:type="spellStart"/>
+      <w:r>
+        <w:rPr>
+          <w:rFonts w:ascii="Tahoma" w:hAnsi="Tahoma" w:cs="Tahoma"/>
+          <w:color w:val="000000"/>
+        </w:rPr>
+        <w:t>receive</w:t>
+      </w:r>
+      <w:proofErr w:type="spellEnd"/>
+      <w:r>
+        <w:rPr>
+          <w:rFonts w:ascii="Tahoma" w:hAnsi="Tahoma" w:cs="Tahoma"/>
+          <w:color w:val="000000"/>
+        </w:rPr>
+        <w:t xml:space="preserve"> {</w:t>
+      </w:r>
+      <w:proofErr w:type="spellStart"/>
+      <w:r>
+        <w:rPr>
+          <w:rFonts w:ascii="Tahoma" w:hAnsi="Tahoma" w:cs="Tahoma"/>
+          <w:color w:val="000000"/>
+        </w:rPr>
+        <w:t>reply</w:t>
+      </w:r>
+      <w:proofErr w:type="spellEnd"/>
+      <w:r>
+        <w:rPr>
+          <w:rFonts w:ascii="Tahoma" w:hAnsi="Tahoma" w:cs="Tahoma"/>
+          <w:color w:val="000000"/>
+        </w:rPr>
+        <w:t xml:space="preserve">, </w:t>
+      </w:r>
+      <w:proofErr w:type="spellStart"/>
+      <w:r>
+        <w:rPr>
+          <w:rFonts w:ascii="Tahoma" w:hAnsi="Tahoma" w:cs="Tahoma"/>
+          <w:color w:val="000000"/>
+        </w:rPr>
+        <w:t>SendNNr</w:t>
+      </w:r>
+      <w:proofErr w:type="spellEnd"/>
+      <w:r>
+        <w:rPr>
+          <w:rFonts w:ascii="Tahoma" w:hAnsi="Tahoma" w:cs="Tahoma"/>
+          <w:color w:val="000000"/>
+        </w:rPr>
+        <w:t>}</w:t>
       </w:r>
       <w:r>
         <w:rPr>
@@ -1076,26 +1971,34 @@
     <w:p>
       <w:pPr>
         <w:spacing w:after="0" w:line="20" w:lineRule="atLeast"/>
+        <w:rPr>
+          <w:rFonts w:ascii="Tahoma" w:hAnsi="Tahoma" w:cs="Tahoma"/>
+          <w:b/>
+        </w:rPr>
+      </w:pPr>
+      <w:r>
+        <w:rPr>
+          <w:rFonts w:ascii="Tahoma" w:hAnsi="Tahoma" w:cs="Tahoma"/>
+          <w:b/>
+        </w:rPr>
+        <w:t>CMEM:</w:t>
+      </w:r>
+    </w:p>
+    <w:p>
+      <w:pPr>
+        <w:spacing w:after="0" w:line="20" w:lineRule="atLeast"/>
         <w:ind w:left="708"/>
         <w:rPr>
           <w:rFonts w:ascii="Tahoma" w:hAnsi="Tahoma" w:cs="Tahoma"/>
-        </w:rPr>
-      </w:pPr>
-    </w:p>
-    <w:p>
-      <w:pPr>
-        <w:spacing w:after="0" w:line="20" w:lineRule="atLeast"/>
-        <w:rPr>
-          <w:rFonts w:ascii="Tahoma" w:hAnsi="Tahoma" w:cs="Tahoma"/>
-          <w:b/>
-        </w:rPr>
-      </w:pPr>
-      <w:r>
-        <w:rPr>
-          <w:rFonts w:ascii="Tahoma" w:hAnsi="Tahoma" w:cs="Tahoma"/>
-          <w:b/>
-        </w:rPr>
-        <w:t>CMEM:</w:t>
+          <w:b/>
+        </w:rPr>
+      </w:pPr>
+      <w:r>
+        <w:rPr>
+          <w:rFonts w:ascii="Tahoma" w:hAnsi="Tahoma" w:cs="Tahoma"/>
+          <w:b/>
+        </w:rPr>
+        <w:t>Beschreibung:</w:t>
       </w:r>
     </w:p>
     <w:p>
@@ -1104,6 +2007,340 @@
         <w:ind w:left="708"/>
         <w:rPr>
           <w:rFonts w:ascii="Tahoma" w:hAnsi="Tahoma" w:cs="Tahoma"/>
+        </w:rPr>
+      </w:pPr>
+      <w:r>
+        <w:rPr>
+          <w:rFonts w:ascii="Tahoma" w:hAnsi="Tahoma" w:cs="Tahoma"/>
+        </w:rPr>
+        <w:t xml:space="preserve">Die CMEM wird als Speicher genutzt, um </w:t>
+      </w:r>
+      <w:r>
+        <w:rPr>
+          <w:rFonts w:ascii="Tahoma" w:hAnsi="Tahoma" w:cs="Tahoma"/>
+        </w:rPr>
+        <w:t>die Clients</w:t>
+      </w:r>
+      <w:r>
+        <w:rPr>
+          <w:rFonts w:ascii="Tahoma" w:hAnsi="Tahoma" w:cs="Tahoma"/>
+          <w:highlight w:val="yellow"/>
+        </w:rPr>
+        <w:t xml:space="preserve">-Nachrichtennummer </w:t>
+      </w:r>
+      <w:proofErr w:type="spellStart"/>
+      <w:r>
+        <w:rPr>
+          <w:rFonts w:ascii="Tahoma" w:hAnsi="Tahoma" w:cs="Tahoma"/>
+          <w:highlight w:val="yellow"/>
+        </w:rPr>
+        <w:t>Zuordunung</w:t>
+      </w:r>
+      <w:proofErr w:type="spellEnd"/>
+      <w:r>
+        <w:rPr>
+          <w:rFonts w:ascii="Tahoma" w:hAnsi="Tahoma" w:cs="Tahoma"/>
+        </w:rPr>
+        <w:t xml:space="preserve"> </w:t>
+      </w:r>
+      <w:r>
+        <w:rPr>
+          <w:rFonts w:ascii="Tahoma" w:hAnsi="Tahoma" w:cs="Tahoma"/>
+        </w:rPr>
+        <w:t>zu verwalten.</w:t>
+      </w:r>
+      <w:r>
+        <w:rPr>
+          <w:rFonts w:ascii="Tahoma" w:hAnsi="Tahoma" w:cs="Tahoma"/>
+        </w:rPr>
+        <w:t xml:space="preserve"> </w:t>
+      </w:r>
+      <w:r>
+        <w:rPr>
+          <w:rFonts w:ascii="Tahoma" w:hAnsi="Tahoma" w:cs="Tahoma"/>
+        </w:rPr>
+        <w:t>Es merkt sich für jeden Client, welche Nachricht bereits an welchen Client geschickt wurde. Nur der Server greift auf die CMEM zu.</w:t>
+      </w:r>
+    </w:p>
+    <w:p>
+      <w:pPr>
+        <w:spacing w:after="0" w:line="20" w:lineRule="atLeast"/>
+        <w:ind w:left="708"/>
+        <w:rPr>
+          <w:rFonts w:ascii="Tahoma" w:hAnsi="Tahoma" w:cs="Tahoma"/>
+        </w:rPr>
+      </w:pPr>
+    </w:p>
+    <w:p>
+      <w:pPr>
+        <w:spacing w:after="0" w:line="20" w:lineRule="atLeast"/>
+        <w:ind w:left="708"/>
+        <w:rPr>
+          <w:rFonts w:ascii="Tahoma" w:hAnsi="Tahoma" w:cs="Tahoma"/>
+        </w:rPr>
+      </w:pPr>
+      <w:r>
+        <w:rPr>
+          <w:rFonts w:ascii="Tahoma" w:hAnsi="Tahoma" w:cs="Tahoma"/>
+          <w:b/>
+        </w:rPr>
+        <w:t>Funktionen:</w:t>
+      </w:r>
+      <w:r>
+        <w:rPr>
+          <w:rFonts w:ascii="Tahoma" w:hAnsi="Tahoma" w:cs="Tahoma"/>
+        </w:rPr>
+        <w:t xml:space="preserve"> </w:t>
+      </w:r>
+    </w:p>
+    <w:p>
+      <w:pPr>
+        <w:spacing w:after="0" w:line="20" w:lineRule="atLeast"/>
+        <w:ind w:left="708"/>
+        <w:rPr>
+          <w:rFonts w:ascii="Tahoma" w:hAnsi="Tahoma" w:cs="Tahoma"/>
+          <w:b/>
+          <w:u w:val="single"/>
+        </w:rPr>
+      </w:pPr>
+      <w:proofErr w:type="spellStart"/>
+      <w:r>
+        <w:rPr>
+          <w:rFonts w:ascii="Tahoma" w:hAnsi="Tahoma" w:cs="Tahoma"/>
+          <w:b/>
+          <w:u w:val="single"/>
+        </w:rPr>
+        <w:t>delCMEM</w:t>
+      </w:r>
+      <w:proofErr w:type="spellEnd"/>
+      <w:r>
+        <w:rPr>
+          <w:rFonts w:ascii="Tahoma" w:hAnsi="Tahoma" w:cs="Tahoma"/>
+          <w:b/>
+          <w:u w:val="single"/>
+        </w:rPr>
+        <w:t xml:space="preserve">(CMEM): </w:t>
+      </w:r>
+      <w:r>
+        <w:rPr>
+          <w:rFonts w:ascii="Tahoma" w:hAnsi="Tahoma" w:cs="Tahoma"/>
+        </w:rPr>
+        <w:t>Sobald der Server terminiert, wird diese Funktion vom Server aufgerufen um die CMEM gleichen falls zu terminieren.</w:t>
+      </w:r>
+      <w:r>
+        <w:rPr>
+          <w:rFonts w:ascii="Tahoma" w:hAnsi="Tahoma" w:cs="Tahoma"/>
+          <w:b/>
+          <w:u w:val="single"/>
+        </w:rPr>
+        <w:t xml:space="preserve"> </w:t>
+      </w:r>
+    </w:p>
+    <w:p>
+      <w:pPr>
+        <w:spacing w:after="0" w:line="20" w:lineRule="atLeast"/>
+        <w:ind w:left="708"/>
+        <w:rPr>
+          <w:rFonts w:ascii="Tahoma" w:hAnsi="Tahoma" w:cs="Tahoma"/>
+        </w:rPr>
+      </w:pPr>
+      <w:proofErr w:type="spellStart"/>
+      <w:r>
+        <w:rPr>
+          <w:rFonts w:ascii="Tahoma" w:hAnsi="Tahoma" w:cs="Tahoma"/>
+          <w:b/>
+          <w:u w:val="single"/>
+        </w:rPr>
+        <w:t>initCMEM</w:t>
+      </w:r>
+      <w:proofErr w:type="spellEnd"/>
+      <w:r>
+        <w:rPr>
+          <w:rFonts w:ascii="Tahoma" w:hAnsi="Tahoma" w:cs="Tahoma"/>
+          <w:b/>
+          <w:u w:val="single"/>
+        </w:rPr>
+        <w:t>(</w:t>
+      </w:r>
+      <w:proofErr w:type="spellStart"/>
+      <w:proofErr w:type="gramStart"/>
+      <w:r>
+        <w:rPr>
+          <w:rFonts w:ascii="Tahoma" w:hAnsi="Tahoma" w:cs="Tahoma"/>
+          <w:b/>
+          <w:u w:val="single"/>
+        </w:rPr>
+        <w:t>RemTime,Datei</w:t>
+      </w:r>
+      <w:proofErr w:type="spellEnd"/>
+      <w:proofErr w:type="gramEnd"/>
+      <w:r>
+        <w:rPr>
+          <w:rFonts w:ascii="Tahoma" w:hAnsi="Tahoma" w:cs="Tahoma"/>
+          <w:b/>
+          <w:u w:val="single"/>
+        </w:rPr>
+        <w:t>):</w:t>
+      </w:r>
+      <w:r>
+        <w:rPr>
+          <w:rFonts w:ascii="Tahoma" w:hAnsi="Tahoma" w:cs="Tahoma"/>
+        </w:rPr>
+        <w:t>Beim Starten des Servers wird die CMEM initialisiert und steht dem Server hiernach zu Verfügung.</w:t>
+      </w:r>
+    </w:p>
+    <w:p>
+      <w:pPr>
+        <w:spacing w:after="0" w:line="20" w:lineRule="atLeast"/>
+        <w:ind w:left="708"/>
+        <w:rPr>
+          <w:rFonts w:ascii="Tahoma" w:hAnsi="Tahoma" w:cs="Tahoma"/>
+        </w:rPr>
+      </w:pPr>
+      <w:proofErr w:type="spellStart"/>
+      <w:r>
+        <w:rPr>
+          <w:rFonts w:ascii="Tahoma" w:hAnsi="Tahoma" w:cs="Tahoma"/>
+          <w:b/>
+          <w:u w:val="single"/>
+        </w:rPr>
+        <w:t>updateClient</w:t>
+      </w:r>
+      <w:proofErr w:type="spellEnd"/>
+      <w:r>
+        <w:rPr>
+          <w:rFonts w:ascii="Tahoma" w:hAnsi="Tahoma" w:cs="Tahoma"/>
+          <w:b/>
+          <w:u w:val="single"/>
+        </w:rPr>
+        <w:t>(</w:t>
+      </w:r>
+      <w:proofErr w:type="spellStart"/>
+      <w:proofErr w:type="gramStart"/>
+      <w:r>
+        <w:rPr>
+          <w:rFonts w:ascii="Tahoma" w:hAnsi="Tahoma" w:cs="Tahoma"/>
+          <w:b/>
+          <w:u w:val="single"/>
+        </w:rPr>
+        <w:t>CMEM,ClientID</w:t>
+      </w:r>
+      <w:proofErr w:type="gramEnd"/>
+      <w:r>
+        <w:rPr>
+          <w:rFonts w:ascii="Tahoma" w:hAnsi="Tahoma" w:cs="Tahoma"/>
+          <w:b/>
+          <w:u w:val="single"/>
+        </w:rPr>
+        <w:t>,NNr,Datei</w:t>
+      </w:r>
+      <w:proofErr w:type="spellEnd"/>
+      <w:r>
+        <w:rPr>
+          <w:rFonts w:ascii="Tahoma" w:hAnsi="Tahoma" w:cs="Tahoma"/>
+          <w:b/>
+          <w:u w:val="single"/>
+        </w:rPr>
+        <w:t>):</w:t>
+      </w:r>
+      <w:r>
+        <w:rPr>
+          <w:rFonts w:ascii="Tahoma" w:hAnsi="Tahoma" w:cs="Tahoma"/>
+        </w:rPr>
+        <w:t xml:space="preserve"> Sobald ein Client aus dem Server liest, wird die CMEM für diesen Client, zur letzten empfangenen Nachrichtennummer aktualisiert, so dass der Client bei der nächsten Abfrage die nächste Nachricht erhält.</w:t>
+      </w:r>
+    </w:p>
+    <w:p>
+      <w:pPr>
+        <w:spacing w:after="0" w:line="20" w:lineRule="atLeast"/>
+        <w:ind w:left="708"/>
+        <w:rPr>
+          <w:rFonts w:ascii="Tahoma" w:hAnsi="Tahoma" w:cs="Tahoma"/>
+        </w:rPr>
+      </w:pPr>
+      <w:proofErr w:type="spellStart"/>
+      <w:r>
+        <w:rPr>
+          <w:rFonts w:ascii="Tahoma" w:hAnsi="Tahoma" w:cs="Tahoma"/>
+          <w:b/>
+          <w:u w:val="single"/>
+        </w:rPr>
+        <w:t>getClientNNr</w:t>
+      </w:r>
+      <w:proofErr w:type="spellEnd"/>
+      <w:r>
+        <w:rPr>
+          <w:rFonts w:ascii="Tahoma" w:hAnsi="Tahoma" w:cs="Tahoma"/>
+          <w:b/>
+          <w:u w:val="single"/>
+        </w:rPr>
+        <w:t>(</w:t>
+      </w:r>
+      <w:proofErr w:type="spellStart"/>
+      <w:proofErr w:type="gramStart"/>
+      <w:r>
+        <w:rPr>
+          <w:rFonts w:ascii="Tahoma" w:hAnsi="Tahoma" w:cs="Tahoma"/>
+          <w:b/>
+          <w:u w:val="single"/>
+        </w:rPr>
+        <w:t>CMEM,ClientID</w:t>
+      </w:r>
+      <w:proofErr w:type="spellEnd"/>
+      <w:proofErr w:type="gramEnd"/>
+      <w:r>
+        <w:rPr>
+          <w:rFonts w:ascii="Tahoma" w:hAnsi="Tahoma" w:cs="Tahoma"/>
+          <w:b/>
+          <w:u w:val="single"/>
+        </w:rPr>
+        <w:t>):</w:t>
+      </w:r>
+      <w:r>
+        <w:rPr>
+          <w:rFonts w:ascii="Tahoma" w:hAnsi="Tahoma" w:cs="Tahoma"/>
+          <w:color w:val="000000"/>
+        </w:rPr>
+        <w:t xml:space="preserve"> </w:t>
+      </w:r>
+      <w:r>
+        <w:rPr>
+          <w:rFonts w:ascii="Tahoma" w:hAnsi="Tahoma" w:cs="Tahoma"/>
+        </w:rPr>
+        <w:t xml:space="preserve">Sobald der Client vom Server lesen möchte, benötigt der Server Informationen darüber, welche Nachrichten der Client bisher erhalten hat. Durch das Abfragen der Nachrichtennummer aus der CMEM, erhält er diese Information. Ist der Client unbekannt wird eine 1 zurückgegeben. Die CMEM erinnert sich nur für eine gewisse Zeit an Clients, hiernach wird der Client vergessen und ist für die CMEM wieder unbekannt. </w:t>
+      </w:r>
+    </w:p>
+    <w:p>
+      <w:pPr>
+        <w:spacing w:after="0" w:line="20" w:lineRule="atLeast"/>
+        <w:rPr>
+          <w:rFonts w:ascii="Tahoma" w:hAnsi="Tahoma" w:cs="Tahoma"/>
+          <w:b/>
+        </w:rPr>
+      </w:pPr>
+    </w:p>
+    <w:p>
+      <w:pPr>
+        <w:spacing w:after="0" w:line="20" w:lineRule="atLeast"/>
+        <w:rPr>
+          <w:rFonts w:ascii="Tahoma" w:hAnsi="Tahoma" w:cs="Tahoma"/>
+          <w:b/>
+        </w:rPr>
+      </w:pPr>
+      <w:r>
+        <w:rPr>
+          <w:rFonts w:ascii="Tahoma" w:hAnsi="Tahoma" w:cs="Tahoma"/>
+          <w:b/>
+        </w:rPr>
+        <w:t>DLQ:</w:t>
+      </w:r>
+    </w:p>
+    <w:p>
+      <w:pPr>
+        <w:spacing w:after="0" w:line="20" w:lineRule="atLeast"/>
+        <w:ind w:left="708"/>
+        <w:rPr>
+          <w:rFonts w:ascii="Tahoma" w:hAnsi="Tahoma" w:cs="Tahoma"/>
           <w:b/>
         </w:rPr>
       </w:pPr>
@@ -1127,14 +2364,221 @@
         <w:rPr>
           <w:rFonts w:ascii="Tahoma" w:hAnsi="Tahoma" w:cs="Tahoma"/>
         </w:rPr>
-        <w:t>Die CMEM wird als Speicher genutzt, um die Clients zu verwalten.</w:t>
-      </w:r>
-      <w:r>
-        <w:rPr>
-          <w:rFonts w:ascii="Tahoma" w:hAnsi="Tahoma" w:cs="Tahoma"/>
+        <w:t>Die DLQ wird zur Speicherung der Nachrichten genutzt, die von den Clients gelesen werden können. Sobald ein Client vom Server lesen möchte, wird die DLQ vom Server über die HBQ beauftragt, die nächste Nachricht an den Client zu übermitteln. Die DLQ darf nur von der HBQ angesprochen werden.</w:t>
+      </w:r>
+      <w:r>
+        <w:rPr>
+          <w:rFonts w:ascii="Tahoma" w:hAnsi="Tahoma" w:cs="Tahoma"/>
+        </w:rPr>
+        <w:t xml:space="preserve"> Die DLQ ist anhand der Nachrichtennummern der Nachrichten absteigend sortiert.</w:t>
+      </w:r>
+    </w:p>
+    <w:p>
+      <w:pPr>
+        <w:spacing w:after="0" w:line="20" w:lineRule="atLeast"/>
+        <w:ind w:left="708"/>
+        <w:rPr>
+          <w:rFonts w:ascii="Tahoma" w:hAnsi="Tahoma" w:cs="Tahoma"/>
+        </w:rPr>
+      </w:pPr>
+    </w:p>
+    <w:p>
+      <w:pPr>
+        <w:spacing w:after="0" w:line="20" w:lineRule="atLeast"/>
+        <w:ind w:left="708"/>
+        <w:rPr>
+          <w:rFonts w:ascii="Tahoma" w:hAnsi="Tahoma" w:cs="Tahoma"/>
+        </w:rPr>
+      </w:pPr>
+      <w:r>
+        <w:rPr>
+          <w:rFonts w:ascii="Tahoma" w:hAnsi="Tahoma" w:cs="Tahoma"/>
+          <w:b/>
+        </w:rPr>
+        <w:t>Funktionen:</w:t>
+      </w:r>
+      <w:r>
+        <w:rPr>
+          <w:rFonts w:ascii="Tahoma" w:hAnsi="Tahoma" w:cs="Tahoma"/>
+        </w:rPr>
+        <w:t xml:space="preserve"> </w:t>
+      </w:r>
+    </w:p>
+    <w:p>
+      <w:pPr>
+        <w:spacing w:after="0" w:line="20" w:lineRule="atLeast"/>
+        <w:ind w:left="708"/>
+        <w:rPr>
+          <w:rFonts w:ascii="Tahoma" w:hAnsi="Tahoma" w:cs="Tahoma"/>
+        </w:rPr>
+      </w:pPr>
+      <w:proofErr w:type="spellStart"/>
+      <w:r>
+        <w:rPr>
+          <w:rFonts w:ascii="Tahoma" w:hAnsi="Tahoma" w:cs="Tahoma"/>
+          <w:b/>
+          <w:u w:val="single"/>
+        </w:rPr>
+        <w:t>delDLQ</w:t>
+      </w:r>
+      <w:proofErr w:type="spellEnd"/>
+      <w:r>
+        <w:rPr>
+          <w:rFonts w:ascii="Tahoma" w:hAnsi="Tahoma" w:cs="Tahoma"/>
+          <w:b/>
+          <w:u w:val="single"/>
+        </w:rPr>
+        <w:t>(Queue):</w:t>
+      </w:r>
+      <w:r>
+        <w:rPr>
+          <w:rFonts w:ascii="Tahoma" w:hAnsi="Tahoma" w:cs="Tahoma"/>
+        </w:rPr>
+        <w:t xml:space="preserve"> Sobald die HBQ terminiert, wird diese Funktion von der HBQ aufgerufen um die DLQ gleichen falls zu terminieren.</w:t>
+      </w:r>
+    </w:p>
+    <w:p>
+      <w:pPr>
+        <w:spacing w:after="0" w:line="20" w:lineRule="atLeast"/>
+        <w:ind w:left="708"/>
+        <w:rPr>
+          <w:rFonts w:ascii="Tahoma" w:hAnsi="Tahoma" w:cs="Tahoma"/>
+        </w:rPr>
+      </w:pPr>
+      <w:proofErr w:type="spellStart"/>
+      <w:r>
+        <w:rPr>
+          <w:rFonts w:ascii="Tahoma" w:hAnsi="Tahoma" w:cs="Tahoma"/>
+          <w:b/>
+          <w:u w:val="single"/>
+        </w:rPr>
+        <w:t>initDLQ</w:t>
+      </w:r>
+      <w:proofErr w:type="spellEnd"/>
+      <w:r>
+        <w:rPr>
+          <w:rFonts w:ascii="Tahoma" w:hAnsi="Tahoma" w:cs="Tahoma"/>
+          <w:b/>
+          <w:u w:val="single"/>
+        </w:rPr>
+        <w:t>(</w:t>
+      </w:r>
+      <w:proofErr w:type="spellStart"/>
+      <w:proofErr w:type="gramStart"/>
+      <w:r>
+        <w:rPr>
+          <w:rFonts w:ascii="Tahoma" w:hAnsi="Tahoma" w:cs="Tahoma"/>
+          <w:b/>
+          <w:u w:val="single"/>
+        </w:rPr>
+        <w:t>Size,Datei</w:t>
+      </w:r>
+      <w:proofErr w:type="spellEnd"/>
+      <w:proofErr w:type="gramEnd"/>
+      <w:r>
+        <w:rPr>
+          <w:rFonts w:ascii="Tahoma" w:hAnsi="Tahoma" w:cs="Tahoma"/>
+          <w:b/>
+          <w:u w:val="single"/>
+        </w:rPr>
+        <w:t>):</w:t>
+      </w:r>
+      <w:r>
+        <w:rPr>
+          <w:rFonts w:ascii="Tahoma" w:hAnsi="Tahoma" w:cs="Tahoma"/>
+        </w:rPr>
+        <w:t xml:space="preserve"> Beim initialisieren der HBQ wird die DLQ initialisiert und steht der HBQ hiernach zu Verfügung.</w:t>
+      </w:r>
+    </w:p>
+    <w:p>
+      <w:pPr>
+        <w:spacing w:after="0" w:line="20" w:lineRule="atLeast"/>
+        <w:ind w:left="708"/>
+        <w:rPr>
+          <w:rFonts w:ascii="Tahoma" w:hAnsi="Tahoma" w:cs="Tahoma"/>
+          <w:b/>
+          <w:u w:val="single"/>
+        </w:rPr>
+      </w:pPr>
+      <w:r>
+        <w:rPr>
+          <w:rFonts w:ascii="Tahoma" w:hAnsi="Tahoma" w:cs="Tahoma"/>
+          <w:b/>
+          <w:u w:val="single"/>
+        </w:rPr>
+        <w:t>push2DLQ([</w:t>
+      </w:r>
+      <w:proofErr w:type="spellStart"/>
+      <w:proofErr w:type="gramStart"/>
+      <w:r>
+        <w:rPr>
+          <w:rFonts w:ascii="Tahoma" w:hAnsi="Tahoma" w:cs="Tahoma"/>
+          <w:b/>
+          <w:u w:val="single"/>
+        </w:rPr>
+        <w:t>NNr,Msg</w:t>
+      </w:r>
+      <w:proofErr w:type="gramEnd"/>
+      <w:r>
+        <w:rPr>
+          <w:rFonts w:ascii="Tahoma" w:hAnsi="Tahoma" w:cs="Tahoma"/>
+          <w:b/>
+          <w:u w:val="single"/>
+        </w:rPr>
+        <w:t>,TSclientout,TShbqin</w:t>
+      </w:r>
+      <w:proofErr w:type="spellEnd"/>
+      <w:r>
+        <w:rPr>
+          <w:rFonts w:ascii="Tahoma" w:hAnsi="Tahoma" w:cs="Tahoma"/>
+          <w:b/>
+          <w:u w:val="single"/>
+        </w:rPr>
+        <w:t>],</w:t>
+      </w:r>
+      <w:proofErr w:type="spellStart"/>
+      <w:r>
+        <w:rPr>
+          <w:rFonts w:ascii="Tahoma" w:hAnsi="Tahoma" w:cs="Tahoma"/>
+          <w:b/>
+          <w:u w:val="single"/>
+        </w:rPr>
+        <w:t>Queue,Datei</w:t>
+      </w:r>
+      <w:proofErr w:type="spellEnd"/>
+      <w:r>
+        <w:rPr>
+          <w:rFonts w:ascii="Tahoma" w:hAnsi="Tahoma" w:cs="Tahoma"/>
+          <w:b/>
+          <w:u w:val="single"/>
+        </w:rPr>
+        <w:t>):</w:t>
+      </w:r>
+      <w:r>
+        <w:rPr>
+          <w:rFonts w:ascii="Tahoma" w:hAnsi="Tahoma" w:cs="Tahoma"/>
+          <w:b/>
+          <w:u w:val="single"/>
         </w:rPr>
         <w:br/>
-        <w:t>Es merkt sich für jeden Client, welche Nachricht bereits an welchen Client geschickt wurde. Nur der Server greift auf die CMEM zu.</w:t>
+      </w:r>
+      <w:r>
+        <w:rPr>
+          <w:rFonts w:ascii="Tahoma" w:hAnsi="Tahoma" w:cs="Tahoma"/>
+        </w:rPr>
+        <w:t xml:space="preserve">Die von der HBQ übergebene Nachricht wird in die DLQ gespeichert. Wenn die DLQ voll ist, wird die letzte Nachricht </w:t>
+      </w:r>
+      <w:r>
+        <w:rPr>
+          <w:rFonts w:ascii="Tahoma" w:hAnsi="Tahoma" w:cs="Tahoma"/>
+        </w:rPr>
+        <w:t xml:space="preserve">(ist auch die Nachricht mit der kleinsten Nachrichtennummer) </w:t>
+      </w:r>
+      <w:r>
+        <w:rPr>
+          <w:rFonts w:ascii="Tahoma" w:hAnsi="Tahoma" w:cs="Tahoma"/>
+        </w:rPr>
+        <w:t>verworfen.</w:t>
       </w:r>
     </w:p>
     <w:p>
@@ -1145,6 +2589,66 @@
           <w:rFonts w:ascii="Tahoma" w:hAnsi="Tahoma" w:cs="Tahoma"/>
         </w:rPr>
       </w:pPr>
+      <w:proofErr w:type="spellStart"/>
+      <w:r>
+        <w:rPr>
+          <w:rFonts w:ascii="Tahoma" w:hAnsi="Tahoma" w:cs="Tahoma"/>
+          <w:b/>
+          <w:u w:val="single"/>
+        </w:rPr>
+        <w:t>deliverMSG</w:t>
+      </w:r>
+      <w:proofErr w:type="spellEnd"/>
+      <w:r>
+        <w:rPr>
+          <w:rFonts w:ascii="Tahoma" w:hAnsi="Tahoma" w:cs="Tahoma"/>
+          <w:b/>
+          <w:u w:val="single"/>
+        </w:rPr>
+        <w:t>(</w:t>
+      </w:r>
+      <w:proofErr w:type="spellStart"/>
+      <w:proofErr w:type="gramStart"/>
+      <w:r>
+        <w:rPr>
+          <w:rFonts w:ascii="Tahoma" w:hAnsi="Tahoma" w:cs="Tahoma"/>
+          <w:b/>
+          <w:u w:val="single"/>
+        </w:rPr>
+        <w:t>MSGNr,ClientPID</w:t>
+      </w:r>
+      <w:proofErr w:type="gramEnd"/>
+      <w:r>
+        <w:rPr>
+          <w:rFonts w:ascii="Tahoma" w:hAnsi="Tahoma" w:cs="Tahoma"/>
+          <w:b/>
+          <w:u w:val="single"/>
+        </w:rPr>
+        <w:t>,Queue,Datei</w:t>
+      </w:r>
+      <w:proofErr w:type="spellEnd"/>
+      <w:r>
+        <w:rPr>
+          <w:rFonts w:ascii="Tahoma" w:hAnsi="Tahoma" w:cs="Tahoma"/>
+          <w:b/>
+          <w:u w:val="single"/>
+        </w:rPr>
+        <w:t>):</w:t>
+      </w:r>
+      <w:r>
+        <w:rPr>
+          <w:rFonts w:ascii="Tahoma" w:hAnsi="Tahoma" w:cs="Tahoma"/>
+          <w:b/>
+          <w:u w:val="single"/>
+        </w:rPr>
+        <w:br/>
+      </w:r>
+      <w:r>
+        <w:rPr>
+          <w:rFonts w:ascii="Tahoma" w:hAnsi="Tahoma" w:cs="Tahoma"/>
+        </w:rPr>
+        <w:t>Diese Funktion übermittelt eine Nachricht an den Client. Ist die Nachricht mit der übergebenen Nachrichtennummer vorhanden, wird diese vom DLQ an den Client verschickt. Falls die Nummer nicht vorhanden ist, wird die nächst größere in der DLQ vorhandene Nachricht gesendet.</w:t>
+      </w:r>
     </w:p>
     <w:p>
       <w:pPr>
@@ -1154,18 +2658,29 @@
           <w:rFonts w:ascii="Tahoma" w:hAnsi="Tahoma" w:cs="Tahoma"/>
         </w:rPr>
       </w:pPr>
-      <w:r>
-        <w:rPr>
-          <w:rFonts w:ascii="Tahoma" w:hAnsi="Tahoma" w:cs="Tahoma"/>
-          <w:b/>
-        </w:rPr>
-        <w:t>Funktionen:</w:t>
-      </w:r>
-      <w:r>
-        <w:rPr>
-          <w:rFonts w:ascii="Tahoma" w:hAnsi="Tahoma" w:cs="Tahoma"/>
-        </w:rPr>
-        <w:t xml:space="preserve"> </w:t>
+      <w:proofErr w:type="spellStart"/>
+      <w:r>
+        <w:rPr>
+          <w:rFonts w:ascii="Tahoma" w:hAnsi="Tahoma" w:cs="Tahoma"/>
+          <w:b/>
+          <w:u w:val="single"/>
+        </w:rPr>
+        <w:t>expectedNr</w:t>
+      </w:r>
+      <w:proofErr w:type="spellEnd"/>
+      <w:r>
+        <w:rPr>
+          <w:rFonts w:ascii="Tahoma" w:hAnsi="Tahoma" w:cs="Tahoma"/>
+          <w:b/>
+          <w:u w:val="single"/>
+        </w:rPr>
+        <w:t>(Queue):</w:t>
+      </w:r>
+      <w:r>
+        <w:rPr>
+          <w:rFonts w:ascii="Tahoma" w:hAnsi="Tahoma" w:cs="Tahoma"/>
+        </w:rPr>
+        <w:t xml:space="preserve"> Fragt die DLQ welche Nachricht als nächstes in der DLQ gespeichert werden kann. Ist die DLQ leer gibt dies 1 zurück.</w:t>
       </w:r>
     </w:p>
     <w:p>
@@ -1174,32 +2689,9 @@
         <w:ind w:left="708"/>
         <w:rPr>
           <w:rFonts w:ascii="Tahoma" w:hAnsi="Tahoma" w:cs="Tahoma"/>
-          <w:b/>
-          <w:u w:val="single"/>
-        </w:rPr>
-      </w:pPr>
-      <w:r>
-        <w:rPr>
-          <w:rFonts w:ascii="Tahoma" w:hAnsi="Tahoma" w:cs="Tahoma"/>
-          <w:b/>
-          <w:u w:val="single"/>
-        </w:rPr>
-        <w:t xml:space="preserve">delCMEM(CMEM): </w:t>
-      </w:r>
-      <w:r>
-        <w:rPr>
-          <w:rFonts w:ascii="Tahoma" w:hAnsi="Tahoma" w:cs="Tahoma"/>
-        </w:rPr>
-        <w:t>Sobald der Server terminiert, wird diese Funktion vom Server aufgerufen um die CMEM gleichen falls zu terminieren.</w:t>
-      </w:r>
-      <w:r>
-        <w:rPr>
-          <w:rFonts w:ascii="Tahoma" w:hAnsi="Tahoma" w:cs="Tahoma"/>
-          <w:b/>
-          <w:u w:val="single"/>
-        </w:rPr>
-        <w:t xml:space="preserve"> </w:t>
-      </w:r>
+          <w:noProof/>
+        </w:rPr>
+      </w:pPr>
     </w:p>
     <w:p>
       <w:pPr>
@@ -1207,394 +2699,6 @@
         <w:ind w:left="708"/>
         <w:rPr>
           <w:rFonts w:ascii="Tahoma" w:hAnsi="Tahoma" w:cs="Tahoma"/>
-        </w:rPr>
-      </w:pPr>
-      <w:r>
-        <w:rPr>
-          <w:rFonts w:ascii="Tahoma" w:hAnsi="Tahoma" w:cs="Tahoma"/>
-          <w:b/>
-          <w:u w:val="single"/>
-        </w:rPr>
-        <w:lastRenderedPageBreak/>
-        <w:t>initCMEM(RemTime,Datei):</w:t>
-      </w:r>
-      <w:r>
-        <w:rPr>
-          <w:rFonts w:ascii="Tahoma" w:hAnsi="Tahoma" w:cs="Tahoma"/>
-        </w:rPr>
-        <w:t>Beim Starten des Servers wird die CMEM initialisiert und steht dem Server hiernach zu Verfügung.</w:t>
-      </w:r>
-    </w:p>
-    <w:p>
-      <w:pPr>
-        <w:spacing w:after="0" w:line="20" w:lineRule="atLeast"/>
-        <w:ind w:left="708"/>
-        <w:rPr>
-          <w:rFonts w:ascii="Tahoma" w:hAnsi="Tahoma" w:cs="Tahoma"/>
-        </w:rPr>
-      </w:pPr>
-      <w:r>
-        <w:rPr>
-          <w:rFonts w:ascii="Tahoma" w:hAnsi="Tahoma" w:cs="Tahoma"/>
-          <w:b/>
-          <w:u w:val="single"/>
-        </w:rPr>
-        <w:t>updateClient(CMEM,ClientID,NNr,Datei):</w:t>
-      </w:r>
-      <w:r>
-        <w:rPr>
-          <w:rFonts w:ascii="Tahoma" w:hAnsi="Tahoma" w:cs="Tahoma"/>
-        </w:rPr>
-        <w:t xml:space="preserve"> Sobald ein Client aus dem Server liest, wird die CMEM für diesen Client, zur letzten empfangenen Nachrichtennummer aktualisiert, so dass der Client bei der nächsten Abfrage die nächste Nachricht erhält.</w:t>
-      </w:r>
-    </w:p>
-    <w:p>
-      <w:pPr>
-        <w:spacing w:after="0" w:line="20" w:lineRule="atLeast"/>
-        <w:ind w:left="708"/>
-        <w:rPr>
-          <w:rFonts w:ascii="Tahoma" w:hAnsi="Tahoma" w:cs="Tahoma"/>
-        </w:rPr>
-      </w:pPr>
-      <w:r>
-        <w:rPr>
-          <w:rFonts w:ascii="Tahoma" w:hAnsi="Tahoma" w:cs="Tahoma"/>
-          <w:b/>
-          <w:u w:val="single"/>
-        </w:rPr>
-        <w:t>getClientNNr(CMEM,ClientID):</w:t>
-      </w:r>
-      <w:r>
-        <w:rPr>
-          <w:rFonts w:ascii="Tahoma" w:hAnsi="Tahoma" w:cs="Tahoma"/>
-          <w:color w:val="000000"/>
-        </w:rPr>
-        <w:t xml:space="preserve"> </w:t>
-      </w:r>
-      <w:r>
-        <w:rPr>
-          <w:rFonts w:ascii="Tahoma" w:hAnsi="Tahoma" w:cs="Tahoma"/>
-        </w:rPr>
-        <w:t xml:space="preserve">Sobald der Client vom Server lesen möchte, benötigt der Server Informationen darüber, welche Nachrichten der Client bisher erhalten hat. Durch das Abfragen der Nachrichtennummer aus der CMEM, erhält er diese Information. Ist der Client unbekannt wird eine 1 zurückgegeben. Die CMEM erinnert sich nur für eine gewisse Zeit an Clients, hiernach wird der Client vergessen und ist für die CMEM wieder unbekannt. </w:t>
-      </w:r>
-    </w:p>
-    <w:p>
-      <w:pPr>
-        <w:spacing w:after="0" w:line="20" w:lineRule="atLeast"/>
-        <w:ind w:left="708"/>
-        <w:rPr>
-          <w:rFonts w:ascii="Tahoma" w:hAnsi="Tahoma" w:cs="Tahoma"/>
-        </w:rPr>
-      </w:pPr>
-    </w:p>
-    <w:p>
-      <w:pPr>
-        <w:spacing w:after="0" w:line="20" w:lineRule="atLeast"/>
-        <w:ind w:left="708"/>
-        <w:rPr>
-          <w:rFonts w:ascii="Tahoma" w:hAnsi="Tahoma" w:cs="Tahoma"/>
-          <w:b/>
-        </w:rPr>
-      </w:pPr>
-    </w:p>
-    <w:p>
-      <w:pPr>
-        <w:spacing w:after="0" w:line="20" w:lineRule="atLeast"/>
-        <w:rPr>
-          <w:rFonts w:ascii="Tahoma" w:hAnsi="Tahoma" w:cs="Tahoma"/>
-        </w:rPr>
-      </w:pPr>
-    </w:p>
-    <w:p>
-      <w:pPr>
-        <w:spacing w:after="0" w:line="20" w:lineRule="atLeast"/>
-        <w:rPr>
-          <w:rFonts w:ascii="Tahoma" w:hAnsi="Tahoma" w:cs="Tahoma"/>
-          <w:b/>
-        </w:rPr>
-      </w:pPr>
-    </w:p>
-    <w:p>
-      <w:pPr>
-        <w:spacing w:after="0" w:line="20" w:lineRule="atLeast"/>
-        <w:rPr>
-          <w:rFonts w:ascii="Tahoma" w:hAnsi="Tahoma" w:cs="Tahoma"/>
-          <w:b/>
-        </w:rPr>
-      </w:pPr>
-    </w:p>
-    <w:p>
-      <w:pPr>
-        <w:spacing w:after="0" w:line="20" w:lineRule="atLeast"/>
-        <w:rPr>
-          <w:rFonts w:ascii="Tahoma" w:hAnsi="Tahoma" w:cs="Tahoma"/>
-          <w:b/>
-        </w:rPr>
-      </w:pPr>
-    </w:p>
-    <w:p>
-      <w:pPr>
-        <w:spacing w:after="0" w:line="20" w:lineRule="atLeast"/>
-        <w:rPr>
-          <w:rFonts w:ascii="Tahoma" w:hAnsi="Tahoma" w:cs="Tahoma"/>
-          <w:b/>
-        </w:rPr>
-      </w:pPr>
-    </w:p>
-    <w:p>
-      <w:pPr>
-        <w:spacing w:after="0" w:line="20" w:lineRule="atLeast"/>
-        <w:rPr>
-          <w:rFonts w:ascii="Tahoma" w:hAnsi="Tahoma" w:cs="Tahoma"/>
-          <w:b/>
-        </w:rPr>
-      </w:pPr>
-    </w:p>
-    <w:p>
-      <w:pPr>
-        <w:spacing w:after="0" w:line="20" w:lineRule="atLeast"/>
-        <w:rPr>
-          <w:rFonts w:ascii="Tahoma" w:hAnsi="Tahoma" w:cs="Tahoma"/>
-          <w:b/>
-        </w:rPr>
-      </w:pPr>
-    </w:p>
-    <w:p>
-      <w:pPr>
-        <w:spacing w:after="0" w:line="20" w:lineRule="atLeast"/>
-        <w:rPr>
-          <w:rFonts w:ascii="Tahoma" w:hAnsi="Tahoma" w:cs="Tahoma"/>
-          <w:b/>
-        </w:rPr>
-      </w:pPr>
-    </w:p>
-    <w:p>
-      <w:pPr>
-        <w:spacing w:after="0" w:line="20" w:lineRule="atLeast"/>
-        <w:rPr>
-          <w:rFonts w:ascii="Tahoma" w:hAnsi="Tahoma" w:cs="Tahoma"/>
-          <w:b/>
-        </w:rPr>
-      </w:pPr>
-    </w:p>
-    <w:p>
-      <w:pPr>
-        <w:spacing w:after="0" w:line="20" w:lineRule="atLeast"/>
-        <w:rPr>
-          <w:rFonts w:ascii="Tahoma" w:hAnsi="Tahoma" w:cs="Tahoma"/>
-          <w:b/>
-        </w:rPr>
-      </w:pPr>
-      <w:r>
-        <w:rPr>
-          <w:rFonts w:ascii="Tahoma" w:hAnsi="Tahoma" w:cs="Tahoma"/>
-          <w:b/>
-        </w:rPr>
-        <w:t>DLQ:</w:t>
-      </w:r>
-    </w:p>
-    <w:p>
-      <w:pPr>
-        <w:spacing w:after="0" w:line="20" w:lineRule="atLeast"/>
-        <w:ind w:left="708"/>
-        <w:rPr>
-          <w:rFonts w:ascii="Tahoma" w:hAnsi="Tahoma" w:cs="Tahoma"/>
-          <w:b/>
-        </w:rPr>
-      </w:pPr>
-      <w:r>
-        <w:rPr>
-          <w:rFonts w:ascii="Tahoma" w:hAnsi="Tahoma" w:cs="Tahoma"/>
-          <w:b/>
-        </w:rPr>
-        <w:t>Beschreibung:</w:t>
-      </w:r>
-    </w:p>
-    <w:p>
-      <w:pPr>
-        <w:spacing w:after="0" w:line="20" w:lineRule="atLeast"/>
-        <w:ind w:left="708"/>
-        <w:rPr>
-          <w:rFonts w:ascii="Tahoma" w:hAnsi="Tahoma" w:cs="Tahoma"/>
-        </w:rPr>
-      </w:pPr>
-      <w:r>
-        <w:rPr>
-          <w:rFonts w:ascii="Tahoma" w:hAnsi="Tahoma" w:cs="Tahoma"/>
-        </w:rPr>
-        <w:t>Die DLQ wird zur Speicherung der Nachrichten genutzt, die von den Clients gelesen werden können. Sobald ein Client vom Server lesen möchte, wird die DLQ vom Server über die HBQ beauftragt, die nächste Nachricht an den Client zu übermitteln. Die DLQ darf nur von der HBQ angesprochen werden.</w:t>
-      </w:r>
-    </w:p>
-    <w:p>
-      <w:pPr>
-        <w:spacing w:after="0" w:line="20" w:lineRule="atLeast"/>
-        <w:ind w:left="708"/>
-        <w:rPr>
-          <w:rFonts w:ascii="Tahoma" w:hAnsi="Tahoma" w:cs="Tahoma"/>
-        </w:rPr>
-      </w:pPr>
-    </w:p>
-    <w:p>
-      <w:pPr>
-        <w:spacing w:after="0" w:line="20" w:lineRule="atLeast"/>
-        <w:ind w:left="708"/>
-        <w:rPr>
-          <w:rFonts w:ascii="Tahoma" w:hAnsi="Tahoma" w:cs="Tahoma"/>
-        </w:rPr>
-      </w:pPr>
-      <w:r>
-        <w:rPr>
-          <w:rFonts w:ascii="Tahoma" w:hAnsi="Tahoma" w:cs="Tahoma"/>
-          <w:b/>
-        </w:rPr>
-        <w:t>Funktionen:</w:t>
-      </w:r>
-      <w:r>
-        <w:rPr>
-          <w:rFonts w:ascii="Tahoma" w:hAnsi="Tahoma" w:cs="Tahoma"/>
-        </w:rPr>
-        <w:t xml:space="preserve"> </w:t>
-      </w:r>
-    </w:p>
-    <w:p>
-      <w:pPr>
-        <w:spacing w:after="0" w:line="20" w:lineRule="atLeast"/>
-        <w:ind w:left="708"/>
-        <w:rPr>
-          <w:rFonts w:ascii="Tahoma" w:hAnsi="Tahoma" w:cs="Tahoma"/>
-        </w:rPr>
-      </w:pPr>
-      <w:r>
-        <w:rPr>
-          <w:rFonts w:ascii="Tahoma" w:hAnsi="Tahoma" w:cs="Tahoma"/>
-          <w:b/>
-          <w:u w:val="single"/>
-        </w:rPr>
-        <w:t>delDLQ(Queue):</w:t>
-      </w:r>
-      <w:r>
-        <w:rPr>
-          <w:rFonts w:ascii="Tahoma" w:hAnsi="Tahoma" w:cs="Tahoma"/>
-        </w:rPr>
-        <w:t xml:space="preserve"> Sobald die HBQ terminiert, wird diese Funktion von der HBQ aufgerufen um die DLQ gleichen falls zu terminieren.</w:t>
-      </w:r>
-    </w:p>
-    <w:p>
-      <w:pPr>
-        <w:spacing w:after="0" w:line="20" w:lineRule="atLeast"/>
-        <w:ind w:left="708"/>
-        <w:rPr>
-          <w:rFonts w:ascii="Tahoma" w:hAnsi="Tahoma" w:cs="Tahoma"/>
-        </w:rPr>
-      </w:pPr>
-      <w:r>
-        <w:rPr>
-          <w:rFonts w:ascii="Tahoma" w:hAnsi="Tahoma" w:cs="Tahoma"/>
-          <w:b/>
-          <w:u w:val="single"/>
-        </w:rPr>
-        <w:t>initDLQ(Size,Datei):</w:t>
-      </w:r>
-      <w:r>
-        <w:rPr>
-          <w:rFonts w:ascii="Tahoma" w:hAnsi="Tahoma" w:cs="Tahoma"/>
-        </w:rPr>
-        <w:t xml:space="preserve"> Beim initialisieren der HBQ wird die DLQ initialisiert und steht der HBQ hiernach zu Verfügung.</w:t>
-      </w:r>
-    </w:p>
-    <w:p>
-      <w:pPr>
-        <w:spacing w:after="0" w:line="20" w:lineRule="atLeast"/>
-        <w:ind w:left="708"/>
-        <w:rPr>
-          <w:rFonts w:ascii="Tahoma" w:hAnsi="Tahoma" w:cs="Tahoma"/>
-          <w:b/>
-          <w:u w:val="single"/>
-        </w:rPr>
-      </w:pPr>
-      <w:r>
-        <w:rPr>
-          <w:rFonts w:ascii="Tahoma" w:hAnsi="Tahoma" w:cs="Tahoma"/>
-          <w:b/>
-          <w:u w:val="single"/>
-        </w:rPr>
-        <w:t>push2DLQ([NNr,Msg,TSclientout,TShbqin],Queue,Datei):</w:t>
-      </w:r>
-      <w:r>
-        <w:rPr>
-          <w:rFonts w:ascii="Tahoma" w:hAnsi="Tahoma" w:cs="Tahoma"/>
-          <w:b/>
-          <w:u w:val="single"/>
-        </w:rPr>
-        <w:br/>
-      </w:r>
-      <w:r>
-        <w:rPr>
-          <w:rFonts w:ascii="Tahoma" w:hAnsi="Tahoma" w:cs="Tahoma"/>
-        </w:rPr>
-        <w:t>Die von der HBQ übergebene Nachricht wird in die DLQ gespeichert. Wenn die DLQ voll ist, wird die letzte Nachricht verworfen.</w:t>
-      </w:r>
-    </w:p>
-    <w:p>
-      <w:pPr>
-        <w:spacing w:after="0" w:line="20" w:lineRule="atLeast"/>
-        <w:ind w:left="708"/>
-        <w:rPr>
-          <w:rFonts w:ascii="Tahoma" w:hAnsi="Tahoma" w:cs="Tahoma"/>
-        </w:rPr>
-      </w:pPr>
-      <w:r>
-        <w:rPr>
-          <w:rFonts w:ascii="Tahoma" w:hAnsi="Tahoma" w:cs="Tahoma"/>
-          <w:b/>
-          <w:u w:val="single"/>
-        </w:rPr>
-        <w:t>deliverMSG(MSGNr,ClientPID,Queue,Datei):</w:t>
-      </w:r>
-      <w:r>
-        <w:rPr>
-          <w:rFonts w:ascii="Tahoma" w:hAnsi="Tahoma" w:cs="Tahoma"/>
-          <w:b/>
-          <w:u w:val="single"/>
-        </w:rPr>
-        <w:br/>
-      </w:r>
-      <w:r>
-        <w:rPr>
-          <w:rFonts w:ascii="Tahoma" w:hAnsi="Tahoma" w:cs="Tahoma"/>
-        </w:rPr>
-        <w:t>Diese Funktion übermittelt eine Nachricht an den Client. Ist die Nachricht mit der übergebenen Nachrichtennummer vorhanden, wird diese vom DLQ an den Client verschickt. Falls die Nummer nicht vorhanden ist, wird die nächst größere in der DLQ vorhandene Nachricht gesendet.</w:t>
-      </w:r>
-    </w:p>
-    <w:p>
-      <w:pPr>
-        <w:spacing w:after="0" w:line="20" w:lineRule="atLeast"/>
-        <w:ind w:left="708"/>
-        <w:rPr>
-          <w:rFonts w:ascii="Tahoma" w:hAnsi="Tahoma" w:cs="Tahoma"/>
-        </w:rPr>
-      </w:pPr>
-      <w:r>
-        <w:rPr>
-          <w:rFonts w:ascii="Tahoma" w:hAnsi="Tahoma" w:cs="Tahoma"/>
-          <w:b/>
-          <w:u w:val="single"/>
-        </w:rPr>
-        <w:t>expectedNr(Queue):</w:t>
-      </w:r>
-      <w:r>
-        <w:rPr>
-          <w:rFonts w:ascii="Tahoma" w:hAnsi="Tahoma" w:cs="Tahoma"/>
-        </w:rPr>
-        <w:t xml:space="preserve"> Fragt die DLQ welche Nachricht als nächstes in der DLQ gespeichert werden kann. Ist die DLQ leer gibt dies 1 zurück.</w:t>
-      </w:r>
-    </w:p>
-    <w:p>
-      <w:pPr>
-        <w:spacing w:after="0" w:line="20" w:lineRule="atLeast"/>
-        <w:ind w:left="708"/>
-        <w:rPr>
-          <w:rFonts w:ascii="Tahoma" w:hAnsi="Tahoma" w:cs="Tahoma"/>
           <w:noProof/>
         </w:rPr>
       </w:pPr>
@@ -1602,7 +2706,6 @@
     <w:p>
       <w:pPr>
         <w:spacing w:after="0" w:line="20" w:lineRule="atLeast"/>
-        <w:ind w:left="708"/>
         <w:rPr>
           <w:rFonts w:ascii="Tahoma" w:hAnsi="Tahoma" w:cs="Tahoma"/>
           <w:noProof/>
@@ -1668,26 +2771,16 @@
         <w:spacing w:after="0" w:line="20" w:lineRule="atLeast"/>
         <w:rPr>
           <w:rFonts w:ascii="Tahoma" w:hAnsi="Tahoma" w:cs="Tahoma"/>
+          <w:b/>
           <w:noProof/>
         </w:rPr>
       </w:pPr>
-    </w:p>
-    <w:p>
-      <w:pPr>
-        <w:spacing w:after="0" w:line="20" w:lineRule="atLeast"/>
+      <w:r>
         <w:rPr>
           <w:rFonts w:ascii="Tahoma" w:hAnsi="Tahoma" w:cs="Tahoma"/>
           <w:b/>
           <w:noProof/>
         </w:rPr>
-      </w:pPr>
-      <w:r>
-        <w:rPr>
-          <w:rFonts w:ascii="Tahoma" w:hAnsi="Tahoma" w:cs="Tahoma"/>
-          <w:b/>
-          <w:noProof/>
-        </w:rPr>
-        <w:lastRenderedPageBreak/>
         <w:t>UML Sequenzdiagramme</w:t>
       </w:r>
     </w:p>
@@ -1765,6 +2858,7 @@
     <w:p>
       <w:pPr>
         <w:pStyle w:val="Beschriftung"/>
+        <w:spacing w:after="0" w:line="20" w:lineRule="atLeast"/>
         <w:rPr>
           <w:rFonts w:ascii="Tahoma" w:hAnsi="Tahoma" w:cs="Tahoma"/>
           <w:b w:val="0"/>
@@ -1775,8 +2869,17 @@
           <w:rFonts w:ascii="Tahoma" w:hAnsi="Tahoma" w:cs="Tahoma"/>
           <w:b w:val="0"/>
         </w:rPr>
-        <w:t>Sequenzdiagramm zur Initierungphase</w:t>
-      </w:r>
+        <w:t xml:space="preserve">Sequenzdiagramm zur </w:t>
+      </w:r>
+      <w:proofErr w:type="spellStart"/>
+      <w:r>
+        <w:rPr>
+          <w:rFonts w:ascii="Tahoma" w:hAnsi="Tahoma" w:cs="Tahoma"/>
+          <w:b w:val="0"/>
+        </w:rPr>
+        <w:t>Initierungphase</w:t>
+      </w:r>
+      <w:proofErr w:type="spellEnd"/>
     </w:p>
     <w:p>
       <w:pPr>
@@ -1859,6 +2962,7 @@
     <w:p>
       <w:pPr>
         <w:pStyle w:val="Beschriftung"/>
+        <w:spacing w:after="0" w:line="20" w:lineRule="atLeast"/>
         <w:rPr>
           <w:rFonts w:ascii="Tahoma" w:hAnsi="Tahoma" w:cs="Tahoma"/>
           <w:b w:val="0"/>
@@ -1972,17 +3076,7 @@
           <w:sz w:val="18"/>
           <w:szCs w:val="18"/>
         </w:rPr>
-        <w:t>Sequenzdiagramm</w:t>
-      </w:r>
-      <w:r>
-        <w:rPr>
-          <w:rFonts w:ascii="Tahoma" w:hAnsi="Tahoma" w:cs="Tahoma"/>
-          <w:bCs/>
-          <w:color w:val="4F81BD" w:themeColor="accent1"/>
-          <w:sz w:val="18"/>
-          <w:szCs w:val="18"/>
-        </w:rPr>
-        <w:t xml:space="preserve"> zum Leser / für das Lesen der vom System erfassten Nachrichten</w:t>
+        <w:t>Sequenzdiagramm zum Leser / für das Lesen der vom System erfassten Nachrichten</w:t>
       </w:r>
     </w:p>
     <w:p>
@@ -2071,17 +3165,247 @@
           <w:sz w:val="18"/>
           <w:szCs w:val="18"/>
         </w:rPr>
-        <w:t>Sequenzdiagramm</w:t>
-      </w:r>
-      <w:r>
-        <w:rPr>
-          <w:rFonts w:ascii="Tahoma" w:hAnsi="Tahoma" w:cs="Tahoma"/>
-          <w:bCs/>
-          <w:color w:val="4F81BD" w:themeColor="accent1"/>
-          <w:sz w:val="18"/>
-          <w:szCs w:val="18"/>
-        </w:rPr>
-        <w:t xml:space="preserve"> zur Termination des Systems</w:t>
+        <w:t>Sequenzdiagramm zur Termination des Systems</w:t>
+      </w:r>
+    </w:p>
+    <w:p>
+      <w:pPr>
+        <w:spacing w:after="0" w:line="20" w:lineRule="atLeast"/>
+        <w:rPr>
+          <w:rFonts w:ascii="Tahoma" w:hAnsi="Tahoma" w:cs="Tahoma"/>
+        </w:rPr>
+      </w:pPr>
+    </w:p>
+    <w:p>
+      <w:pPr>
+        <w:spacing w:after="0" w:line="20" w:lineRule="atLeast"/>
+        <w:rPr>
+          <w:rFonts w:ascii="Tahoma" w:hAnsi="Tahoma" w:cs="Tahoma"/>
+        </w:rPr>
+      </w:pPr>
+    </w:p>
+    <w:p>
+      <w:pPr>
+        <w:spacing w:after="0" w:line="20" w:lineRule="atLeast"/>
+        <w:rPr>
+          <w:rFonts w:ascii="Tahoma" w:hAnsi="Tahoma" w:cs="Tahoma"/>
+          <w:b/>
+          <w:highlight w:val="yellow"/>
+        </w:rPr>
+      </w:pPr>
+      <w:r>
+        <w:rPr>
+          <w:rFonts w:ascii="Tahoma" w:hAnsi="Tahoma" w:cs="Tahoma"/>
+          <w:b/>
+          <w:highlight w:val="yellow"/>
+        </w:rPr>
+        <w:t xml:space="preserve">Folgende </w:t>
+      </w:r>
+      <w:proofErr w:type="spellStart"/>
+      <w:r>
+        <w:rPr>
+          <w:rFonts w:ascii="Tahoma" w:hAnsi="Tahoma" w:cs="Tahoma"/>
+          <w:b/>
+          <w:highlight w:val="yellow"/>
+        </w:rPr>
+        <w:t>Config</w:t>
+      </w:r>
+      <w:proofErr w:type="spellEnd"/>
+      <w:r>
+        <w:rPr>
+          <w:rFonts w:ascii="Tahoma" w:hAnsi="Tahoma" w:cs="Tahoma"/>
+          <w:b/>
+          <w:highlight w:val="yellow"/>
+        </w:rPr>
+        <w:t xml:space="preserve"> Values können in den genannten </w:t>
+      </w:r>
+      <w:proofErr w:type="spellStart"/>
+      <w:r>
+        <w:rPr>
+          <w:rFonts w:ascii="Tahoma" w:hAnsi="Tahoma" w:cs="Tahoma"/>
+          <w:b/>
+          <w:highlight w:val="yellow"/>
+        </w:rPr>
+        <w:t>Dateiern</w:t>
+      </w:r>
+      <w:proofErr w:type="spellEnd"/>
+      <w:r>
+        <w:rPr>
+          <w:rFonts w:ascii="Tahoma" w:hAnsi="Tahoma" w:cs="Tahoma"/>
+          <w:b/>
+          <w:highlight w:val="yellow"/>
+        </w:rPr>
+        <w:t xml:space="preserve"> gesetzt werden:</w:t>
+      </w:r>
+    </w:p>
+    <w:p>
+      <w:pPr>
+        <w:spacing w:after="0" w:line="20" w:lineRule="atLeast"/>
+        <w:rPr>
+          <w:rFonts w:ascii="Tahoma" w:hAnsi="Tahoma" w:cs="Tahoma"/>
+          <w:b/>
+          <w:highlight w:val="yellow"/>
+        </w:rPr>
+      </w:pPr>
+    </w:p>
+    <w:p>
+      <w:pPr>
+        <w:spacing w:after="0" w:line="20" w:lineRule="atLeast"/>
+        <w:rPr>
+          <w:rFonts w:ascii="Tahoma" w:hAnsi="Tahoma" w:cs="Tahoma"/>
+          <w:b/>
+          <w:highlight w:val="yellow"/>
+        </w:rPr>
+      </w:pPr>
+      <w:r>
+        <w:rPr>
+          <w:rFonts w:ascii="Tahoma" w:hAnsi="Tahoma" w:cs="Tahoma"/>
+          <w:b/>
+          <w:highlight w:val="yellow"/>
+        </w:rPr>
+        <w:t xml:space="preserve">In </w:t>
+      </w:r>
+      <w:proofErr w:type="spellStart"/>
+      <w:r>
+        <w:rPr>
+          <w:rFonts w:ascii="Tahoma" w:hAnsi="Tahoma" w:cs="Tahoma"/>
+          <w:b/>
+          <w:highlight w:val="yellow"/>
+        </w:rPr>
+        <w:t>client.cfg</w:t>
+      </w:r>
+      <w:proofErr w:type="spellEnd"/>
+      <w:r>
+        <w:rPr>
+          <w:rFonts w:ascii="Tahoma" w:hAnsi="Tahoma" w:cs="Tahoma"/>
+          <w:b/>
+          <w:highlight w:val="yellow"/>
+        </w:rPr>
+        <w:t>:</w:t>
+      </w:r>
+    </w:p>
+    <w:p>
+      <w:pPr>
+        <w:spacing w:after="0" w:line="20" w:lineRule="atLeast"/>
+        <w:rPr>
+          <w:rFonts w:ascii="Tahoma" w:hAnsi="Tahoma" w:cs="Tahoma"/>
+          <w:highlight w:val="yellow"/>
+        </w:rPr>
+      </w:pPr>
+      <w:r>
+        <w:rPr>
+          <w:rFonts w:ascii="Tahoma" w:hAnsi="Tahoma" w:cs="Tahoma"/>
+          <w:highlight w:val="yellow"/>
+        </w:rPr>
+        <w:t>{</w:t>
+      </w:r>
+      <w:proofErr w:type="spellStart"/>
+      <w:r>
+        <w:rPr>
+          <w:rFonts w:ascii="Tahoma" w:hAnsi="Tahoma" w:cs="Tahoma"/>
+          <w:highlight w:val="yellow"/>
+        </w:rPr>
+        <w:t>clients</w:t>
+      </w:r>
+      <w:proofErr w:type="spellEnd"/>
+      <w:r>
+        <w:rPr>
+          <w:rFonts w:ascii="Tahoma" w:hAnsi="Tahoma" w:cs="Tahoma"/>
+          <w:highlight w:val="yellow"/>
+        </w:rPr>
+        <w:t xml:space="preserve">, </w:t>
+      </w:r>
+      <w:r>
+        <w:rPr>
+          <w:rFonts w:ascii="Tahoma" w:hAnsi="Tahoma" w:cs="Tahoma"/>
+          <w:highlight w:val="yellow"/>
+        </w:rPr>
+        <w:t>Zahl</w:t>
+      </w:r>
+      <w:r>
+        <w:rPr>
+          <w:rFonts w:ascii="Tahoma" w:hAnsi="Tahoma" w:cs="Tahoma"/>
+          <w:highlight w:val="yellow"/>
+        </w:rPr>
+        <w:t>}.</w:t>
+      </w:r>
+    </w:p>
+    <w:p>
+      <w:pPr>
+        <w:spacing w:after="0" w:line="20" w:lineRule="atLeast"/>
+        <w:rPr>
+          <w:rFonts w:ascii="Tahoma" w:hAnsi="Tahoma" w:cs="Tahoma"/>
+          <w:highlight w:val="yellow"/>
+        </w:rPr>
+      </w:pPr>
+      <w:r>
+        <w:rPr>
+          <w:rFonts w:ascii="Tahoma" w:hAnsi="Tahoma" w:cs="Tahoma"/>
+          <w:highlight w:val="yellow"/>
+        </w:rPr>
+        <w:t xml:space="preserve">    Anzahl der zu startenden </w:t>
+      </w:r>
+      <w:proofErr w:type="spellStart"/>
+      <w:r>
+        <w:rPr>
+          <w:rFonts w:ascii="Tahoma" w:hAnsi="Tahoma" w:cs="Tahoma"/>
+          <w:highlight w:val="yellow"/>
+        </w:rPr>
+        <w:t>clients</w:t>
+      </w:r>
+      <w:proofErr w:type="spellEnd"/>
+      <w:r>
+        <w:rPr>
+          <w:rFonts w:ascii="Tahoma" w:hAnsi="Tahoma" w:cs="Tahoma"/>
+          <w:highlight w:val="yellow"/>
+        </w:rPr>
+        <w:t>.</w:t>
+      </w:r>
+    </w:p>
+    <w:p>
+      <w:pPr>
+        <w:spacing w:after="0" w:line="20" w:lineRule="atLeast"/>
+        <w:rPr>
+          <w:rFonts w:ascii="Tahoma" w:hAnsi="Tahoma" w:cs="Tahoma"/>
+          <w:highlight w:val="yellow"/>
+        </w:rPr>
+      </w:pPr>
+      <w:r>
+        <w:rPr>
+          <w:rFonts w:ascii="Tahoma" w:hAnsi="Tahoma" w:cs="Tahoma"/>
+          <w:highlight w:val="yellow"/>
+        </w:rPr>
+        <w:t>{</w:t>
+      </w:r>
+      <w:proofErr w:type="spellStart"/>
+      <w:r>
+        <w:rPr>
+          <w:rFonts w:ascii="Tahoma" w:hAnsi="Tahoma" w:cs="Tahoma"/>
+          <w:highlight w:val="yellow"/>
+        </w:rPr>
+        <w:t>lifetime</w:t>
+      </w:r>
+      <w:proofErr w:type="spellEnd"/>
+      <w:r>
+        <w:rPr>
+          <w:rFonts w:ascii="Tahoma" w:hAnsi="Tahoma" w:cs="Tahoma"/>
+          <w:highlight w:val="yellow"/>
+        </w:rPr>
+        <w:t xml:space="preserve">, </w:t>
+      </w:r>
+      <w:r>
+        <w:rPr>
+          <w:rFonts w:ascii="Tahoma" w:hAnsi="Tahoma" w:cs="Tahoma"/>
+          <w:highlight w:val="yellow"/>
+        </w:rPr>
+        <w:t>Zahl</w:t>
+      </w:r>
+      <w:r>
+        <w:rPr>
+          <w:rFonts w:ascii="Tahoma" w:hAnsi="Tahoma" w:cs="Tahoma"/>
+          <w:highlight w:val="yellow"/>
+        </w:rPr>
+        <w:t>}.</w:t>
       </w:r>
       <w:bookmarkStart w:id="0" w:name="_GoBack"/>
       <w:bookmarkEnd w:id="0"/>
@@ -2091,8 +3415,624 @@
         <w:spacing w:after="0" w:line="20" w:lineRule="atLeast"/>
         <w:rPr>
           <w:rFonts w:ascii="Tahoma" w:hAnsi="Tahoma" w:cs="Tahoma"/>
-        </w:rPr>
-      </w:pPr>
+          <w:highlight w:val="yellow"/>
+        </w:rPr>
+      </w:pPr>
+      <w:r>
+        <w:rPr>
+          <w:rFonts w:ascii="Tahoma" w:hAnsi="Tahoma" w:cs="Tahoma"/>
+          <w:highlight w:val="yellow"/>
+        </w:rPr>
+        <w:t xml:space="preserve">    Lebenszeit eines einzelnen </w:t>
+      </w:r>
+      <w:proofErr w:type="spellStart"/>
+      <w:r>
+        <w:rPr>
+          <w:rFonts w:ascii="Tahoma" w:hAnsi="Tahoma" w:cs="Tahoma"/>
+          <w:highlight w:val="yellow"/>
+        </w:rPr>
+        <w:t>clients</w:t>
+      </w:r>
+      <w:proofErr w:type="spellEnd"/>
+      <w:r>
+        <w:rPr>
+          <w:rFonts w:ascii="Tahoma" w:hAnsi="Tahoma" w:cs="Tahoma"/>
+          <w:highlight w:val="yellow"/>
+        </w:rPr>
+        <w:t xml:space="preserve"> in Sekunden</w:t>
+      </w:r>
+    </w:p>
+    <w:p>
+      <w:pPr>
+        <w:spacing w:after="0" w:line="20" w:lineRule="atLeast"/>
+        <w:rPr>
+          <w:rFonts w:ascii="Tahoma" w:hAnsi="Tahoma" w:cs="Tahoma"/>
+          <w:highlight w:val="yellow"/>
+        </w:rPr>
+      </w:pPr>
+      <w:r>
+        <w:rPr>
+          <w:rFonts w:ascii="Tahoma" w:hAnsi="Tahoma" w:cs="Tahoma"/>
+          <w:highlight w:val="yellow"/>
+        </w:rPr>
+        <w:t>{</w:t>
+      </w:r>
+      <w:proofErr w:type="spellStart"/>
+      <w:r>
+        <w:rPr>
+          <w:rFonts w:ascii="Tahoma" w:hAnsi="Tahoma" w:cs="Tahoma"/>
+          <w:highlight w:val="yellow"/>
+        </w:rPr>
+        <w:t>servername</w:t>
+      </w:r>
+      <w:proofErr w:type="spellEnd"/>
+      <w:r>
+        <w:rPr>
+          <w:rFonts w:ascii="Tahoma" w:hAnsi="Tahoma" w:cs="Tahoma"/>
+          <w:highlight w:val="yellow"/>
+        </w:rPr>
+        <w:t xml:space="preserve">, </w:t>
+      </w:r>
+      <w:r>
+        <w:rPr>
+          <w:rFonts w:ascii="Tahoma" w:hAnsi="Tahoma" w:cs="Tahoma"/>
+          <w:highlight w:val="yellow"/>
+        </w:rPr>
+        <w:t>Atom</w:t>
+      </w:r>
+      <w:r>
+        <w:rPr>
+          <w:rFonts w:ascii="Tahoma" w:hAnsi="Tahoma" w:cs="Tahoma"/>
+          <w:highlight w:val="yellow"/>
+        </w:rPr>
+        <w:t>}.</w:t>
+      </w:r>
+    </w:p>
+    <w:p>
+      <w:pPr>
+        <w:spacing w:after="0" w:line="20" w:lineRule="atLeast"/>
+        <w:rPr>
+          <w:rFonts w:ascii="Tahoma" w:hAnsi="Tahoma" w:cs="Tahoma"/>
+          <w:highlight w:val="yellow"/>
+        </w:rPr>
+      </w:pPr>
+      <w:r>
+        <w:rPr>
+          <w:rFonts w:ascii="Tahoma" w:hAnsi="Tahoma" w:cs="Tahoma"/>
+          <w:highlight w:val="yellow"/>
+        </w:rPr>
+        <w:t xml:space="preserve">    Registrierter Name des Servers.</w:t>
+      </w:r>
+    </w:p>
+    <w:p>
+      <w:pPr>
+        <w:spacing w:after="0" w:line="20" w:lineRule="atLeast"/>
+        <w:rPr>
+          <w:rFonts w:ascii="Tahoma" w:hAnsi="Tahoma" w:cs="Tahoma"/>
+          <w:highlight w:val="yellow"/>
+        </w:rPr>
+      </w:pPr>
+      <w:r>
+        <w:rPr>
+          <w:rFonts w:ascii="Tahoma" w:hAnsi="Tahoma" w:cs="Tahoma"/>
+          <w:highlight w:val="yellow"/>
+        </w:rPr>
+        <w:t>{</w:t>
+      </w:r>
+      <w:proofErr w:type="spellStart"/>
+      <w:r>
+        <w:rPr>
+          <w:rFonts w:ascii="Tahoma" w:hAnsi="Tahoma" w:cs="Tahoma"/>
+          <w:highlight w:val="yellow"/>
+        </w:rPr>
+        <w:t>servernode</w:t>
+      </w:r>
+      <w:proofErr w:type="spellEnd"/>
+      <w:r>
+        <w:rPr>
+          <w:rFonts w:ascii="Tahoma" w:hAnsi="Tahoma" w:cs="Tahoma"/>
+          <w:highlight w:val="yellow"/>
+        </w:rPr>
+        <w:t xml:space="preserve">, </w:t>
+      </w:r>
+      <w:proofErr w:type="spellStart"/>
+      <w:r>
+        <w:rPr>
+          <w:rFonts w:ascii="Tahoma" w:hAnsi="Tahoma" w:cs="Tahoma"/>
+          <w:highlight w:val="yellow"/>
+        </w:rPr>
+        <w:t>Node</w:t>
+      </w:r>
+      <w:proofErr w:type="spellEnd"/>
+      <w:r>
+        <w:rPr>
+          <w:rFonts w:ascii="Tahoma" w:hAnsi="Tahoma" w:cs="Tahoma"/>
+          <w:highlight w:val="yellow"/>
+        </w:rPr>
+        <w:t>}.</w:t>
+      </w:r>
+    </w:p>
+    <w:p>
+      <w:pPr>
+        <w:spacing w:after="0" w:line="20" w:lineRule="atLeast"/>
+        <w:rPr>
+          <w:rFonts w:ascii="Tahoma" w:hAnsi="Tahoma" w:cs="Tahoma"/>
+          <w:highlight w:val="yellow"/>
+        </w:rPr>
+      </w:pPr>
+      <w:r>
+        <w:rPr>
+          <w:rFonts w:ascii="Tahoma" w:hAnsi="Tahoma" w:cs="Tahoma"/>
+          <w:highlight w:val="yellow"/>
+        </w:rPr>
+        <w:t xml:space="preserve">    </w:t>
+      </w:r>
+      <w:proofErr w:type="spellStart"/>
+      <w:r>
+        <w:rPr>
+          <w:rFonts w:ascii="Tahoma" w:hAnsi="Tahoma" w:cs="Tahoma"/>
+          <w:highlight w:val="yellow"/>
+        </w:rPr>
+        <w:t>Node</w:t>
+      </w:r>
+      <w:proofErr w:type="spellEnd"/>
+      <w:r>
+        <w:rPr>
+          <w:rFonts w:ascii="Tahoma" w:hAnsi="Tahoma" w:cs="Tahoma"/>
+          <w:highlight w:val="yellow"/>
+        </w:rPr>
+        <w:t xml:space="preserve"> auf dem der Registrierte Server zu finden ist.</w:t>
+      </w:r>
+    </w:p>
+    <w:p>
+      <w:pPr>
+        <w:spacing w:after="0" w:line="20" w:lineRule="atLeast"/>
+        <w:rPr>
+          <w:rFonts w:ascii="Tahoma" w:hAnsi="Tahoma" w:cs="Tahoma"/>
+          <w:highlight w:val="yellow"/>
+        </w:rPr>
+      </w:pPr>
+    </w:p>
+    <w:p>
+      <w:pPr>
+        <w:spacing w:after="0" w:line="20" w:lineRule="atLeast"/>
+        <w:rPr>
+          <w:rFonts w:ascii="Tahoma" w:hAnsi="Tahoma" w:cs="Tahoma"/>
+          <w:b/>
+          <w:highlight w:val="yellow"/>
+        </w:rPr>
+      </w:pPr>
+      <w:r>
+        <w:rPr>
+          <w:rFonts w:ascii="Tahoma" w:hAnsi="Tahoma" w:cs="Tahoma"/>
+          <w:b/>
+          <w:highlight w:val="yellow"/>
+        </w:rPr>
+        <w:t xml:space="preserve">In </w:t>
+      </w:r>
+      <w:proofErr w:type="spellStart"/>
+      <w:r>
+        <w:rPr>
+          <w:rFonts w:ascii="Tahoma" w:hAnsi="Tahoma" w:cs="Tahoma"/>
+          <w:b/>
+          <w:highlight w:val="yellow"/>
+        </w:rPr>
+        <w:t>server:cfg</w:t>
+      </w:r>
+      <w:proofErr w:type="spellEnd"/>
+      <w:r>
+        <w:rPr>
+          <w:rFonts w:ascii="Tahoma" w:hAnsi="Tahoma" w:cs="Tahoma"/>
+          <w:b/>
+          <w:highlight w:val="yellow"/>
+        </w:rPr>
+        <w:t>:</w:t>
+      </w:r>
+    </w:p>
+    <w:p>
+      <w:pPr>
+        <w:spacing w:after="0" w:line="20" w:lineRule="atLeast"/>
+        <w:rPr>
+          <w:rFonts w:ascii="Tahoma" w:hAnsi="Tahoma" w:cs="Tahoma"/>
+          <w:highlight w:val="yellow"/>
+        </w:rPr>
+      </w:pPr>
+      <w:r>
+        <w:rPr>
+          <w:rFonts w:ascii="Tahoma" w:hAnsi="Tahoma" w:cs="Tahoma"/>
+          <w:highlight w:val="yellow"/>
+        </w:rPr>
+        <w:t>{</w:t>
+      </w:r>
+      <w:proofErr w:type="spellStart"/>
+      <w:r>
+        <w:rPr>
+          <w:rFonts w:ascii="Tahoma" w:hAnsi="Tahoma" w:cs="Tahoma"/>
+          <w:highlight w:val="yellow"/>
+        </w:rPr>
+        <w:t>servername</w:t>
+      </w:r>
+      <w:proofErr w:type="spellEnd"/>
+      <w:r>
+        <w:rPr>
+          <w:rFonts w:ascii="Tahoma" w:hAnsi="Tahoma" w:cs="Tahoma"/>
+          <w:highlight w:val="yellow"/>
+        </w:rPr>
+        <w:t xml:space="preserve">, </w:t>
+      </w:r>
+      <w:r>
+        <w:rPr>
+          <w:rFonts w:ascii="Tahoma" w:hAnsi="Tahoma" w:cs="Tahoma"/>
+          <w:highlight w:val="yellow"/>
+        </w:rPr>
+        <w:t>Atom</w:t>
+      </w:r>
+      <w:r>
+        <w:rPr>
+          <w:rFonts w:ascii="Tahoma" w:hAnsi="Tahoma" w:cs="Tahoma"/>
+          <w:highlight w:val="yellow"/>
+        </w:rPr>
+        <w:t>}.</w:t>
+      </w:r>
+    </w:p>
+    <w:p>
+      <w:pPr>
+        <w:spacing w:after="0" w:line="20" w:lineRule="atLeast"/>
+        <w:rPr>
+          <w:rFonts w:ascii="Tahoma" w:hAnsi="Tahoma" w:cs="Tahoma"/>
+          <w:highlight w:val="yellow"/>
+        </w:rPr>
+      </w:pPr>
+      <w:r>
+        <w:rPr>
+          <w:rFonts w:ascii="Tahoma" w:hAnsi="Tahoma" w:cs="Tahoma"/>
+          <w:highlight w:val="yellow"/>
+        </w:rPr>
+        <w:t xml:space="preserve">    Der Registrierte Servernamen.</w:t>
+      </w:r>
+    </w:p>
+    <w:p>
+      <w:pPr>
+        <w:spacing w:after="0" w:line="20" w:lineRule="atLeast"/>
+        <w:rPr>
+          <w:rFonts w:ascii="Tahoma" w:hAnsi="Tahoma" w:cs="Tahoma"/>
+          <w:highlight w:val="yellow"/>
+        </w:rPr>
+      </w:pPr>
+      <w:r>
+        <w:rPr>
+          <w:rFonts w:ascii="Tahoma" w:hAnsi="Tahoma" w:cs="Tahoma"/>
+          <w:highlight w:val="yellow"/>
+        </w:rPr>
+        <w:t>{</w:t>
+      </w:r>
+      <w:proofErr w:type="spellStart"/>
+      <w:r>
+        <w:rPr>
+          <w:rFonts w:ascii="Tahoma" w:hAnsi="Tahoma" w:cs="Tahoma"/>
+          <w:highlight w:val="yellow"/>
+        </w:rPr>
+        <w:t>latency</w:t>
+      </w:r>
+      <w:proofErr w:type="spellEnd"/>
+      <w:r>
+        <w:rPr>
+          <w:rFonts w:ascii="Tahoma" w:hAnsi="Tahoma" w:cs="Tahoma"/>
+          <w:highlight w:val="yellow"/>
+        </w:rPr>
+        <w:t>, Zahl</w:t>
+      </w:r>
+      <w:r>
+        <w:rPr>
+          <w:rFonts w:ascii="Tahoma" w:hAnsi="Tahoma" w:cs="Tahoma"/>
+          <w:highlight w:val="yellow"/>
+        </w:rPr>
+        <w:t>}.</w:t>
+      </w:r>
+    </w:p>
+    <w:p>
+      <w:pPr>
+        <w:spacing w:after="0" w:line="20" w:lineRule="atLeast"/>
+        <w:rPr>
+          <w:rFonts w:ascii="Tahoma" w:hAnsi="Tahoma" w:cs="Tahoma"/>
+          <w:highlight w:val="yellow"/>
+        </w:rPr>
+      </w:pPr>
+      <w:r>
+        <w:rPr>
+          <w:rFonts w:ascii="Tahoma" w:hAnsi="Tahoma" w:cs="Tahoma"/>
+          <w:highlight w:val="yellow"/>
+        </w:rPr>
+        <w:t xml:space="preserve">    Latenz in Sekunden.</w:t>
+      </w:r>
+    </w:p>
+    <w:p>
+      <w:pPr>
+        <w:spacing w:after="0" w:line="20" w:lineRule="atLeast"/>
+        <w:rPr>
+          <w:rFonts w:ascii="Tahoma" w:hAnsi="Tahoma" w:cs="Tahoma"/>
+          <w:highlight w:val="yellow"/>
+        </w:rPr>
+      </w:pPr>
+      <w:r>
+        <w:rPr>
+          <w:rFonts w:ascii="Tahoma" w:hAnsi="Tahoma" w:cs="Tahoma"/>
+          <w:highlight w:val="yellow"/>
+        </w:rPr>
+        <w:t xml:space="preserve">    </w:t>
+      </w:r>
+      <w:r>
+        <w:rPr>
+          <w:rFonts w:ascii="Tahoma" w:hAnsi="Tahoma" w:cs="Tahoma"/>
+          <w:highlight w:val="yellow"/>
+        </w:rPr>
+        <w:t>Wird verwendet um nach der letzten empfangene</w:t>
+      </w:r>
+      <w:r>
+        <w:rPr>
+          <w:rFonts w:ascii="Tahoma" w:hAnsi="Tahoma" w:cs="Tahoma"/>
+          <w:highlight w:val="yellow"/>
+        </w:rPr>
+        <w:t xml:space="preserve">n Nachricht und nach der Latenz  </w:t>
+      </w:r>
+    </w:p>
+    <w:p>
+      <w:pPr>
+        <w:spacing w:after="0" w:line="20" w:lineRule="atLeast"/>
+        <w:rPr>
+          <w:rFonts w:ascii="Tahoma" w:hAnsi="Tahoma" w:cs="Tahoma"/>
+          <w:highlight w:val="yellow"/>
+        </w:rPr>
+      </w:pPr>
+      <w:r>
+        <w:rPr>
+          <w:rFonts w:ascii="Tahoma" w:hAnsi="Tahoma" w:cs="Tahoma"/>
+          <w:highlight w:val="yellow"/>
+        </w:rPr>
+        <w:t xml:space="preserve">    </w:t>
+      </w:r>
+      <w:r>
+        <w:rPr>
+          <w:rFonts w:ascii="Tahoma" w:hAnsi="Tahoma" w:cs="Tahoma"/>
+          <w:highlight w:val="yellow"/>
+        </w:rPr>
+        <w:t>herunterzufahren.</w:t>
+      </w:r>
+    </w:p>
+    <w:p>
+      <w:pPr>
+        <w:spacing w:after="0" w:line="20" w:lineRule="atLeast"/>
+        <w:rPr>
+          <w:rFonts w:ascii="Tahoma" w:hAnsi="Tahoma" w:cs="Tahoma"/>
+          <w:highlight w:val="yellow"/>
+        </w:rPr>
+      </w:pPr>
+      <w:r>
+        <w:rPr>
+          <w:rFonts w:ascii="Tahoma" w:hAnsi="Tahoma" w:cs="Tahoma"/>
+          <w:highlight w:val="yellow"/>
+        </w:rPr>
+        <w:t>{</w:t>
+      </w:r>
+      <w:proofErr w:type="spellStart"/>
+      <w:r>
+        <w:rPr>
+          <w:rFonts w:ascii="Tahoma" w:hAnsi="Tahoma" w:cs="Tahoma"/>
+          <w:highlight w:val="yellow"/>
+        </w:rPr>
+        <w:t>clientlifetime</w:t>
+      </w:r>
+      <w:proofErr w:type="spellEnd"/>
+      <w:r>
+        <w:rPr>
+          <w:rFonts w:ascii="Tahoma" w:hAnsi="Tahoma" w:cs="Tahoma"/>
+          <w:highlight w:val="yellow"/>
+        </w:rPr>
+        <w:t xml:space="preserve">, </w:t>
+      </w:r>
+      <w:r>
+        <w:rPr>
+          <w:rFonts w:ascii="Tahoma" w:hAnsi="Tahoma" w:cs="Tahoma"/>
+          <w:highlight w:val="yellow"/>
+        </w:rPr>
+        <w:t>Zahl</w:t>
+      </w:r>
+      <w:r>
+        <w:rPr>
+          <w:rFonts w:ascii="Tahoma" w:hAnsi="Tahoma" w:cs="Tahoma"/>
+          <w:highlight w:val="yellow"/>
+        </w:rPr>
+        <w:t>}.</w:t>
+      </w:r>
+    </w:p>
+    <w:p>
+      <w:pPr>
+        <w:spacing w:after="0" w:line="20" w:lineRule="atLeast"/>
+        <w:rPr>
+          <w:rFonts w:ascii="Tahoma" w:hAnsi="Tahoma" w:cs="Tahoma"/>
+          <w:highlight w:val="yellow"/>
+        </w:rPr>
+      </w:pPr>
+      <w:r>
+        <w:rPr>
+          <w:rFonts w:ascii="Tahoma" w:hAnsi="Tahoma" w:cs="Tahoma"/>
+          <w:highlight w:val="yellow"/>
+        </w:rPr>
+        <w:t xml:space="preserve">    Erinnerungszeit in Sekunden für die CMEM.</w:t>
+      </w:r>
+    </w:p>
+    <w:p>
+      <w:pPr>
+        <w:spacing w:after="0" w:line="20" w:lineRule="atLeast"/>
+        <w:rPr>
+          <w:rFonts w:ascii="Tahoma" w:hAnsi="Tahoma" w:cs="Tahoma"/>
+          <w:highlight w:val="yellow"/>
+        </w:rPr>
+      </w:pPr>
+      <w:r>
+        <w:rPr>
+          <w:rFonts w:ascii="Tahoma" w:hAnsi="Tahoma" w:cs="Tahoma"/>
+          <w:highlight w:val="yellow"/>
+        </w:rPr>
+        <w:t xml:space="preserve">    Gibt an wie lang an einen beliebigen aber bestimmten Client in der CMEM gedacht wird.</w:t>
+      </w:r>
+    </w:p>
+    <w:p>
+      <w:pPr>
+        <w:spacing w:after="0" w:line="20" w:lineRule="atLeast"/>
+        <w:rPr>
+          <w:rFonts w:ascii="Tahoma" w:hAnsi="Tahoma" w:cs="Tahoma"/>
+          <w:highlight w:val="yellow"/>
+        </w:rPr>
+      </w:pPr>
+      <w:r>
+        <w:rPr>
+          <w:rFonts w:ascii="Tahoma" w:hAnsi="Tahoma" w:cs="Tahoma"/>
+          <w:highlight w:val="yellow"/>
+        </w:rPr>
+        <w:t>{</w:t>
+      </w:r>
+      <w:proofErr w:type="spellStart"/>
+      <w:r>
+        <w:rPr>
+          <w:rFonts w:ascii="Tahoma" w:hAnsi="Tahoma" w:cs="Tahoma"/>
+          <w:highlight w:val="yellow"/>
+        </w:rPr>
+        <w:t>hbqna</w:t>
+      </w:r>
+      <w:r>
+        <w:rPr>
+          <w:rFonts w:ascii="Tahoma" w:hAnsi="Tahoma" w:cs="Tahoma"/>
+          <w:highlight w:val="yellow"/>
+        </w:rPr>
+        <w:t>me</w:t>
+      </w:r>
+      <w:proofErr w:type="spellEnd"/>
+      <w:r>
+        <w:rPr>
+          <w:rFonts w:ascii="Tahoma" w:hAnsi="Tahoma" w:cs="Tahoma"/>
+          <w:highlight w:val="yellow"/>
+        </w:rPr>
+        <w:t>, Atom</w:t>
+      </w:r>
+      <w:r>
+        <w:rPr>
+          <w:rFonts w:ascii="Tahoma" w:hAnsi="Tahoma" w:cs="Tahoma"/>
+          <w:highlight w:val="yellow"/>
+        </w:rPr>
+        <w:t>}.</w:t>
+      </w:r>
+    </w:p>
+    <w:p>
+      <w:pPr>
+        <w:spacing w:after="0" w:line="20" w:lineRule="atLeast"/>
+        <w:rPr>
+          <w:rFonts w:ascii="Tahoma" w:hAnsi="Tahoma" w:cs="Tahoma"/>
+          <w:highlight w:val="yellow"/>
+        </w:rPr>
+      </w:pPr>
+      <w:r>
+        <w:rPr>
+          <w:rFonts w:ascii="Tahoma" w:hAnsi="Tahoma" w:cs="Tahoma"/>
+          <w:highlight w:val="yellow"/>
+        </w:rPr>
+        <w:t xml:space="preserve">    Der Registrierte </w:t>
+      </w:r>
+      <w:proofErr w:type="spellStart"/>
+      <w:r>
+        <w:rPr>
+          <w:rFonts w:ascii="Tahoma" w:hAnsi="Tahoma" w:cs="Tahoma"/>
+          <w:highlight w:val="yellow"/>
+        </w:rPr>
+        <w:t>HBQnamen</w:t>
+      </w:r>
+      <w:proofErr w:type="spellEnd"/>
+      <w:r>
+        <w:rPr>
+          <w:rFonts w:ascii="Tahoma" w:hAnsi="Tahoma" w:cs="Tahoma"/>
+          <w:highlight w:val="yellow"/>
+        </w:rPr>
+        <w:t>.</w:t>
+      </w:r>
+    </w:p>
+    <w:p>
+      <w:pPr>
+        <w:spacing w:after="0" w:line="20" w:lineRule="atLeast"/>
+        <w:rPr>
+          <w:rFonts w:ascii="Tahoma" w:hAnsi="Tahoma" w:cs="Tahoma"/>
+          <w:highlight w:val="yellow"/>
+        </w:rPr>
+      </w:pPr>
+      <w:r>
+        <w:rPr>
+          <w:rFonts w:ascii="Tahoma" w:hAnsi="Tahoma" w:cs="Tahoma"/>
+          <w:highlight w:val="yellow"/>
+        </w:rPr>
+        <w:t>{</w:t>
+      </w:r>
+      <w:proofErr w:type="spellStart"/>
+      <w:r>
+        <w:rPr>
+          <w:rFonts w:ascii="Tahoma" w:hAnsi="Tahoma" w:cs="Tahoma"/>
+          <w:highlight w:val="yellow"/>
+        </w:rPr>
+        <w:t>hbqnode</w:t>
+      </w:r>
+      <w:proofErr w:type="spellEnd"/>
+      <w:r>
+        <w:rPr>
+          <w:rFonts w:ascii="Tahoma" w:hAnsi="Tahoma" w:cs="Tahoma"/>
+          <w:highlight w:val="yellow"/>
+        </w:rPr>
+        <w:t xml:space="preserve">, </w:t>
+      </w:r>
+      <w:proofErr w:type="spellStart"/>
+      <w:r>
+        <w:rPr>
+          <w:rFonts w:ascii="Tahoma" w:hAnsi="Tahoma" w:cs="Tahoma"/>
+          <w:highlight w:val="yellow"/>
+        </w:rPr>
+        <w:t>Node</w:t>
+      </w:r>
+      <w:proofErr w:type="spellEnd"/>
+      <w:r>
+        <w:rPr>
+          <w:rFonts w:ascii="Tahoma" w:hAnsi="Tahoma" w:cs="Tahoma"/>
+          <w:highlight w:val="yellow"/>
+        </w:rPr>
+        <w:t>}.</w:t>
+      </w:r>
+    </w:p>
+    <w:p>
+      <w:pPr>
+        <w:spacing w:after="0" w:line="20" w:lineRule="atLeast"/>
+        <w:rPr>
+          <w:rFonts w:ascii="Tahoma" w:hAnsi="Tahoma" w:cs="Tahoma"/>
+        </w:rPr>
+      </w:pPr>
+      <w:r>
+        <w:rPr>
+          <w:rFonts w:ascii="Tahoma" w:hAnsi="Tahoma" w:cs="Tahoma"/>
+          <w:highlight w:val="yellow"/>
+        </w:rPr>
+        <w:t xml:space="preserve">    </w:t>
+      </w:r>
+      <w:proofErr w:type="spellStart"/>
+      <w:r>
+        <w:rPr>
+          <w:rFonts w:ascii="Tahoma" w:hAnsi="Tahoma" w:cs="Tahoma"/>
+          <w:highlight w:val="yellow"/>
+        </w:rPr>
+        <w:t>Node</w:t>
+      </w:r>
+      <w:proofErr w:type="spellEnd"/>
+      <w:r>
+        <w:rPr>
+          <w:rFonts w:ascii="Tahoma" w:hAnsi="Tahoma" w:cs="Tahoma"/>
+          <w:highlight w:val="yellow"/>
+        </w:rPr>
+        <w:t xml:space="preserve"> auf dem die Registrierte HBQ zu finden ist.</w:t>
+      </w:r>
     </w:p>
     <w:sectPr>
       <w:pgSz w:w="11906" w:h="16838"/>
@@ -2600,7 +4540,7 @@
     <w:lsdException w:name="Table Web 2" w:semiHidden="1" w:unhideWhenUsed="1"/>
     <w:lsdException w:name="Table Web 3" w:semiHidden="1" w:unhideWhenUsed="1"/>
     <w:lsdException w:name="Balloon Text" w:semiHidden="1" w:unhideWhenUsed="1"/>
-    <w:lsdException w:name="Table Grid" w:uiPriority="59"/>
+    <w:lsdException w:name="Table Grid" w:uiPriority="39"/>
     <w:lsdException w:name="Table Theme" w:semiHidden="1" w:unhideWhenUsed="1"/>
     <w:lsdException w:name="Placeholder Text" w:semiHidden="1"/>
     <w:lsdException w:name="No Spacing" w:uiPriority="1" w:qFormat="1"/>
@@ -2907,6 +4847,25 @@
       <w:szCs w:val="18"/>
     </w:rPr>
   </w:style>
+  <w:style w:type="table" w:styleId="Tabellenraster">
+    <w:name w:val="Table Grid"/>
+    <w:basedOn w:val="NormaleTabelle"/>
+    <w:uiPriority w:val="39"/>
+    <w:rsid w:val="009B619D"/>
+    <w:pPr>
+      <w:spacing w:after="0" w:line="240" w:lineRule="auto"/>
+    </w:pPr>
+    <w:tblPr>
+      <w:tblBorders>
+        <w:top w:val="single" w:sz="4" w:space="0" w:color="auto"/>
+        <w:left w:val="single" w:sz="4" w:space="0" w:color="auto"/>
+        <w:bottom w:val="single" w:sz="4" w:space="0" w:color="auto"/>
+        <w:right w:val="single" w:sz="4" w:space="0" w:color="auto"/>
+        <w:insideH w:val="single" w:sz="4" w:space="0" w:color="auto"/>
+        <w:insideV w:val="single" w:sz="4" w:space="0" w:color="auto"/>
+      </w:tblBorders>
+    </w:tblPr>
+  </w:style>
 </w:styles>
 </file>
 

</xml_diff>